<commit_message>
Update Báo cáo đề tài
</commit_message>
<xml_diff>
--- a/10. Nguyễn Thị Nữ/Báo cáo đề tài.docx
+++ b/10. Nguyễn Thị Nữ/Báo cáo đề tài.docx
@@ -1,6 +1,6 @@
 
 <file path=word/document.xml><?xml version="1.0" encoding="utf-8"?>
-<w:document xmlns:wpc="http://schemas.microsoft.com/office/word/2010/wordprocessingCanvas" xmlns:cx="http://schemas.microsoft.com/office/drawing/2014/chartex" xmlns:cx1="http://schemas.microsoft.com/office/drawing/2015/9/8/chartex" xmlns:cx2="http://schemas.microsoft.com/office/drawing/2015/10/21/chartex" xmlns:cx3="http://schemas.microsoft.com/office/drawing/2016/5/9/chartex" xmlns:cx4="http://schemas.microsoft.com/office/drawing/2016/5/10/chartex" xmlns:cx5="http://schemas.microsoft.com/office/drawing/2016/5/11/chartex" xmlns:cx6="http://schemas.microsoft.com/office/drawing/2016/5/12/chartex" xmlns:cx7="http://schemas.microsoft.com/office/drawing/2016/5/13/chartex" xmlns:cx8="http://schemas.microsoft.com/office/drawing/2016/5/14/chartex" xmlns:mc="http://schemas.openxmlformats.org/markup-compatibility/2006" xmlns:aink="http://schemas.microsoft.com/office/drawing/2016/ink" xmlns:am3d="http://schemas.microsoft.com/office/drawing/2017/model3d" xmlns:o="urn:schemas-microsoft-com:office:office" xmlns:r="http://schemas.openxmlformats.org/officeDocument/2006/relationships" xmlns:m="http://schemas.openxmlformats.org/officeDocument/2006/math" xmlns:v="urn:schemas-microsoft-com:vml" xmlns:wp14="http://schemas.microsoft.com/office/word/2010/wordprocessingDrawing" xmlns:wp="http://schemas.openxmlformats.org/drawingml/2006/wordprocessingDrawing" xmlns:w10="urn:schemas-microsoft-com:office:word" xmlns:w="http://schemas.openxmlformats.org/wordprocessingml/2006/main" xmlns:w14="http://schemas.microsoft.com/office/word/2010/wordml" xmlns:w15="http://schemas.microsoft.com/office/word/2012/wordml" xmlns:w16cid="http://schemas.microsoft.com/office/word/2016/wordml/cid" xmlns:w16se="http://schemas.microsoft.com/office/word/2015/wordml/symex" xmlns:wpg="http://schemas.microsoft.com/office/word/2010/wordprocessingGroup" xmlns:wpi="http://schemas.microsoft.com/office/word/2010/wordprocessingInk" xmlns:wne="http://schemas.microsoft.com/office/word/2006/wordml" xmlns:wps="http://schemas.microsoft.com/office/word/2010/wordprocessingShape" mc:Ignorable="w14 w15 w16se w16cid wp14">
+<w:document xmlns:wpc="http://schemas.microsoft.com/office/word/2010/wordprocessingCanvas" xmlns:cx="http://schemas.microsoft.com/office/drawing/2014/chartex" xmlns:cx1="http://schemas.microsoft.com/office/drawing/2015/9/8/chartex" xmlns:cx2="http://schemas.microsoft.com/office/drawing/2015/10/21/chartex" xmlns:cx3="http://schemas.microsoft.com/office/drawing/2016/5/9/chartex" xmlns:cx4="http://schemas.microsoft.com/office/drawing/2016/5/10/chartex" xmlns:cx5="http://schemas.microsoft.com/office/drawing/2016/5/11/chartex" xmlns:cx6="http://schemas.microsoft.com/office/drawing/2016/5/12/chartex" xmlns:cx7="http://schemas.microsoft.com/office/drawing/2016/5/13/chartex" xmlns:cx8="http://schemas.microsoft.com/office/drawing/2016/5/14/chartex" xmlns:mc="http://schemas.openxmlformats.org/markup-compatibility/2006" xmlns:aink="http://schemas.microsoft.com/office/drawing/2016/ink" xmlns:am3d="http://schemas.microsoft.com/office/drawing/2017/model3d" xmlns:o="urn:schemas-microsoft-com:office:office" xmlns:oel="http://schemas.microsoft.com/office/2019/extlst" xmlns:r="http://schemas.openxmlformats.org/officeDocument/2006/relationships" xmlns:m="http://schemas.openxmlformats.org/officeDocument/2006/math" xmlns:v="urn:schemas-microsoft-com:vml" xmlns:wp14="http://schemas.microsoft.com/office/word/2010/wordprocessingDrawing" xmlns:wp="http://schemas.openxmlformats.org/drawingml/2006/wordprocessingDrawing" xmlns:w10="urn:schemas-microsoft-com:office:word" xmlns:w="http://schemas.openxmlformats.org/wordprocessingml/2006/main" xmlns:w14="http://schemas.microsoft.com/office/word/2010/wordml" xmlns:w15="http://schemas.microsoft.com/office/word/2012/wordml" xmlns:w16cex="http://schemas.microsoft.com/office/word/2018/wordml/cex" xmlns:w16cid="http://schemas.microsoft.com/office/word/2016/wordml/cid" xmlns:w16="http://schemas.microsoft.com/office/word/2018/wordml" xmlns:w16sdtdh="http://schemas.microsoft.com/office/word/2020/wordml/sdtdatahash" xmlns:w16se="http://schemas.microsoft.com/office/word/2015/wordml/symex" xmlns:wpg="http://schemas.microsoft.com/office/word/2010/wordprocessingGroup" xmlns:wpi="http://schemas.microsoft.com/office/word/2010/wordprocessingInk" xmlns:wne="http://schemas.microsoft.com/office/word/2006/wordml" xmlns:wps="http://schemas.microsoft.com/office/word/2010/wordprocessingShape" mc:Ignorable="w14 w15 w16se w16cid w16 w16cex w16sdtdh wp14">
   <w:body>
     <w:p>
       <w:pPr>
@@ -410,11 +410,20 @@
       <w:r>
         <w:rPr>
           <w:b/>
-          <w:color w:val="FF0000"/>
+          <w:color w:val="000000" w:themeColor="text1"/>
           <w:sz w:val="36"/>
           <w:szCs w:val="36"/>
         </w:rPr>
-        <w:t>CHỨC NĂNG LOGIN</w:t>
+        <w:t>CHỨC</w:t>
+      </w:r>
+      <w:r>
+        <w:rPr>
+          <w:b/>
+          <w:color w:val="000000" w:themeColor="text1"/>
+          <w:sz w:val="36"/>
+          <w:szCs w:val="36"/>
+        </w:rPr>
+        <w:t xml:space="preserve"> NĂNG LOGIN</w:t>
       </w:r>
     </w:p>
     <w:p>
@@ -438,8 +447,6 @@
           <w:szCs w:val="24"/>
         </w:rPr>
       </w:pPr>
-      <w:bookmarkStart w:id="6" w:name="_GoBack"/>
-      <w:bookmarkEnd w:id="6"/>
     </w:p>
     <w:p>
       <w:pPr>
@@ -1367,7 +1374,7 @@
           <w:numId w:val="0"/>
         </w:numPr>
       </w:pPr>
-      <w:bookmarkStart w:id="7" w:name="_Toc110947936"/>
+      <w:bookmarkStart w:id="6" w:name="_Toc110947936"/>
       <w:r>
         <w:t xml:space="preserve">LỜI </w:t>
       </w:r>
@@ -1380,7 +1387,7 @@
       <w:r>
         <w:t xml:space="preserve"> ƠN</w:t>
       </w:r>
-      <w:bookmarkEnd w:id="7"/>
+      <w:bookmarkEnd w:id="6"/>
     </w:p>
     <w:p>
       <w:r>
@@ -1474,12 +1481,12 @@
           <w:numId w:val="0"/>
         </w:numPr>
       </w:pPr>
-      <w:bookmarkStart w:id="8" w:name="_Toc110947937"/>
+      <w:bookmarkStart w:id="7" w:name="_Toc110947937"/>
       <w:r>
         <w:lastRenderedPageBreak/>
         <w:t>LỜI CAM ĐOAN</w:t>
       </w:r>
-      <w:bookmarkEnd w:id="8"/>
+      <w:bookmarkEnd w:id="7"/>
     </w:p>
     <w:p>
       <w:pPr>
@@ -1620,15 +1627,15 @@
           <w:numId w:val="0"/>
         </w:numPr>
       </w:pPr>
-      <w:bookmarkStart w:id="9" w:name="_Toc342760180"/>
-      <w:bookmarkStart w:id="10" w:name="_Toc343172865"/>
-      <w:bookmarkStart w:id="11" w:name="_Toc110947938"/>
+      <w:bookmarkStart w:id="8" w:name="_Toc342760180"/>
+      <w:bookmarkStart w:id="9" w:name="_Toc343172865"/>
+      <w:bookmarkStart w:id="10" w:name="_Toc110947938"/>
       <w:r>
         <w:t>MỤC LỤC</w:t>
       </w:r>
+      <w:bookmarkEnd w:id="8"/>
       <w:bookmarkEnd w:id="9"/>
       <w:bookmarkEnd w:id="10"/>
-      <w:bookmarkEnd w:id="11"/>
     </w:p>
     <w:p>
       <w:pPr>
@@ -5140,7 +5147,7 @@
           <w:szCs w:val="32"/>
         </w:rPr>
       </w:pPr>
-      <w:bookmarkStart w:id="12" w:name="_Toc342760181"/>
+      <w:bookmarkStart w:id="11" w:name="_Toc342760181"/>
     </w:p>
     <w:p>
       <w:pPr>
@@ -5150,13 +5157,13 @@
           <w:numId w:val="0"/>
         </w:numPr>
       </w:pPr>
-      <w:bookmarkStart w:id="13" w:name="_Toc110947939"/>
+      <w:bookmarkStart w:id="12" w:name="_Toc110947939"/>
       <w:r>
         <w:lastRenderedPageBreak/>
         <w:t>DANH MỤC HÌNH ẢNH</w:t>
       </w:r>
+      <w:bookmarkEnd w:id="11"/>
       <w:bookmarkEnd w:id="12"/>
-      <w:bookmarkEnd w:id="13"/>
     </w:p>
     <w:p>
       <w:pPr>
@@ -7079,14 +7086,14 @@
           <w:numId w:val="0"/>
         </w:numPr>
       </w:pPr>
-      <w:bookmarkStart w:id="14" w:name="_Toc342760182"/>
-      <w:bookmarkStart w:id="15" w:name="_Toc110947940"/>
+      <w:bookmarkStart w:id="13" w:name="_Toc342760182"/>
+      <w:bookmarkStart w:id="14" w:name="_Toc110947940"/>
       <w:r>
         <w:lastRenderedPageBreak/>
         <w:t>DANH MỤC BẢNG BIỂU</w:t>
       </w:r>
+      <w:bookmarkEnd w:id="13"/>
       <w:bookmarkEnd w:id="14"/>
-      <w:bookmarkEnd w:id="15"/>
     </w:p>
     <w:p>
       <w:pPr>
@@ -7480,8 +7487,8 @@
           <w:numId w:val="0"/>
         </w:numPr>
       </w:pPr>
-      <w:bookmarkStart w:id="16" w:name="_Toc342760183"/>
-      <w:bookmarkStart w:id="17" w:name="_Toc110947941"/>
+      <w:bookmarkStart w:id="15" w:name="_Toc342760183"/>
+      <w:bookmarkStart w:id="16" w:name="_Toc110947941"/>
       <w:r>
         <w:lastRenderedPageBreak/>
         <w:t>DANH</w:t>
@@ -7516,8 +7523,8 @@
       <w:r>
         <w:t>TẮT</w:t>
       </w:r>
+      <w:bookmarkEnd w:id="15"/>
       <w:bookmarkEnd w:id="16"/>
-      <w:bookmarkEnd w:id="17"/>
     </w:p>
     <w:p>
       <w:pPr>
@@ -7531,17 +7538,17 @@
           <w:kern w:val="32"/>
         </w:rPr>
       </w:pPr>
-      <w:bookmarkStart w:id="18" w:name="OLE_LINK5"/>
-      <w:bookmarkStart w:id="19" w:name="OLE_LINK6"/>
-      <w:bookmarkStart w:id="20" w:name="_Hlk71471991"/>
-      <w:bookmarkStart w:id="21" w:name="OLE_LINK14"/>
+      <w:bookmarkStart w:id="17" w:name="OLE_LINK5"/>
+      <w:bookmarkStart w:id="18" w:name="OLE_LINK6"/>
+      <w:bookmarkStart w:id="19" w:name="_Hlk71471991"/>
+      <w:bookmarkStart w:id="20" w:name="OLE_LINK14"/>
       <w:r>
         <w:rPr>
           <w:b/>
           <w:bCs/>
           <w:kern w:val="32"/>
         </w:rPr>
-        <w:t>AI</w:t>
+        <w:t>TC</w:t>
       </w:r>
       <w:r>
         <w:rPr>
@@ -7563,27 +7570,13 @@
           <w:bCs/>
           <w:kern w:val="32"/>
         </w:rPr>
-        <w:t>A</w:t>
-      </w:r>
-      <w:r>
-        <w:rPr>
-          <w:bCs/>
-          <w:kern w:val="32"/>
-        </w:rPr>
-        <w:t>rti</w:t>
-      </w:r>
-      <w:r>
-        <w:rPr>
-          <w:bCs/>
-          <w:kern w:val="32"/>
-        </w:rPr>
-        <w:t>ficial Intelligence</w:t>
-      </w:r>
-    </w:p>
+        <w:t>Test Case</w:t>
+      </w:r>
+    </w:p>
+    <w:bookmarkEnd w:id="17"/>
     <w:bookmarkEnd w:id="18"/>
     <w:bookmarkEnd w:id="19"/>
     <w:bookmarkEnd w:id="20"/>
-    <w:bookmarkEnd w:id="21"/>
     <w:p>
       <w:pPr>
         <w:tabs>
@@ -7597,12 +7590,6 @@
           <w:szCs w:val="32"/>
         </w:rPr>
       </w:pPr>
-      <w:r>
-        <w:rPr>
-          <w:b/>
-        </w:rPr>
-        <w:t>…</w:t>
-      </w:r>
     </w:p>
     <w:p>
       <w:pPr>
@@ -7618,8 +7605,8 @@
           <w:szCs w:val="56"/>
         </w:rPr>
       </w:pPr>
-      <w:bookmarkStart w:id="22" w:name="_Toc339315370"/>
-      <w:bookmarkStart w:id="23" w:name="_Toc342760184"/>
+      <w:bookmarkStart w:id="21" w:name="_Toc339315370"/>
+      <w:bookmarkStart w:id="22" w:name="_Toc342760184"/>
       <w:r>
         <w:br w:type="page"/>
       </w:r>
@@ -7652,11 +7639,11 @@
           <w:lang w:val="de-DE"/>
         </w:rPr>
       </w:pPr>
-      <w:bookmarkStart w:id="24" w:name="_Toc339315372"/>
-      <w:bookmarkStart w:id="25" w:name="_Toc342760186"/>
-      <w:bookmarkStart w:id="26" w:name="_Toc110947942"/>
+      <w:bookmarkStart w:id="23" w:name="_Toc339315372"/>
+      <w:bookmarkStart w:id="24" w:name="_Toc342760186"/>
+      <w:bookmarkStart w:id="25" w:name="_Toc110947942"/>
+      <w:bookmarkEnd w:id="21"/>
       <w:bookmarkEnd w:id="22"/>
-      <w:bookmarkEnd w:id="23"/>
       <w:r>
         <w:rPr>
           <w:lang w:val="de-DE"/>
@@ -7664,9 +7651,9 @@
         <w:lastRenderedPageBreak/>
         <w:t>LỜI MỞ ĐẦU</w:t>
       </w:r>
+      <w:bookmarkEnd w:id="23"/>
       <w:bookmarkEnd w:id="24"/>
       <w:bookmarkEnd w:id="25"/>
-      <w:bookmarkEnd w:id="26"/>
     </w:p>
     <w:p>
       <w:pPr>
@@ -7978,7 +7965,7 @@
           <w:lang w:val="de-DE"/>
         </w:rPr>
       </w:pPr>
-      <w:bookmarkStart w:id="27" w:name="_Hlk70968157"/>
+      <w:bookmarkStart w:id="26" w:name="_Hlk70968157"/>
       <w:r>
         <w:rPr>
           <w:rFonts w:eastAsiaTheme="minorHAnsi"/>
@@ -8035,7 +8022,7 @@
         </w:rPr>
         <w:t>nội dung và phần kết luận</w:t>
       </w:r>
-      <w:bookmarkEnd w:id="27"/>
+      <w:bookmarkEnd w:id="26"/>
       <w:r>
         <w:rPr>
           <w:rFonts w:eastAsiaTheme="minorHAnsi"/>
@@ -8154,34 +8141,34 @@
       <w:pPr>
         <w:pStyle w:val="Heading1"/>
       </w:pPr>
-      <w:bookmarkStart w:id="28" w:name="_Toc110947943"/>
-      <w:bookmarkStart w:id="29" w:name="_Toc428093756"/>
+      <w:bookmarkStart w:id="27" w:name="_Toc110947943"/>
+      <w:bookmarkStart w:id="28" w:name="_Toc428093756"/>
       <w:r>
         <w:lastRenderedPageBreak/>
         <w:t>CƠ SỞ LÝ THUYẾT</w:t>
       </w:r>
+      <w:bookmarkEnd w:id="27"/>
+    </w:p>
+    <w:p>
+      <w:pPr>
+        <w:pStyle w:val="Heading2"/>
+      </w:pPr>
+      <w:bookmarkStart w:id="29" w:name="_Toc110947944"/>
       <w:bookmarkEnd w:id="28"/>
-    </w:p>
-    <w:p>
-      <w:pPr>
-        <w:pStyle w:val="Heading2"/>
-      </w:pPr>
-      <w:bookmarkStart w:id="30" w:name="_Toc110947944"/>
+      <w:r>
+        <w:t>Tổng quan về kiểm thử phần mềm</w:t>
+      </w:r>
       <w:bookmarkEnd w:id="29"/>
-      <w:r>
-        <w:t>Tổng quan về kiểm thử phần mềm</w:t>
+    </w:p>
+    <w:p>
+      <w:pPr>
+        <w:pStyle w:val="Heading3"/>
+      </w:pPr>
+      <w:bookmarkStart w:id="30" w:name="_Toc110947945"/>
+      <w:r>
+        <w:t>Kiểm thử phần mềm (Software Testing) là gì?</w:t>
       </w:r>
       <w:bookmarkEnd w:id="30"/>
-    </w:p>
-    <w:p>
-      <w:pPr>
-        <w:pStyle w:val="Heading3"/>
-      </w:pPr>
-      <w:bookmarkStart w:id="31" w:name="_Toc110947945"/>
-      <w:r>
-        <w:t>Kiểm thử phần mềm (Software Testing) là gì?</w:t>
-      </w:r>
-      <w:bookmarkEnd w:id="31"/>
     </w:p>
     <w:p>
       <w:pPr>
@@ -8221,11 +8208,11 @@
       <w:pPr>
         <w:pStyle w:val="Heading3"/>
       </w:pPr>
-      <w:bookmarkStart w:id="32" w:name="_Toc110947946"/>
+      <w:bookmarkStart w:id="31" w:name="_Toc110947946"/>
       <w:r>
         <w:t>Bảy nguyên tắc trong kiểm thử phần mềm:</w:t>
       </w:r>
-      <w:bookmarkEnd w:id="32"/>
+      <w:bookmarkEnd w:id="31"/>
     </w:p>
     <w:p>
       <w:pPr>
@@ -8485,11 +8472,11 @@
       <w:pPr>
         <w:pStyle w:val="Heading2"/>
       </w:pPr>
-      <w:bookmarkStart w:id="33" w:name="_Toc110947947"/>
+      <w:bookmarkStart w:id="32" w:name="_Toc110947947"/>
       <w:r>
         <w:t>Quy trình kiểm thử phần mềm:</w:t>
       </w:r>
-      <w:bookmarkEnd w:id="33"/>
+      <w:bookmarkEnd w:id="32"/>
     </w:p>
     <w:p>
       <w:pPr>
@@ -8558,55 +8545,29 @@
       <w:pPr>
         <w:pStyle w:val="Caption"/>
       </w:pPr>
-      <w:bookmarkStart w:id="34" w:name="_Toc110947149"/>
+      <w:bookmarkStart w:id="33" w:name="_Toc110947149"/>
       <w:r>
         <w:t xml:space="preserve">Hình </w:t>
       </w:r>
-      <w:r>
-        <w:fldChar w:fldCharType="begin"/>
-      </w:r>
-      <w:r>
-        <w:instrText xml:space="preserve"> STYLEREF 1 \s </w:instrText>
-      </w:r>
-      <w:r>
-        <w:fldChar w:fldCharType="separate"/>
-      </w:r>
-      <w:r>
-        <w:rPr>
-          <w:noProof/>
-        </w:rPr>
-        <w:t>1</w:t>
-      </w:r>
-      <w:r>
-        <w:rPr>
-          <w:noProof/>
-        </w:rPr>
-        <w:fldChar w:fldCharType="end"/>
-      </w:r>
+      <w:fldSimple w:instr=" STYLEREF 1 \s ">
+        <w:r>
+          <w:rPr>
+            <w:noProof/>
+          </w:rPr>
+          <w:t>1</w:t>
+        </w:r>
+      </w:fldSimple>
       <w:r>
         <w:noBreakHyphen/>
       </w:r>
-      <w:r>
-        <w:fldChar w:fldCharType="begin"/>
-      </w:r>
-      <w:r>
-        <w:instrText xml:space="preserve"> SEQ Hình \* ARABIC \s 1 </w:instrText>
-      </w:r>
-      <w:r>
-        <w:fldChar w:fldCharType="separate"/>
-      </w:r>
-      <w:r>
-        <w:rPr>
-          <w:noProof/>
-        </w:rPr>
-        <w:t>1</w:t>
-      </w:r>
-      <w:r>
-        <w:rPr>
-          <w:noProof/>
-        </w:rPr>
-        <w:fldChar w:fldCharType="end"/>
-      </w:r>
+      <w:fldSimple w:instr=" SEQ Hình \* ARABIC \s 1 ">
+        <w:r>
+          <w:rPr>
+            <w:noProof/>
+          </w:rPr>
+          <w:t>1</w:t>
+        </w:r>
+      </w:fldSimple>
       <w:r>
         <w:t xml:space="preserve"> </w:t>
       </w:r>
@@ -8616,7 +8577,7 @@
       <w:r>
         <w:t>uy trình kiểm thử phần mềm</w:t>
       </w:r>
-      <w:bookmarkEnd w:id="34"/>
+      <w:bookmarkEnd w:id="33"/>
     </w:p>
     <w:p>
       <w:pPr>
@@ -8625,7 +8586,7 @@
           <w:color w:val="000000"/>
         </w:rPr>
       </w:pPr>
-      <w:bookmarkStart w:id="35" w:name="_Hlk108685024"/>
+      <w:bookmarkStart w:id="34" w:name="_Hlk108685024"/>
       <w:r>
         <w:rPr>
           <w:b/>
@@ -9373,22 +9334,22 @@
       <w:pPr>
         <w:pStyle w:val="Heading2"/>
       </w:pPr>
-      <w:bookmarkStart w:id="36" w:name="_Toc110947948"/>
+      <w:bookmarkStart w:id="35" w:name="_Toc110947948"/>
       <w:r>
         <w:lastRenderedPageBreak/>
         <w:t>Các quy trình phát triển phần mềm:</w:t>
       </w:r>
+      <w:bookmarkEnd w:id="35"/>
+    </w:p>
+    <w:p>
+      <w:pPr>
+        <w:pStyle w:val="Heading3"/>
+      </w:pPr>
+      <w:bookmarkStart w:id="36" w:name="_Toc110947949"/>
+      <w:r>
+        <w:t>Mô hình Waterfall</w:t>
+      </w:r>
       <w:bookmarkEnd w:id="36"/>
-    </w:p>
-    <w:p>
-      <w:pPr>
-        <w:pStyle w:val="Heading3"/>
-      </w:pPr>
-      <w:bookmarkStart w:id="37" w:name="_Toc110947949"/>
-      <w:r>
-        <w:t>Mô hình Waterfall</w:t>
-      </w:r>
-      <w:bookmarkEnd w:id="37"/>
     </w:p>
     <w:p>
       <w:pPr>
@@ -9452,59 +9413,33 @@
       <w:pPr>
         <w:pStyle w:val="Caption"/>
       </w:pPr>
-      <w:bookmarkStart w:id="38" w:name="_Toc110947150"/>
+      <w:bookmarkStart w:id="37" w:name="_Toc110947150"/>
       <w:r>
         <w:t xml:space="preserve">Hình </w:t>
       </w:r>
-      <w:r>
-        <w:fldChar w:fldCharType="begin"/>
-      </w:r>
-      <w:r>
-        <w:instrText xml:space="preserve"> STYLEREF 1 \s </w:instrText>
-      </w:r>
-      <w:r>
-        <w:fldChar w:fldCharType="separate"/>
-      </w:r>
-      <w:r>
-        <w:rPr>
-          <w:noProof/>
-        </w:rPr>
-        <w:t>1</w:t>
-      </w:r>
-      <w:r>
-        <w:rPr>
-          <w:noProof/>
-        </w:rPr>
-        <w:fldChar w:fldCharType="end"/>
-      </w:r>
+      <w:fldSimple w:instr=" STYLEREF 1 \s ">
+        <w:r>
+          <w:rPr>
+            <w:noProof/>
+          </w:rPr>
+          <w:t>1</w:t>
+        </w:r>
+      </w:fldSimple>
       <w:r>
         <w:noBreakHyphen/>
       </w:r>
-      <w:r>
-        <w:fldChar w:fldCharType="begin"/>
-      </w:r>
-      <w:r>
-        <w:instrText xml:space="preserve"> SEQ Hình \* ARABIC \s 1 </w:instrText>
-      </w:r>
-      <w:r>
-        <w:fldChar w:fldCharType="separate"/>
-      </w:r>
-      <w:r>
-        <w:rPr>
-          <w:noProof/>
-        </w:rPr>
-        <w:t>2</w:t>
-      </w:r>
-      <w:r>
-        <w:rPr>
-          <w:noProof/>
-        </w:rPr>
-        <w:fldChar w:fldCharType="end"/>
-      </w:r>
+      <w:fldSimple w:instr=" SEQ Hình \* ARABIC \s 1 ">
+        <w:r>
+          <w:rPr>
+            <w:noProof/>
+          </w:rPr>
+          <w:t>2</w:t>
+        </w:r>
+      </w:fldSimple>
       <w:r>
         <w:t xml:space="preserve"> Mô hình Waterfall</w:t>
       </w:r>
-      <w:bookmarkEnd w:id="38"/>
+      <w:bookmarkEnd w:id="37"/>
     </w:p>
     <w:p>
       <w:pPr>
@@ -9661,11 +9596,11 @@
       <w:pPr>
         <w:pStyle w:val="Heading3"/>
       </w:pPr>
-      <w:bookmarkStart w:id="39" w:name="_Toc110947950"/>
+      <w:bookmarkStart w:id="38" w:name="_Toc110947950"/>
       <w:r>
         <w:t>Mô hình chữ V</w:t>
       </w:r>
-      <w:bookmarkEnd w:id="39"/>
+      <w:bookmarkEnd w:id="38"/>
     </w:p>
     <w:p>
       <w:pPr>
@@ -9729,59 +9664,33 @@
       <w:pPr>
         <w:pStyle w:val="Caption"/>
       </w:pPr>
-      <w:bookmarkStart w:id="40" w:name="_Toc110947151"/>
+      <w:bookmarkStart w:id="39" w:name="_Toc110947151"/>
       <w:r>
         <w:t xml:space="preserve">Hình </w:t>
       </w:r>
-      <w:r>
-        <w:fldChar w:fldCharType="begin"/>
-      </w:r>
-      <w:r>
-        <w:instrText xml:space="preserve"> STYLEREF 1 \s </w:instrText>
-      </w:r>
-      <w:r>
-        <w:fldChar w:fldCharType="separate"/>
-      </w:r>
-      <w:r>
-        <w:rPr>
-          <w:noProof/>
-        </w:rPr>
-        <w:t>1</w:t>
-      </w:r>
-      <w:r>
-        <w:rPr>
-          <w:noProof/>
-        </w:rPr>
-        <w:fldChar w:fldCharType="end"/>
-      </w:r>
+      <w:fldSimple w:instr=" STYLEREF 1 \s ">
+        <w:r>
+          <w:rPr>
+            <w:noProof/>
+          </w:rPr>
+          <w:t>1</w:t>
+        </w:r>
+      </w:fldSimple>
       <w:r>
         <w:noBreakHyphen/>
       </w:r>
-      <w:r>
-        <w:fldChar w:fldCharType="begin"/>
-      </w:r>
-      <w:r>
-        <w:instrText xml:space="preserve"> SEQ Hình \* ARABIC \s 1 </w:instrText>
-      </w:r>
-      <w:r>
-        <w:fldChar w:fldCharType="separate"/>
-      </w:r>
-      <w:r>
-        <w:rPr>
-          <w:noProof/>
-        </w:rPr>
-        <w:t>3</w:t>
-      </w:r>
-      <w:r>
-        <w:rPr>
-          <w:noProof/>
-        </w:rPr>
-        <w:fldChar w:fldCharType="end"/>
-      </w:r>
+      <w:fldSimple w:instr=" SEQ Hình \* ARABIC \s 1 ">
+        <w:r>
+          <w:rPr>
+            <w:noProof/>
+          </w:rPr>
+          <w:t>3</w:t>
+        </w:r>
+      </w:fldSimple>
       <w:r>
         <w:t xml:space="preserve"> Mô hình V</w:t>
       </w:r>
-      <w:bookmarkEnd w:id="40"/>
+      <w:bookmarkEnd w:id="39"/>
     </w:p>
     <w:p>
       <w:pPr>
@@ -9875,45 +9784,45 @@
       <w:pPr>
         <w:pStyle w:val="Heading2"/>
       </w:pPr>
-      <w:bookmarkStart w:id="41" w:name="_Toc110947951"/>
+      <w:bookmarkStart w:id="40" w:name="_Toc110947951"/>
       <w:r>
         <w:t>Các cấp độ kiểm thử (Test Level)</w:t>
       </w:r>
+      <w:bookmarkEnd w:id="40"/>
+    </w:p>
+    <w:p>
+      <w:pPr>
+        <w:pStyle w:val="Heading3"/>
+      </w:pPr>
+      <w:bookmarkStart w:id="41" w:name="_Toc110947952"/>
+      <w:r>
+        <w:t>Kiểm thử đơn vị ( Unit test)</w:t>
+      </w:r>
       <w:bookmarkEnd w:id="41"/>
     </w:p>
     <w:p>
       <w:pPr>
+        <w:ind w:left="720" w:firstLine="0"/>
+        <w:rPr>
+          <w:color w:val="000000"/>
+        </w:rPr>
+      </w:pPr>
+      <w:r>
+        <w:rPr>
+          <w:color w:val="000000"/>
+        </w:rPr>
+        <w:t>Kiểm thử đơn vị là loại kiểm thử phần mềm trong đó các đơn vị hay thành phần đơn lẻ của phần mềm được kiểm tra như: hàm (function), lớp (class), phương thức (method). Kiểm thử đơn vị được thực hiện ở giai đoạn sớm nhất của quá trình phát triển, thường do lập trình viên thực hiện và sử dụng phương pháp kiểm thử hộp trắng</w:t>
+      </w:r>
+    </w:p>
+    <w:p>
+      <w:pPr>
         <w:pStyle w:val="Heading3"/>
       </w:pPr>
-      <w:bookmarkStart w:id="42" w:name="_Toc110947952"/>
-      <w:r>
-        <w:t>Kiểm thử đơn vị ( Unit test)</w:t>
+      <w:bookmarkStart w:id="42" w:name="_Toc110947953"/>
+      <w:r>
+        <w:t>Kiểm thử tích hợp ( Integration test)</w:t>
       </w:r>
       <w:bookmarkEnd w:id="42"/>
-    </w:p>
-    <w:p>
-      <w:pPr>
-        <w:ind w:left="720" w:firstLine="0"/>
-        <w:rPr>
-          <w:color w:val="000000"/>
-        </w:rPr>
-      </w:pPr>
-      <w:r>
-        <w:rPr>
-          <w:color w:val="000000"/>
-        </w:rPr>
-        <w:t>Kiểm thử đơn vị là loại kiểm thử phần mềm trong đó các đơn vị hay thành phần đơn lẻ của phần mềm được kiểm tra như: hàm (function), lớp (class), phương thức (method). Kiểm thử đơn vị được thực hiện ở giai đoạn sớm nhất của quá trình phát triển, thường do lập trình viên thực hiện và sử dụng phương pháp kiểm thử hộp trắng</w:t>
-      </w:r>
-    </w:p>
-    <w:p>
-      <w:pPr>
-        <w:pStyle w:val="Heading3"/>
-      </w:pPr>
-      <w:bookmarkStart w:id="43" w:name="_Toc110947953"/>
-      <w:r>
-        <w:t>Kiểm thử tích hợp ( Integration test)</w:t>
-      </w:r>
-      <w:bookmarkEnd w:id="43"/>
     </w:p>
     <w:p>
       <w:pPr>
@@ -10030,11 +9939,11 @@
       <w:pPr>
         <w:pStyle w:val="Heading3"/>
       </w:pPr>
-      <w:bookmarkStart w:id="44" w:name="_Toc110947954"/>
+      <w:bookmarkStart w:id="43" w:name="_Toc110947954"/>
       <w:r>
         <w:t>Kiểm thử hệ thống (System test)</w:t>
       </w:r>
-      <w:bookmarkEnd w:id="44"/>
+      <w:bookmarkEnd w:id="43"/>
     </w:p>
     <w:p>
       <w:pPr>
@@ -10199,11 +10108,11 @@
       <w:pPr>
         <w:pStyle w:val="Heading3"/>
       </w:pPr>
-      <w:bookmarkStart w:id="45" w:name="_Toc110947955"/>
+      <w:bookmarkStart w:id="44" w:name="_Toc110947955"/>
       <w:r>
         <w:t>Kiểm thử chấp nhận ( Acceptance test)</w:t>
       </w:r>
-      <w:bookmarkEnd w:id="45"/>
+      <w:bookmarkEnd w:id="44"/>
     </w:p>
     <w:p>
       <w:pPr>
@@ -10286,21 +10195,21 @@
       <w:pPr>
         <w:pStyle w:val="Heading2"/>
       </w:pPr>
-      <w:bookmarkStart w:id="46" w:name="_Toc110947956"/>
+      <w:bookmarkStart w:id="45" w:name="_Toc110947956"/>
       <w:r>
         <w:t>Kỹ thuật kiểm thử tĩnh (Static Techniques)</w:t>
       </w:r>
+      <w:bookmarkEnd w:id="45"/>
+    </w:p>
+    <w:p>
+      <w:pPr>
+        <w:pStyle w:val="Heading3"/>
+      </w:pPr>
+      <w:bookmarkStart w:id="46" w:name="_Toc110947957"/>
+      <w:r>
+        <w:t>Kỹ thuật kiểm thử tĩnh là gì?</w:t>
+      </w:r>
       <w:bookmarkEnd w:id="46"/>
-    </w:p>
-    <w:p>
-      <w:pPr>
-        <w:pStyle w:val="Heading3"/>
-      </w:pPr>
-      <w:bookmarkStart w:id="47" w:name="_Toc110947957"/>
-      <w:r>
-        <w:t>Kỹ thuật kiểm thử tĩnh là gì?</w:t>
-      </w:r>
-      <w:bookmarkEnd w:id="47"/>
     </w:p>
     <w:p>
       <w:pPr>
@@ -10359,17 +10268,17 @@
       <w:pPr>
         <w:pStyle w:val="Heading3"/>
       </w:pPr>
-      <w:bookmarkStart w:id="48" w:name="_Toc110947958"/>
+      <w:bookmarkStart w:id="47" w:name="_Toc110947958"/>
       <w:r>
         <w:t xml:space="preserve">Quy trình thực hiện </w:t>
       </w:r>
       <w:r>
         <w:t>Static Techniques</w:t>
       </w:r>
-      <w:bookmarkEnd w:id="48"/>
-    </w:p>
-    <w:p>
-      <w:bookmarkStart w:id="49" w:name="_Hlk108688591"/>
+      <w:bookmarkEnd w:id="47"/>
+    </w:p>
+    <w:p>
+      <w:bookmarkStart w:id="48" w:name="_Hlk108688591"/>
       <w:r>
         <w:t>Gồm 5 hoạt động chính:</w:t>
       </w:r>
@@ -10478,27 +10387,27 @@
       <w:pPr>
         <w:pStyle w:val="Heading2"/>
       </w:pPr>
-      <w:bookmarkStart w:id="50" w:name="_Toc110947959"/>
+      <w:bookmarkStart w:id="49" w:name="_Toc110947959"/>
       <w:r>
         <w:t>Test case</w:t>
       </w:r>
+      <w:bookmarkEnd w:id="49"/>
+    </w:p>
+    <w:p>
+      <w:pPr>
+        <w:pStyle w:val="Heading3"/>
+      </w:pPr>
+      <w:bookmarkStart w:id="50" w:name="_Toc110947960"/>
+      <w:r>
+        <w:t>Khái niệm:</w:t>
+      </w:r>
       <w:bookmarkEnd w:id="50"/>
     </w:p>
     <w:p>
       <w:pPr>
-        <w:pStyle w:val="Heading3"/>
-      </w:pPr>
-      <w:bookmarkStart w:id="51" w:name="_Toc110947960"/>
-      <w:r>
-        <w:t>Khái niệm:</w:t>
-      </w:r>
-      <w:bookmarkEnd w:id="51"/>
-    </w:p>
-    <w:p>
-      <w:pPr>
         <w:ind w:left="720" w:firstLine="0"/>
       </w:pPr>
-      <w:bookmarkStart w:id="52" w:name="_Hlk108687597"/>
+      <w:bookmarkStart w:id="51" w:name="_Hlk108687597"/>
       <w:r>
         <w:t xml:space="preserve">Test case ( Kịch bản kiểm thử ) là một tập hợp các hành động được thực thi để xác minh một function, một hệ thống phần mềm có hoạt động đúng </w:t>
       </w:r>
@@ -10511,11 +10420,11 @@
       <w:pPr>
         <w:pStyle w:val="Heading3"/>
       </w:pPr>
-      <w:bookmarkStart w:id="53" w:name="_Toc110947961"/>
+      <w:bookmarkStart w:id="52" w:name="_Toc110947961"/>
       <w:r>
         <w:t>Các thông số của Test case:</w:t>
       </w:r>
-      <w:bookmarkEnd w:id="53"/>
+      <w:bookmarkEnd w:id="52"/>
     </w:p>
     <w:p>
       <w:pPr>
@@ -10532,7 +10441,7 @@
           <w:szCs w:val="26"/>
         </w:rPr>
       </w:pPr>
-      <w:bookmarkStart w:id="54" w:name="_Hlk108687637"/>
+      <w:bookmarkStart w:id="53" w:name="_Hlk108687637"/>
       <w:r>
         <w:rPr>
           <w:rFonts w:eastAsia="Times New Roman"/>
@@ -10666,12 +10575,12 @@
       <w:pPr>
         <w:pStyle w:val="Heading2"/>
       </w:pPr>
-      <w:bookmarkStart w:id="55" w:name="_Toc110947962"/>
+      <w:bookmarkStart w:id="54" w:name="_Toc110947962"/>
+      <w:bookmarkEnd w:id="53"/>
+      <w:r>
+        <w:t>Các kỹ thuật kiểm thử:</w:t>
+      </w:r>
       <w:bookmarkEnd w:id="54"/>
-      <w:r>
-        <w:t>Các kỹ thuật kiểm thử:</w:t>
-      </w:r>
-      <w:bookmarkEnd w:id="55"/>
     </w:p>
     <w:p>
       <w:pPr>
@@ -10793,8 +10702,8 @@
         <w:lastRenderedPageBreak/>
         <w:t>Phương pháp này không có quy trình cụ thể vì có tính trực giác cao và không thể dự đoán trước. Phương pháp chỉ phù hợp với những tester có kinh nghiệm. Họ phỏng lỗi phần mềm dựa vào trực giác, dựa vào kinh nghiệm, dữ liệu lịch sử về các lỗi đã từng xảy ra và sau đó viết các trường hợp kiểm thử để đưa ra các lỗi đó.</w:t>
       </w:r>
-      <w:bookmarkEnd w:id="49"/>
-      <w:bookmarkEnd w:id="52"/>
+      <w:bookmarkEnd w:id="48"/>
+      <w:bookmarkEnd w:id="51"/>
     </w:p>
     <w:p>
       <w:pPr>
@@ -10806,7 +10715,7 @@
     <w:p/>
     <w:p/>
     <w:p/>
-    <w:bookmarkEnd w:id="35"/>
+    <w:bookmarkEnd w:id="34"/>
     <w:p>
       <w:pPr>
         <w:spacing w:before="0" w:after="0" w:line="240" w:lineRule="auto"/>
@@ -10828,7 +10737,7 @@
       <w:pPr>
         <w:pStyle w:val="Heading1"/>
       </w:pPr>
-      <w:bookmarkStart w:id="56" w:name="_Toc110947963"/>
+      <w:bookmarkStart w:id="55" w:name="_Toc110947963"/>
       <w:r>
         <w:lastRenderedPageBreak/>
         <w:t>TỔNG QUAN PHẦN MỀM</w:t>
@@ -10839,17 +10748,17 @@
       <w:r>
         <w:t>QUẢN LÝ NHÂN SỰ     ORANGEHRM</w:t>
       </w:r>
+      <w:bookmarkEnd w:id="55"/>
+    </w:p>
+    <w:p>
+      <w:pPr>
+        <w:pStyle w:val="Heading2"/>
+      </w:pPr>
+      <w:bookmarkStart w:id="56" w:name="_Toc110947964"/>
+      <w:r>
+        <w:t>Tổng quan về phần mềm</w:t>
+      </w:r>
       <w:bookmarkEnd w:id="56"/>
-    </w:p>
-    <w:p>
-      <w:pPr>
-        <w:pStyle w:val="Heading2"/>
-      </w:pPr>
-      <w:bookmarkStart w:id="57" w:name="_Toc110947964"/>
-      <w:r>
-        <w:t>Tổng quan về phần mềm</w:t>
-      </w:r>
-      <w:bookmarkEnd w:id="57"/>
     </w:p>
     <w:p>
       <w:r>
@@ -10936,59 +10845,33 @@
       <w:pPr>
         <w:pStyle w:val="Caption"/>
       </w:pPr>
-      <w:bookmarkStart w:id="58" w:name="_Toc110947152"/>
+      <w:bookmarkStart w:id="57" w:name="_Toc110947152"/>
       <w:r>
         <w:t xml:space="preserve">Hình </w:t>
       </w:r>
-      <w:r>
-        <w:fldChar w:fldCharType="begin"/>
-      </w:r>
-      <w:r>
-        <w:instrText xml:space="preserve"> STYLEREF 1 \s </w:instrText>
-      </w:r>
-      <w:r>
-        <w:fldChar w:fldCharType="separate"/>
-      </w:r>
-      <w:r>
-        <w:rPr>
-          <w:noProof/>
-        </w:rPr>
-        <w:t>2</w:t>
-      </w:r>
-      <w:r>
-        <w:rPr>
-          <w:noProof/>
-        </w:rPr>
-        <w:fldChar w:fldCharType="end"/>
-      </w:r>
+      <w:fldSimple w:instr=" STYLEREF 1 \s ">
+        <w:r>
+          <w:rPr>
+            <w:noProof/>
+          </w:rPr>
+          <w:t>2</w:t>
+        </w:r>
+      </w:fldSimple>
       <w:r>
         <w:noBreakHyphen/>
       </w:r>
-      <w:r>
-        <w:fldChar w:fldCharType="begin"/>
-      </w:r>
-      <w:r>
-        <w:instrText xml:space="preserve"> SEQ Hình \* ARABIC \s 1 </w:instrText>
-      </w:r>
-      <w:r>
-        <w:fldChar w:fldCharType="separate"/>
-      </w:r>
-      <w:r>
-        <w:rPr>
-          <w:noProof/>
-        </w:rPr>
-        <w:t>1</w:t>
-      </w:r>
-      <w:r>
-        <w:rPr>
-          <w:noProof/>
-        </w:rPr>
-        <w:fldChar w:fldCharType="end"/>
-      </w:r>
+      <w:fldSimple w:instr=" SEQ Hình \* ARABIC \s 1 ">
+        <w:r>
+          <w:rPr>
+            <w:noProof/>
+          </w:rPr>
+          <w:t>1</w:t>
+        </w:r>
+      </w:fldSimple>
       <w:r>
         <w:t xml:space="preserve"> Giao diện phần mềm OrangeHRM</w:t>
       </w:r>
-      <w:bookmarkEnd w:id="58"/>
+      <w:bookmarkEnd w:id="57"/>
     </w:p>
     <w:p/>
     <w:p>
@@ -11054,59 +10937,33 @@
       <w:pPr>
         <w:pStyle w:val="Caption"/>
       </w:pPr>
-      <w:bookmarkStart w:id="59" w:name="_Toc110947153"/>
+      <w:bookmarkStart w:id="58" w:name="_Toc110947153"/>
       <w:r>
         <w:t xml:space="preserve">Hình </w:t>
       </w:r>
-      <w:r>
-        <w:fldChar w:fldCharType="begin"/>
-      </w:r>
-      <w:r>
-        <w:instrText xml:space="preserve"> STYLEREF 1 \s </w:instrText>
-      </w:r>
-      <w:r>
-        <w:fldChar w:fldCharType="separate"/>
-      </w:r>
-      <w:r>
-        <w:rPr>
-          <w:noProof/>
-        </w:rPr>
-        <w:t>2</w:t>
-      </w:r>
-      <w:r>
-        <w:rPr>
-          <w:noProof/>
-        </w:rPr>
-        <w:fldChar w:fldCharType="end"/>
-      </w:r>
+      <w:fldSimple w:instr=" STYLEREF 1 \s ">
+        <w:r>
+          <w:rPr>
+            <w:noProof/>
+          </w:rPr>
+          <w:t>2</w:t>
+        </w:r>
+      </w:fldSimple>
       <w:r>
         <w:noBreakHyphen/>
       </w:r>
-      <w:r>
-        <w:fldChar w:fldCharType="begin"/>
-      </w:r>
-      <w:r>
-        <w:instrText xml:space="preserve"> SEQ Hình \* ARABIC \s 1 </w:instrText>
-      </w:r>
-      <w:r>
-        <w:fldChar w:fldCharType="separate"/>
-      </w:r>
-      <w:r>
-        <w:rPr>
-          <w:noProof/>
-        </w:rPr>
-        <w:t>2</w:t>
-      </w:r>
-      <w:r>
-        <w:rPr>
-          <w:noProof/>
-        </w:rPr>
-        <w:fldChar w:fldCharType="end"/>
-      </w:r>
+      <w:fldSimple w:instr=" SEQ Hình \* ARABIC \s 1 ">
+        <w:r>
+          <w:rPr>
+            <w:noProof/>
+          </w:rPr>
+          <w:t>2</w:t>
+        </w:r>
+      </w:fldSimple>
       <w:r>
         <w:t xml:space="preserve"> Giao diện các chức năng của OrangeHRM</w:t>
       </w:r>
-      <w:bookmarkEnd w:id="59"/>
+      <w:bookmarkEnd w:id="58"/>
     </w:p>
     <w:p>
       <w:pPr>
@@ -11340,11 +11197,11 @@
       <w:pPr>
         <w:pStyle w:val="Heading3"/>
       </w:pPr>
-      <w:bookmarkStart w:id="60" w:name="_Toc110947965"/>
+      <w:bookmarkStart w:id="59" w:name="_Toc110947965"/>
       <w:r>
         <w:t>Sơ đồ Usecase tổng quát:</w:t>
       </w:r>
-      <w:bookmarkEnd w:id="60"/>
+      <w:bookmarkEnd w:id="59"/>
       <w:r>
         <w:t xml:space="preserve"> </w:t>
       </w:r>
@@ -11383,213 +11240,11 @@
         <w:ind w:firstLine="0"/>
       </w:pPr>
       <w:r>
-        <w:rPr>
-          <w:noProof/>
-        </w:rPr>
-        <mc:AlternateContent>
-          <mc:Choice Requires="wpi">
-            <w:drawing>
-              <wp:anchor distT="0" distB="0" distL="114300" distR="114300" simplePos="0" relativeHeight="251670528" behindDoc="0" locked="0" layoutInCell="1" allowOverlap="1" wp14:anchorId="7E79030A" wp14:editId="62BFD469">
-                <wp:simplePos x="0" y="0"/>
-                <wp:positionH relativeFrom="column">
-                  <wp:posOffset>2333625</wp:posOffset>
-                </wp:positionH>
-                <wp:positionV relativeFrom="paragraph">
-                  <wp:posOffset>1948815</wp:posOffset>
-                </wp:positionV>
-                <wp:extent cx="419760" cy="219210"/>
-                <wp:effectExtent l="38100" t="38100" r="18415" b="47625"/>
-                <wp:wrapNone/>
-                <wp:docPr id="35" name="Ink 35"/>
-                <wp:cNvGraphicFramePr/>
-                <a:graphic xmlns:a="http://schemas.openxmlformats.org/drawingml/2006/main">
-                  <a:graphicData uri="http://schemas.microsoft.com/office/word/2010/wordprocessingInk">
-                    <w14:contentPart bwMode="auto" r:id="rId23">
-                      <w14:nvContentPartPr>
-                        <w14:cNvContentPartPr/>
-                      </w14:nvContentPartPr>
-                      <w14:xfrm>
-                        <a:off x="0" y="0"/>
-                        <a:ext cx="419760" cy="219210"/>
-                      </w14:xfrm>
-                    </w14:contentPart>
-                  </a:graphicData>
-                </a:graphic>
-              </wp:anchor>
-            </w:drawing>
-          </mc:Choice>
-          <mc:Fallback>
-            <w:pict>
-              <v:shapetype w14:anchorId="4D7F4DB9" id="_x0000_t75" coordsize="21600,21600" o:spt="75" o:preferrelative="t" path="m@4@5l@4@11@9@11@9@5xe" filled="f" stroked="f">
-                <v:stroke joinstyle="miter"/>
-                <v:formulas>
-                  <v:f eqn="if lineDrawn pixelLineWidth 0"/>
-                  <v:f eqn="sum @0 1 0"/>
-                  <v:f eqn="sum 0 0 @1"/>
-                  <v:f eqn="prod @2 1 2"/>
-                  <v:f eqn="prod @3 21600 pixelWidth"/>
-                  <v:f eqn="prod @3 21600 pixelHeight"/>
-                  <v:f eqn="sum @0 0 1"/>
-                  <v:f eqn="prod @6 1 2"/>
-                  <v:f eqn="prod @7 21600 pixelWidth"/>
-                  <v:f eqn="sum @8 21600 0"/>
-                  <v:f eqn="prod @7 21600 pixelHeight"/>
-                  <v:f eqn="sum @10 21600 0"/>
-                </v:formulas>
-                <v:path o:extrusionok="f" gradientshapeok="t" o:connecttype="rect"/>
-                <o:lock v:ext="edit" aspectratio="t"/>
-              </v:shapetype>
-              <v:shape id="Ink 35" o:spid="_x0000_s1026" type="#_x0000_t75" style="position:absolute;margin-left:183.4pt;margin-top:153.1pt;width:33.75pt;height:17.95pt;z-index:251670528;visibility:visible;mso-wrap-style:square;mso-wrap-distance-left:9pt;mso-wrap-distance-top:0;mso-wrap-distance-right:9pt;mso-wrap-distance-bottom:0;mso-position-horizontal:absolute;mso-position-horizontal-relative:text;mso-position-vertical:absolute;mso-position-vertical-relative:text" o:gfxdata="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">
-                <v:imagedata r:id="rId24" o:title=""/>
-              </v:shape>
-            </w:pict>
-          </mc:Fallback>
-        </mc:AlternateContent>
-      </w:r>
-      <w:r>
-        <w:rPr>
-          <w:noProof/>
-        </w:rPr>
-        <mc:AlternateContent>
-          <mc:Choice Requires="wpi">
-            <w:drawing>
-              <wp:anchor distT="0" distB="0" distL="114300" distR="114300" simplePos="0" relativeHeight="251667456" behindDoc="0" locked="0" layoutInCell="1" allowOverlap="1" wp14:anchorId="36387312" wp14:editId="2048DA01">
-                <wp:simplePos x="0" y="0"/>
-                <wp:positionH relativeFrom="column">
-                  <wp:posOffset>3490913</wp:posOffset>
-                </wp:positionH>
-                <wp:positionV relativeFrom="paragraph">
-                  <wp:posOffset>1153478</wp:posOffset>
-                </wp:positionV>
-                <wp:extent cx="226060" cy="128047"/>
-                <wp:effectExtent l="38100" t="38100" r="21590" b="43815"/>
-                <wp:wrapNone/>
-                <wp:docPr id="28" name="Ink 28"/>
-                <wp:cNvGraphicFramePr/>
-                <a:graphic xmlns:a="http://schemas.openxmlformats.org/drawingml/2006/main">
-                  <a:graphicData uri="http://schemas.microsoft.com/office/word/2010/wordprocessingInk">
-                    <w14:contentPart bwMode="auto" r:id="rId25">
-                      <w14:nvContentPartPr>
-                        <w14:cNvContentPartPr/>
-                      </w14:nvContentPartPr>
-                      <w14:xfrm>
-                        <a:off x="0" y="0"/>
-                        <a:ext cx="226060" cy="128047"/>
-                      </w14:xfrm>
-                    </w14:contentPart>
-                  </a:graphicData>
-                </a:graphic>
-              </wp:anchor>
-            </w:drawing>
-          </mc:Choice>
-          <mc:Fallback>
-            <w:pict>
-              <v:shape w14:anchorId="22A5FC5C" id="Ink 28" o:spid="_x0000_s1026" type="#_x0000_t75" style="position:absolute;margin-left:274.55pt;margin-top:90.5pt;width:18.5pt;height:10.8pt;z-index:251667456;visibility:visible;mso-wrap-style:square;mso-wrap-distance-left:9pt;mso-wrap-distance-top:0;mso-wrap-distance-right:9pt;mso-wrap-distance-bottom:0;mso-position-horizontal:absolute;mso-position-horizontal-relative:text;mso-position-vertical:absolute;mso-position-vertical-relative:text" o:gfxdata="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">
-                <v:imagedata r:id="rId26" o:title=""/>
-              </v:shape>
-            </w:pict>
-          </mc:Fallback>
-        </mc:AlternateContent>
-      </w:r>
-      <w:r>
-        <w:rPr>
-          <w:noProof/>
-        </w:rPr>
-        <mc:AlternateContent>
-          <mc:Choice Requires="wpi">
-            <w:drawing>
-              <wp:anchor distT="0" distB="0" distL="114300" distR="114300" simplePos="0" relativeHeight="251664384" behindDoc="0" locked="0" layoutInCell="1" allowOverlap="1" wp14:anchorId="1DCCBC39" wp14:editId="25E0150F">
-                <wp:simplePos x="0" y="0"/>
-                <wp:positionH relativeFrom="column">
-                  <wp:posOffset>1023938</wp:posOffset>
-                </wp:positionH>
-                <wp:positionV relativeFrom="paragraph">
-                  <wp:posOffset>1191578</wp:posOffset>
-                </wp:positionV>
-                <wp:extent cx="205920" cy="146767"/>
-                <wp:effectExtent l="38100" t="38100" r="41910" b="43815"/>
-                <wp:wrapNone/>
-                <wp:docPr id="16" name="Ink 16"/>
-                <wp:cNvGraphicFramePr/>
-                <a:graphic xmlns:a="http://schemas.openxmlformats.org/drawingml/2006/main">
-                  <a:graphicData uri="http://schemas.microsoft.com/office/word/2010/wordprocessingInk">
-                    <w14:contentPart bwMode="auto" r:id="rId27">
-                      <w14:nvContentPartPr>
-                        <w14:cNvContentPartPr/>
-                      </w14:nvContentPartPr>
-                      <w14:xfrm>
-                        <a:off x="0" y="0"/>
-                        <a:ext cx="205920" cy="146767"/>
-                      </w14:xfrm>
-                    </w14:contentPart>
-                  </a:graphicData>
-                </a:graphic>
-              </wp:anchor>
-            </w:drawing>
-          </mc:Choice>
-          <mc:Fallback>
-            <w:pict>
-              <v:shape w14:anchorId="7F9C6B57" id="Ink 16" o:spid="_x0000_s1026" type="#_x0000_t75" style="position:absolute;margin-left:80.3pt;margin-top:93.5pt;width:16.9pt;height:12.25pt;z-index:251664384;visibility:visible;mso-wrap-style:square;mso-wrap-distance-left:9pt;mso-wrap-distance-top:0;mso-wrap-distance-right:9pt;mso-wrap-distance-bottom:0;mso-position-horizontal:absolute;mso-position-horizontal-relative:text;mso-position-vertical:absolute;mso-position-vertical-relative:text" o:gfxdata="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">
-                <v:imagedata r:id="rId28" o:title=""/>
-              </v:shape>
-            </w:pict>
-          </mc:Fallback>
-        </mc:AlternateContent>
-      </w:r>
-      <w:r>
-        <w:rPr>
-          <w:noProof/>
-        </w:rPr>
-        <mc:AlternateContent>
-          <mc:Choice Requires="wpi">
-            <w:drawing>
-              <wp:anchor distT="0" distB="0" distL="114300" distR="114300" simplePos="0" relativeHeight="251661312" behindDoc="0" locked="0" layoutInCell="1" allowOverlap="1" wp14:anchorId="74C984F9" wp14:editId="209498DF">
-                <wp:simplePos x="0" y="0"/>
-                <wp:positionH relativeFrom="column">
-                  <wp:posOffset>2224088</wp:posOffset>
-                </wp:positionH>
-                <wp:positionV relativeFrom="paragraph">
-                  <wp:posOffset>396240</wp:posOffset>
-                </wp:positionV>
-                <wp:extent cx="254000" cy="203835"/>
-                <wp:effectExtent l="38100" t="38100" r="31750" b="43815"/>
-                <wp:wrapNone/>
-                <wp:docPr id="12" name="Ink 12"/>
-                <wp:cNvGraphicFramePr/>
-                <a:graphic xmlns:a="http://schemas.openxmlformats.org/drawingml/2006/main">
-                  <a:graphicData uri="http://schemas.microsoft.com/office/word/2010/wordprocessingInk">
-                    <w14:contentPart bwMode="auto" r:id="rId29">
-                      <w14:nvContentPartPr>
-                        <w14:cNvContentPartPr/>
-                      </w14:nvContentPartPr>
-                      <w14:xfrm>
-                        <a:off x="0" y="0"/>
-                        <a:ext cx="254000" cy="203835"/>
-                      </w14:xfrm>
-                    </w14:contentPart>
-                  </a:graphicData>
-                </a:graphic>
-              </wp:anchor>
-            </w:drawing>
-          </mc:Choice>
-          <mc:Fallback>
-            <w:pict>
-              <v:shape w14:anchorId="0A45F349" id="Ink 12" o:spid="_x0000_s1026" type="#_x0000_t75" style="position:absolute;margin-left:174.8pt;margin-top:30.85pt;width:20.7pt;height:16.75pt;z-index:251661312;visibility:visible;mso-wrap-style:square;mso-wrap-distance-left:9pt;mso-wrap-distance-top:0;mso-wrap-distance-right:9pt;mso-wrap-distance-bottom:0;mso-position-horizontal:absolute;mso-position-horizontal-relative:text;mso-position-vertical:absolute;mso-position-vertical-relative:text" o:gfxdata="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">
-                <v:imagedata r:id="rId30" o:title=""/>
-              </v:shape>
-            </w:pict>
-          </mc:Fallback>
-        </mc:AlternateContent>
-      </w:r>
-      <w:r>
-        <w:rPr>
-          <w:noProof/>
-        </w:rPr>
         <w:drawing>
-          <wp:inline distT="0" distB="0" distL="0" distR="0" wp14:anchorId="6D109EDE" wp14:editId="7FB9743B">
-            <wp:extent cx="5346065" cy="2474595"/>
-            <wp:effectExtent l="0" t="0" r="6985" b="1905"/>
-            <wp:docPr id="6" name="Picture 6"/>
+          <wp:inline distT="0" distB="0" distL="0" distR="0" wp14:anchorId="6A22F8A4" wp14:editId="59D24301">
+            <wp:extent cx="5346065" cy="2439035"/>
+            <wp:effectExtent l="0" t="0" r="6985" b="0"/>
+            <wp:docPr id="13" name="Picture 13" descr="A picture containing text, map, table, various&#10;&#10;Description automatically generated"/>
             <wp:cNvGraphicFramePr>
               <a:graphicFrameLocks xmlns:a="http://schemas.openxmlformats.org/drawingml/2006/main" noChangeAspect="1"/>
             </wp:cNvGraphicFramePr>
@@ -11597,11 +11252,11 @@
               <a:graphicData uri="http://schemas.openxmlformats.org/drawingml/2006/picture">
                 <pic:pic xmlns:pic="http://schemas.openxmlformats.org/drawingml/2006/picture">
                   <pic:nvPicPr>
-                    <pic:cNvPr id="1" name=""/>
+                    <pic:cNvPr id="13" name="Picture 13" descr="A picture containing text, map, table, various&#10;&#10;Description automatically generated"/>
                     <pic:cNvPicPr/>
                   </pic:nvPicPr>
                   <pic:blipFill>
-                    <a:blip r:embed="rId31"/>
+                    <a:blip r:embed="rId23"/>
                     <a:stretch>
                       <a:fillRect/>
                     </a:stretch>
@@ -11609,7 +11264,7 @@
                   <pic:spPr>
                     <a:xfrm>
                       <a:off x="0" y="0"/>
-                      <a:ext cx="5346065" cy="2474595"/>
+                      <a:ext cx="5346065" cy="2439035"/>
                     </a:xfrm>
                     <a:prstGeom prst="rect">
                       <a:avLst/>
@@ -11626,77 +11281,51 @@
       <w:pPr>
         <w:pStyle w:val="Caption"/>
       </w:pPr>
-      <w:bookmarkStart w:id="61" w:name="_Toc110947154"/>
+      <w:bookmarkStart w:id="60" w:name="_Toc110947154"/>
       <w:r>
         <w:lastRenderedPageBreak/>
         <w:t xml:space="preserve">Hình </w:t>
       </w:r>
-      <w:r>
-        <w:fldChar w:fldCharType="begin"/>
-      </w:r>
-      <w:r>
-        <w:instrText xml:space="preserve"> STYLEREF 1 \s </w:instrText>
-      </w:r>
-      <w:r>
-        <w:fldChar w:fldCharType="separate"/>
-      </w:r>
-      <w:r>
-        <w:rPr>
-          <w:noProof/>
-        </w:rPr>
-        <w:t>2</w:t>
-      </w:r>
-      <w:r>
-        <w:rPr>
-          <w:noProof/>
-        </w:rPr>
-        <w:fldChar w:fldCharType="end"/>
-      </w:r>
+      <w:fldSimple w:instr=" STYLEREF 1 \s ">
+        <w:r>
+          <w:rPr>
+            <w:noProof/>
+          </w:rPr>
+          <w:t>2</w:t>
+        </w:r>
+      </w:fldSimple>
       <w:r>
         <w:noBreakHyphen/>
       </w:r>
-      <w:r>
-        <w:fldChar w:fldCharType="begin"/>
-      </w:r>
-      <w:r>
-        <w:instrText xml:space="preserve"> SEQ Hình \* ARABIC \s 1 </w:instrText>
-      </w:r>
-      <w:r>
-        <w:fldChar w:fldCharType="separate"/>
-      </w:r>
-      <w:r>
-        <w:rPr>
-          <w:noProof/>
-        </w:rPr>
-        <w:t>3</w:t>
-      </w:r>
-      <w:r>
-        <w:rPr>
-          <w:noProof/>
-        </w:rPr>
-        <w:fldChar w:fldCharType="end"/>
-      </w:r>
+      <w:fldSimple w:instr=" SEQ Hình \* ARABIC \s 1 ">
+        <w:r>
+          <w:rPr>
+            <w:noProof/>
+          </w:rPr>
+          <w:t>3</w:t>
+        </w:r>
+      </w:fldSimple>
       <w:r>
         <w:t xml:space="preserve"> Sơ đồ Usecase tổng quát</w:t>
       </w:r>
+      <w:bookmarkEnd w:id="60"/>
+    </w:p>
+    <w:p>
+      <w:pPr>
+        <w:pStyle w:val="Caption"/>
+      </w:pPr>
+    </w:p>
+    <w:p>
+      <w:pPr>
+        <w:pStyle w:val="Heading3"/>
+      </w:pPr>
+      <w:bookmarkStart w:id="61" w:name="_Toc110938177"/>
+      <w:bookmarkStart w:id="62" w:name="_Toc110947966"/>
+      <w:r>
+        <w:t>Vai trò của từng tác nhân:</w:t>
+      </w:r>
       <w:bookmarkEnd w:id="61"/>
-    </w:p>
-    <w:p>
-      <w:pPr>
-        <w:pStyle w:val="Caption"/>
-      </w:pPr>
-    </w:p>
-    <w:p>
-      <w:pPr>
-        <w:pStyle w:val="Heading3"/>
-      </w:pPr>
-      <w:bookmarkStart w:id="62" w:name="_Toc110938177"/>
-      <w:bookmarkStart w:id="63" w:name="_Toc110947966"/>
-      <w:r>
-        <w:t>Vai trò của từng tác nhân:</w:t>
-      </w:r>
       <w:bookmarkEnd w:id="62"/>
-      <w:bookmarkEnd w:id="63"/>
     </w:p>
     <w:tbl>
       <w:tblPr>
@@ -11946,84 +11575,58 @@
       <w:pPr>
         <w:pStyle w:val="Caption"/>
       </w:pPr>
-      <w:bookmarkStart w:id="64" w:name="_Toc110947743"/>
+      <w:bookmarkStart w:id="63" w:name="_Toc110947743"/>
       <w:r>
         <w:t xml:space="preserve">Bảng </w:t>
       </w:r>
-      <w:r>
-        <w:fldChar w:fldCharType="begin"/>
-      </w:r>
-      <w:r>
-        <w:instrText xml:space="preserve"> STYLEREF 1 \s </w:instrText>
-      </w:r>
-      <w:r>
-        <w:fldChar w:fldCharType="separate"/>
-      </w:r>
-      <w:r>
-        <w:rPr>
-          <w:noProof/>
-        </w:rPr>
-        <w:t>2</w:t>
-      </w:r>
-      <w:r>
-        <w:rPr>
-          <w:noProof/>
-        </w:rPr>
-        <w:fldChar w:fldCharType="end"/>
-      </w:r>
+      <w:fldSimple w:instr=" STYLEREF 1 \s ">
+        <w:r>
+          <w:rPr>
+            <w:noProof/>
+          </w:rPr>
+          <w:t>2</w:t>
+        </w:r>
+      </w:fldSimple>
       <w:r>
         <w:noBreakHyphen/>
       </w:r>
-      <w:r>
-        <w:fldChar w:fldCharType="begin"/>
-      </w:r>
-      <w:r>
-        <w:instrText xml:space="preserve"> SEQ Bảng \* ARABIC \s 1 </w:instrText>
-      </w:r>
-      <w:r>
-        <w:fldChar w:fldCharType="separate"/>
-      </w:r>
-      <w:r>
-        <w:rPr>
-          <w:noProof/>
-        </w:rPr>
-        <w:t>1</w:t>
-      </w:r>
-      <w:r>
-        <w:rPr>
-          <w:noProof/>
-        </w:rPr>
-        <w:fldChar w:fldCharType="end"/>
-      </w:r>
+      <w:fldSimple w:instr=" SEQ Bảng \* ARABIC \s 1 ">
+        <w:r>
+          <w:rPr>
+            <w:noProof/>
+          </w:rPr>
+          <w:t>1</w:t>
+        </w:r>
+      </w:fldSimple>
       <w:r>
         <w:t xml:space="preserve"> Vai trò của từng tác nhân</w:t>
       </w:r>
-      <w:bookmarkEnd w:id="64"/>
+      <w:bookmarkEnd w:id="63"/>
     </w:p>
     <w:p>
       <w:pPr>
         <w:pStyle w:val="Heading2"/>
       </w:pPr>
-      <w:bookmarkStart w:id="65" w:name="_Toc110938178"/>
-      <w:bookmarkStart w:id="66" w:name="_Toc110947967"/>
+      <w:bookmarkStart w:id="64" w:name="_Toc110938178"/>
+      <w:bookmarkStart w:id="65" w:name="_Toc110947967"/>
       <w:r>
         <w:lastRenderedPageBreak/>
         <w:t>Phân tích Use Case “Đăng nhập”</w:t>
       </w:r>
+      <w:bookmarkEnd w:id="64"/>
       <w:bookmarkEnd w:id="65"/>
+    </w:p>
+    <w:p>
+      <w:pPr>
+        <w:pStyle w:val="Heading3"/>
+      </w:pPr>
+      <w:bookmarkStart w:id="66" w:name="_Toc110938179"/>
+      <w:bookmarkStart w:id="67" w:name="_Toc110947968"/>
+      <w:r>
+        <w:t>Sơ đồ Use Case chi tiết cho chức năng “Đăng nhập”</w:t>
+      </w:r>
       <w:bookmarkEnd w:id="66"/>
-    </w:p>
-    <w:p>
-      <w:pPr>
-        <w:pStyle w:val="Heading3"/>
-      </w:pPr>
-      <w:bookmarkStart w:id="67" w:name="_Toc110938179"/>
-      <w:bookmarkStart w:id="68" w:name="_Toc110947968"/>
-      <w:r>
-        <w:t>Sơ đồ Use Case chi tiết cho chức năng “Đăng nhập”</w:t>
-      </w:r>
       <w:bookmarkEnd w:id="67"/>
-      <w:bookmarkEnd w:id="68"/>
     </w:p>
     <w:p>
       <w:r>
@@ -12046,7 +11649,7 @@
                     <pic:cNvPicPr/>
                   </pic:nvPicPr>
                   <pic:blipFill>
-                    <a:blip r:embed="rId32"/>
+                    <a:blip r:embed="rId24"/>
                     <a:stretch>
                       <a:fillRect/>
                     </a:stretch>
@@ -12071,59 +11674,33 @@
       <w:pPr>
         <w:pStyle w:val="Caption"/>
       </w:pPr>
-      <w:bookmarkStart w:id="69" w:name="_Toc110947155"/>
+      <w:bookmarkStart w:id="68" w:name="_Toc110947155"/>
       <w:r>
         <w:t xml:space="preserve">Hình </w:t>
       </w:r>
-      <w:r>
-        <w:fldChar w:fldCharType="begin"/>
-      </w:r>
-      <w:r>
-        <w:instrText xml:space="preserve"> STYLEREF 1 \s </w:instrText>
-      </w:r>
-      <w:r>
-        <w:fldChar w:fldCharType="separate"/>
-      </w:r>
-      <w:r>
-        <w:rPr>
-          <w:noProof/>
-        </w:rPr>
-        <w:t>2</w:t>
-      </w:r>
-      <w:r>
-        <w:rPr>
-          <w:noProof/>
-        </w:rPr>
-        <w:fldChar w:fldCharType="end"/>
-      </w:r>
+      <w:fldSimple w:instr=" STYLEREF 1 \s ">
+        <w:r>
+          <w:rPr>
+            <w:noProof/>
+          </w:rPr>
+          <w:t>2</w:t>
+        </w:r>
+      </w:fldSimple>
       <w:r>
         <w:noBreakHyphen/>
       </w:r>
-      <w:r>
-        <w:fldChar w:fldCharType="begin"/>
-      </w:r>
-      <w:r>
-        <w:instrText xml:space="preserve"> SEQ Hình \* ARABIC \s 1 </w:instrText>
-      </w:r>
-      <w:r>
-        <w:fldChar w:fldCharType="separate"/>
-      </w:r>
-      <w:r>
-        <w:rPr>
-          <w:noProof/>
-        </w:rPr>
-        <w:t>4</w:t>
-      </w:r>
-      <w:r>
-        <w:rPr>
-          <w:noProof/>
-        </w:rPr>
-        <w:fldChar w:fldCharType="end"/>
-      </w:r>
+      <w:fldSimple w:instr=" SEQ Hình \* ARABIC \s 1 ">
+        <w:r>
+          <w:rPr>
+            <w:noProof/>
+          </w:rPr>
+          <w:t>4</w:t>
+        </w:r>
+      </w:fldSimple>
       <w:r>
         <w:t xml:space="preserve"> Usecase “Đăng nhập”</w:t>
       </w:r>
-      <w:bookmarkEnd w:id="69"/>
+      <w:bookmarkEnd w:id="68"/>
     </w:p>
     <w:p>
       <w:pPr>
@@ -12134,14 +11711,14 @@
       <w:pPr>
         <w:pStyle w:val="Heading3"/>
       </w:pPr>
-      <w:bookmarkStart w:id="70" w:name="_Toc110938180"/>
-      <w:bookmarkStart w:id="71" w:name="_Toc110947969"/>
+      <w:bookmarkStart w:id="69" w:name="_Toc110938180"/>
+      <w:bookmarkStart w:id="70" w:name="_Toc110947969"/>
       <w:r>
         <w:lastRenderedPageBreak/>
         <w:t>Sơ đồ hoạt động của chức năng đăng nhập:</w:t>
       </w:r>
+      <w:bookmarkEnd w:id="69"/>
       <w:bookmarkEnd w:id="70"/>
-      <w:bookmarkEnd w:id="71"/>
     </w:p>
     <w:p>
       <w:r>
@@ -12164,7 +11741,7 @@
                     <pic:cNvPicPr/>
                   </pic:nvPicPr>
                   <pic:blipFill>
-                    <a:blip r:embed="rId33"/>
+                    <a:blip r:embed="rId25"/>
                     <a:stretch>
                       <a:fillRect/>
                     </a:stretch>
@@ -12189,7 +11766,7 @@
       <w:pPr>
         <w:pStyle w:val="Caption"/>
       </w:pPr>
-      <w:bookmarkStart w:id="72" w:name="_Toc110947156"/>
+      <w:bookmarkStart w:id="71" w:name="_Toc110947156"/>
     </w:p>
     <w:p>
       <w:pPr>
@@ -12198,68 +11775,42 @@
       <w:r>
         <w:t xml:space="preserve">Hình </w:t>
       </w:r>
-      <w:r>
-        <w:fldChar w:fldCharType="begin"/>
-      </w:r>
-      <w:r>
-        <w:instrText xml:space="preserve"> STYLEREF 1 \s </w:instrText>
-      </w:r>
-      <w:r>
-        <w:fldChar w:fldCharType="separate"/>
-      </w:r>
-      <w:r>
-        <w:rPr>
-          <w:noProof/>
-        </w:rPr>
-        <w:t>2</w:t>
-      </w:r>
-      <w:r>
-        <w:rPr>
-          <w:noProof/>
-        </w:rPr>
-        <w:fldChar w:fldCharType="end"/>
-      </w:r>
+      <w:fldSimple w:instr=" STYLEREF 1 \s ">
+        <w:r>
+          <w:rPr>
+            <w:noProof/>
+          </w:rPr>
+          <w:t>2</w:t>
+        </w:r>
+      </w:fldSimple>
       <w:r>
         <w:noBreakHyphen/>
       </w:r>
-      <w:r>
-        <w:fldChar w:fldCharType="begin"/>
-      </w:r>
-      <w:r>
-        <w:instrText xml:space="preserve"> SEQ Hình \* ARABIC \s 1 </w:instrText>
-      </w:r>
-      <w:r>
-        <w:fldChar w:fldCharType="separate"/>
-      </w:r>
-      <w:r>
-        <w:rPr>
-          <w:noProof/>
-        </w:rPr>
-        <w:t>5</w:t>
-      </w:r>
-      <w:r>
-        <w:rPr>
-          <w:noProof/>
-        </w:rPr>
-        <w:fldChar w:fldCharType="end"/>
-      </w:r>
+      <w:fldSimple w:instr=" SEQ Hình \* ARABIC \s 1 ">
+        <w:r>
+          <w:rPr>
+            <w:noProof/>
+          </w:rPr>
+          <w:t>5</w:t>
+        </w:r>
+      </w:fldSimple>
       <w:r>
         <w:t xml:space="preserve"> Sơ đồ hoạt động của usecase “Đăng nhập”</w:t>
       </w:r>
+      <w:bookmarkEnd w:id="71"/>
+    </w:p>
+    <w:p/>
+    <w:p>
+      <w:pPr>
+        <w:pStyle w:val="Heading3"/>
+      </w:pPr>
+      <w:bookmarkStart w:id="72" w:name="_Toc110938181"/>
+      <w:bookmarkStart w:id="73" w:name="_Toc110947970"/>
+      <w:r>
+        <w:t>Đặc tả yêu cầu cho chức năng “Đăng nhập”</w:t>
+      </w:r>
       <w:bookmarkEnd w:id="72"/>
-    </w:p>
-    <w:p/>
-    <w:p>
-      <w:pPr>
-        <w:pStyle w:val="Heading3"/>
-      </w:pPr>
-      <w:bookmarkStart w:id="73" w:name="_Toc110938181"/>
-      <w:bookmarkStart w:id="74" w:name="_Toc110947970"/>
-      <w:r>
-        <w:t>Đặc tả yêu cầu cho chức năng “Đăng nhập”</w:t>
-      </w:r>
       <w:bookmarkEnd w:id="73"/>
-      <w:bookmarkEnd w:id="74"/>
     </w:p>
     <w:p>
       <w:r>
@@ -12353,7 +11904,7 @@
                     <pic:cNvPicPr/>
                   </pic:nvPicPr>
                   <pic:blipFill>
-                    <a:blip r:embed="rId34"/>
+                    <a:blip r:embed="rId26"/>
                     <a:stretch>
                       <a:fillRect/>
                     </a:stretch>
@@ -12378,59 +11929,33 @@
       <w:pPr>
         <w:pStyle w:val="Caption"/>
       </w:pPr>
-      <w:bookmarkStart w:id="75" w:name="_Toc110947157"/>
+      <w:bookmarkStart w:id="74" w:name="_Toc110947157"/>
       <w:r>
         <w:t xml:space="preserve">Hình </w:t>
       </w:r>
-      <w:r>
-        <w:fldChar w:fldCharType="begin"/>
-      </w:r>
-      <w:r>
-        <w:instrText xml:space="preserve"> STYLEREF 1 \s </w:instrText>
-      </w:r>
-      <w:r>
-        <w:fldChar w:fldCharType="separate"/>
-      </w:r>
-      <w:r>
-        <w:rPr>
-          <w:noProof/>
-        </w:rPr>
-        <w:t>2</w:t>
-      </w:r>
-      <w:r>
-        <w:rPr>
-          <w:noProof/>
-        </w:rPr>
-        <w:fldChar w:fldCharType="end"/>
-      </w:r>
+      <w:fldSimple w:instr=" STYLEREF 1 \s ">
+        <w:r>
+          <w:rPr>
+            <w:noProof/>
+          </w:rPr>
+          <w:t>2</w:t>
+        </w:r>
+      </w:fldSimple>
       <w:r>
         <w:noBreakHyphen/>
       </w:r>
-      <w:r>
-        <w:fldChar w:fldCharType="begin"/>
-      </w:r>
-      <w:r>
-        <w:instrText xml:space="preserve"> SEQ Hình \* ARABIC \s 1 </w:instrText>
-      </w:r>
-      <w:r>
-        <w:fldChar w:fldCharType="separate"/>
-      </w:r>
-      <w:r>
-        <w:rPr>
-          <w:noProof/>
-        </w:rPr>
-        <w:t>6</w:t>
-      </w:r>
-      <w:r>
-        <w:rPr>
-          <w:noProof/>
-        </w:rPr>
-        <w:fldChar w:fldCharType="end"/>
-      </w:r>
+      <w:fldSimple w:instr=" SEQ Hình \* ARABIC \s 1 ">
+        <w:r>
+          <w:rPr>
+            <w:noProof/>
+          </w:rPr>
+          <w:t>6</w:t>
+        </w:r>
+      </w:fldSimple>
       <w:r>
         <w:t xml:space="preserve"> Giao diện màn hình “Login”</w:t>
       </w:r>
-      <w:bookmarkEnd w:id="75"/>
+      <w:bookmarkEnd w:id="74"/>
     </w:p>
     <w:p/>
     <w:p>
@@ -12546,62 +12071,36 @@
       <w:pPr>
         <w:pStyle w:val="Caption"/>
       </w:pPr>
-      <w:bookmarkStart w:id="76" w:name="_Toc110947744"/>
+      <w:bookmarkStart w:id="75" w:name="_Toc110947744"/>
       <w:r>
         <w:t xml:space="preserve">Bảng </w:t>
       </w:r>
-      <w:r>
-        <w:fldChar w:fldCharType="begin"/>
-      </w:r>
-      <w:r>
-        <w:instrText xml:space="preserve"> STYLEREF 1 \s </w:instrText>
-      </w:r>
-      <w:r>
-        <w:fldChar w:fldCharType="separate"/>
-      </w:r>
-      <w:r>
-        <w:rPr>
-          <w:noProof/>
-        </w:rPr>
-        <w:t>2</w:t>
-      </w:r>
-      <w:r>
-        <w:rPr>
-          <w:noProof/>
-        </w:rPr>
-        <w:fldChar w:fldCharType="end"/>
-      </w:r>
+      <w:fldSimple w:instr=" STYLEREF 1 \s ">
+        <w:r>
+          <w:rPr>
+            <w:noProof/>
+          </w:rPr>
+          <w:t>2</w:t>
+        </w:r>
+      </w:fldSimple>
       <w:r>
         <w:noBreakHyphen/>
       </w:r>
-      <w:r>
-        <w:fldChar w:fldCharType="begin"/>
-      </w:r>
-      <w:r>
-        <w:instrText xml:space="preserve"> SEQ Bảng \* ARABIC \s 1 </w:instrText>
-      </w:r>
-      <w:r>
-        <w:fldChar w:fldCharType="separate"/>
-      </w:r>
-      <w:r>
-        <w:rPr>
-          <w:noProof/>
-        </w:rPr>
-        <w:t>2</w:t>
-      </w:r>
-      <w:r>
-        <w:rPr>
-          <w:noProof/>
-        </w:rPr>
-        <w:fldChar w:fldCharType="end"/>
-      </w:r>
+      <w:fldSimple w:instr=" SEQ Bảng \* ARABIC \s 1 ">
+        <w:r>
+          <w:rPr>
+            <w:noProof/>
+          </w:rPr>
+          <w:t>2</w:t>
+        </w:r>
+      </w:fldSimple>
       <w:r>
         <w:t xml:space="preserve"> </w:t>
       </w:r>
       <w:r>
         <w:t>Phân tích usecase “Đăng nhập”</w:t>
       </w:r>
-      <w:bookmarkEnd w:id="76"/>
+      <w:bookmarkEnd w:id="75"/>
     </w:p>
     <w:p>
       <w:pPr>
@@ -12620,22 +12119,22 @@
       <w:r>
         <w:br w:type="page"/>
       </w:r>
-      <w:bookmarkStart w:id="77" w:name="_Toc110947971"/>
+      <w:bookmarkStart w:id="76" w:name="_Toc110947971"/>
       <w:r>
         <w:lastRenderedPageBreak/>
         <w:t>THỰC HIỆN KIỂM THỬ PHẦN MỀM QUẢN LÝ NHÂN SỰ orangehrm</w:t>
       </w:r>
+      <w:bookmarkEnd w:id="76"/>
+    </w:p>
+    <w:p>
+      <w:pPr>
+        <w:pStyle w:val="Heading2"/>
+      </w:pPr>
+      <w:bookmarkStart w:id="77" w:name="_Toc110947972"/>
+      <w:r>
+        <w:t>Môi trường kiểm thử:</w:t>
+      </w:r>
       <w:bookmarkEnd w:id="77"/>
-    </w:p>
-    <w:p>
-      <w:pPr>
-        <w:pStyle w:val="Heading2"/>
-      </w:pPr>
-      <w:bookmarkStart w:id="78" w:name="_Toc110947972"/>
-      <w:r>
-        <w:t>Môi trường kiểm thử:</w:t>
-      </w:r>
-      <w:bookmarkEnd w:id="78"/>
       <w:r>
         <w:t xml:space="preserve"> </w:t>
       </w:r>
@@ -12704,7 +12203,7 @@
       <w:pPr>
         <w:pStyle w:val="Heading2"/>
       </w:pPr>
-      <w:bookmarkStart w:id="79" w:name="_Toc110947973"/>
+      <w:bookmarkStart w:id="78" w:name="_Toc110947973"/>
       <w:r>
         <w:t>Thiết kế test case</w:t>
       </w:r>
@@ -12714,18 +12213,18 @@
       <w:r>
         <w:t>kiểm thử</w:t>
       </w:r>
-      <w:bookmarkEnd w:id="79"/>
+      <w:bookmarkEnd w:id="78"/>
     </w:p>
     <w:p>
       <w:pPr>
         <w:pStyle w:val="Heading3"/>
         <w:ind w:left="-1530" w:firstLine="1530"/>
       </w:pPr>
-      <w:bookmarkStart w:id="80" w:name="_Toc110947974"/>
+      <w:bookmarkStart w:id="79" w:name="_Toc110947974"/>
       <w:r>
         <w:t>Thiết kế test case trang Login</w:t>
       </w:r>
-      <w:bookmarkEnd w:id="80"/>
+      <w:bookmarkEnd w:id="79"/>
     </w:p>
     <w:p/>
     <w:tbl>
@@ -19287,69 +18786,43 @@
       <w:pPr>
         <w:pStyle w:val="Caption"/>
       </w:pPr>
-      <w:bookmarkStart w:id="81" w:name="_Toc110947745"/>
+      <w:bookmarkStart w:id="80" w:name="_Toc110947745"/>
       <w:r>
         <w:t xml:space="preserve">Bảng </w:t>
       </w:r>
-      <w:r>
-        <w:fldChar w:fldCharType="begin"/>
-      </w:r>
-      <w:r>
-        <w:instrText xml:space="preserve"> STYLEREF 1 \s </w:instrText>
-      </w:r>
-      <w:r>
-        <w:fldChar w:fldCharType="separate"/>
-      </w:r>
-      <w:r>
-        <w:rPr>
-          <w:noProof/>
-        </w:rPr>
-        <w:t>3</w:t>
-      </w:r>
-      <w:r>
-        <w:rPr>
-          <w:noProof/>
-        </w:rPr>
-        <w:fldChar w:fldCharType="end"/>
-      </w:r>
+      <w:fldSimple w:instr=" STYLEREF 1 \s ">
+        <w:r>
+          <w:rPr>
+            <w:noProof/>
+          </w:rPr>
+          <w:t>3</w:t>
+        </w:r>
+      </w:fldSimple>
       <w:r>
         <w:noBreakHyphen/>
       </w:r>
-      <w:r>
-        <w:fldChar w:fldCharType="begin"/>
-      </w:r>
-      <w:r>
-        <w:instrText xml:space="preserve"> SEQ Bảng \* ARABIC \s 1 </w:instrText>
-      </w:r>
-      <w:r>
-        <w:fldChar w:fldCharType="separate"/>
-      </w:r>
-      <w:r>
-        <w:rPr>
-          <w:noProof/>
-        </w:rPr>
-        <w:t>1</w:t>
-      </w:r>
-      <w:r>
-        <w:rPr>
-          <w:noProof/>
-        </w:rPr>
-        <w:fldChar w:fldCharType="end"/>
-      </w:r>
+      <w:fldSimple w:instr=" SEQ Bảng \* ARABIC \s 1 ">
+        <w:r>
+          <w:rPr>
+            <w:noProof/>
+          </w:rPr>
+          <w:t>1</w:t>
+        </w:r>
+      </w:fldSimple>
       <w:r>
         <w:t xml:space="preserve"> Thiết kế testcase trang Login</w:t>
       </w:r>
+      <w:bookmarkEnd w:id="80"/>
+    </w:p>
+    <w:p>
+      <w:pPr>
+        <w:pStyle w:val="Heading3"/>
+      </w:pPr>
+      <w:bookmarkStart w:id="81" w:name="_Toc110947975"/>
+      <w:r>
+        <w:t>Triển khai kiểm thử thủ công chức năng trang Login</w:t>
+      </w:r>
       <w:bookmarkEnd w:id="81"/>
-    </w:p>
-    <w:p>
-      <w:pPr>
-        <w:pStyle w:val="Heading3"/>
-      </w:pPr>
-      <w:bookmarkStart w:id="82" w:name="_Toc110947975"/>
-      <w:r>
-        <w:t>Triển khai kiểm thử thủ công chức năng trang Login</w:t>
-      </w:r>
-      <w:bookmarkEnd w:id="82"/>
     </w:p>
     <w:p>
       <w:pPr>
@@ -19398,7 +18871,7 @@
                     <pic:cNvPicPr/>
                   </pic:nvPicPr>
                   <pic:blipFill>
-                    <a:blip r:embed="rId35"/>
+                    <a:blip r:embed="rId27"/>
                     <a:stretch>
                       <a:fillRect/>
                     </a:stretch>
@@ -19427,55 +18900,29 @@
           <w:iCs/>
         </w:rPr>
       </w:pPr>
-      <w:bookmarkStart w:id="83" w:name="_Toc110947158"/>
+      <w:bookmarkStart w:id="82" w:name="_Toc110947158"/>
       <w:r>
         <w:t xml:space="preserve">Hình </w:t>
       </w:r>
-      <w:r>
-        <w:fldChar w:fldCharType="begin"/>
-      </w:r>
-      <w:r>
-        <w:instrText xml:space="preserve"> STYLEREF 1 \s </w:instrText>
-      </w:r>
-      <w:r>
-        <w:fldChar w:fldCharType="separate"/>
-      </w:r>
-      <w:r>
-        <w:rPr>
-          <w:noProof/>
-        </w:rPr>
-        <w:t>3</w:t>
-      </w:r>
-      <w:r>
-        <w:rPr>
-          <w:noProof/>
-        </w:rPr>
-        <w:fldChar w:fldCharType="end"/>
-      </w:r>
+      <w:fldSimple w:instr=" STYLEREF 1 \s ">
+        <w:r>
+          <w:rPr>
+            <w:noProof/>
+          </w:rPr>
+          <w:t>3</w:t>
+        </w:r>
+      </w:fldSimple>
       <w:r>
         <w:noBreakHyphen/>
       </w:r>
-      <w:r>
-        <w:fldChar w:fldCharType="begin"/>
-      </w:r>
-      <w:r>
-        <w:instrText xml:space="preserve"> SEQ Hình \* ARABIC \s 1 </w:instrText>
-      </w:r>
-      <w:r>
-        <w:fldChar w:fldCharType="separate"/>
-      </w:r>
-      <w:r>
-        <w:rPr>
-          <w:noProof/>
-        </w:rPr>
-        <w:t>1</w:t>
-      </w:r>
-      <w:r>
-        <w:rPr>
-          <w:noProof/>
-        </w:rPr>
-        <w:fldChar w:fldCharType="end"/>
-      </w:r>
+      <w:fldSimple w:instr=" SEQ Hình \* ARABIC \s 1 ">
+        <w:r>
+          <w:rPr>
+            <w:noProof/>
+          </w:rPr>
+          <w:t>1</w:t>
+        </w:r>
+      </w:fldSimple>
       <w:r>
         <w:t xml:space="preserve"> Giao diện khi test “</w:t>
       </w:r>
@@ -19493,7 +18940,7 @@
         </w:rPr>
         <w:t>”</w:t>
       </w:r>
-      <w:bookmarkEnd w:id="83"/>
+      <w:bookmarkEnd w:id="82"/>
     </w:p>
     <w:p>
       <w:pPr>
@@ -19549,7 +18996,7 @@
                     <pic:cNvPicPr/>
                   </pic:nvPicPr>
                   <pic:blipFill>
-                    <a:blip r:embed="rId36"/>
+                    <a:blip r:embed="rId28"/>
                     <a:stretch>
                       <a:fillRect/>
                     </a:stretch>
@@ -19579,55 +19026,29 @@
           <w:iCs/>
         </w:rPr>
       </w:pPr>
-      <w:bookmarkStart w:id="84" w:name="_Toc110947159"/>
+      <w:bookmarkStart w:id="83" w:name="_Toc110947159"/>
       <w:r>
         <w:t xml:space="preserve">Hình </w:t>
       </w:r>
-      <w:r>
-        <w:fldChar w:fldCharType="begin"/>
-      </w:r>
-      <w:r>
-        <w:instrText xml:space="preserve"> STYLEREF 1 \s </w:instrText>
-      </w:r>
-      <w:r>
-        <w:fldChar w:fldCharType="separate"/>
-      </w:r>
-      <w:r>
-        <w:rPr>
-          <w:noProof/>
-        </w:rPr>
-        <w:t>3</w:t>
-      </w:r>
-      <w:r>
-        <w:rPr>
-          <w:noProof/>
-        </w:rPr>
-        <w:fldChar w:fldCharType="end"/>
-      </w:r>
+      <w:fldSimple w:instr=" STYLEREF 1 \s ">
+        <w:r>
+          <w:rPr>
+            <w:noProof/>
+          </w:rPr>
+          <w:t>3</w:t>
+        </w:r>
+      </w:fldSimple>
       <w:r>
         <w:noBreakHyphen/>
       </w:r>
-      <w:r>
-        <w:fldChar w:fldCharType="begin"/>
-      </w:r>
-      <w:r>
-        <w:instrText xml:space="preserve"> SEQ Hình \* ARABIC \s 1 </w:instrText>
-      </w:r>
-      <w:r>
-        <w:fldChar w:fldCharType="separate"/>
-      </w:r>
-      <w:r>
-        <w:rPr>
-          <w:noProof/>
-        </w:rPr>
-        <w:t>2</w:t>
-      </w:r>
-      <w:r>
-        <w:rPr>
-          <w:noProof/>
-        </w:rPr>
-        <w:fldChar w:fldCharType="end"/>
-      </w:r>
+      <w:fldSimple w:instr=" SEQ Hình \* ARABIC \s 1 ">
+        <w:r>
+          <w:rPr>
+            <w:noProof/>
+          </w:rPr>
+          <w:t>2</w:t>
+        </w:r>
+      </w:fldSimple>
       <w:r>
         <w:t xml:space="preserve"> Giao diện sau khi test “</w:t>
       </w:r>
@@ -19655,7 +19076,7 @@
         </w:rPr>
         <w:t>”</w:t>
       </w:r>
-      <w:bookmarkEnd w:id="84"/>
+      <w:bookmarkEnd w:id="83"/>
     </w:p>
     <w:p>
       <w:pPr>
@@ -19713,7 +19134,7 @@
                     <pic:cNvPicPr/>
                   </pic:nvPicPr>
                   <pic:blipFill>
-                    <a:blip r:embed="rId37"/>
+                    <a:blip r:embed="rId29"/>
                     <a:stretch>
                       <a:fillRect/>
                     </a:stretch>
@@ -19742,58 +19163,29 @@
           <w:iCs/>
         </w:rPr>
       </w:pPr>
-      <w:bookmarkStart w:id="85" w:name="_Toc110947160"/>
+      <w:bookmarkStart w:id="84" w:name="_Toc110947160"/>
       <w:r>
         <w:t xml:space="preserve">Hình </w:t>
       </w:r>
-      <w:r>
-        <w:fldChar w:fldCharType="begin"/>
-      </w:r>
-      <w:r>
-        <w:instrText xml:space="preserve"> STYLEREF 1 \s </w:instrText>
-      </w:r>
-      <w:r>
-        <w:fldChar w:fldCharType="separate"/>
-      </w:r>
-      <w:r>
-        <w:rPr>
-          <w:noProof/>
-        </w:rPr>
-        <w:t>3</w:t>
-      </w:r>
-      <w:r>
-        <w:rPr>
-          <w:noProof/>
-        </w:rPr>
-        <w:fldChar w:fldCharType="end"/>
-      </w:r>
+      <w:fldSimple w:instr=" STYLEREF 1 \s ">
+        <w:r>
+          <w:rPr>
+            <w:noProof/>
+          </w:rPr>
+          <w:t>3</w:t>
+        </w:r>
+      </w:fldSimple>
       <w:r>
         <w:noBreakHyphen/>
       </w:r>
-      <w:r>
-        <w:fldChar w:fldCharType="begin"/>
-      </w:r>
-      <w:r>
-        <w:instrText xml:space="preserve"> SEQ Hình \</w:instrText>
-      </w:r>
-      <w:r>
-        <w:instrText xml:space="preserve">* ARABIC \s 1 </w:instrText>
-      </w:r>
-      <w:r>
-        <w:fldChar w:fldCharType="separate"/>
-      </w:r>
-      <w:r>
-        <w:rPr>
-          <w:noProof/>
-        </w:rPr>
-        <w:t>3</w:t>
-      </w:r>
-      <w:r>
-        <w:rPr>
-          <w:noProof/>
-        </w:rPr>
-        <w:fldChar w:fldCharType="end"/>
-      </w:r>
+      <w:fldSimple w:instr=" SEQ Hình \* ARABIC \s 1 ">
+        <w:r>
+          <w:rPr>
+            <w:noProof/>
+          </w:rPr>
+          <w:t>3</w:t>
+        </w:r>
+      </w:fldSimple>
       <w:r>
         <w:t xml:space="preserve"> Giao diện sau khi test “</w:t>
       </w:r>
@@ -19835,7 +19227,7 @@
         </w:rPr>
         <w:t>”</w:t>
       </w:r>
-      <w:bookmarkEnd w:id="85"/>
+      <w:bookmarkEnd w:id="84"/>
     </w:p>
     <w:p>
       <w:pPr>
@@ -19911,7 +19303,7 @@
                     <pic:cNvPicPr/>
                   </pic:nvPicPr>
                   <pic:blipFill>
-                    <a:blip r:embed="rId38"/>
+                    <a:blip r:embed="rId30"/>
                     <a:stretch>
                       <a:fillRect/>
                     </a:stretch>
@@ -19937,56 +19329,30 @@
         <w:ind w:firstLine="0"/>
         <w:jc w:val="center"/>
       </w:pPr>
-      <w:bookmarkStart w:id="86" w:name="_Toc110947161"/>
+      <w:bookmarkStart w:id="85" w:name="_Toc110947161"/>
       <w:r>
         <w:lastRenderedPageBreak/>
         <w:t xml:space="preserve">Hình </w:t>
       </w:r>
-      <w:r>
-        <w:fldChar w:fldCharType="begin"/>
-      </w:r>
-      <w:r>
-        <w:instrText xml:space="preserve"> STYLEREF 1 \s </w:instrText>
-      </w:r>
-      <w:r>
-        <w:fldChar w:fldCharType="separate"/>
-      </w:r>
-      <w:r>
-        <w:rPr>
-          <w:noProof/>
-        </w:rPr>
-        <w:t>3</w:t>
-      </w:r>
-      <w:r>
-        <w:rPr>
-          <w:noProof/>
-        </w:rPr>
-        <w:fldChar w:fldCharType="end"/>
-      </w:r>
+      <w:fldSimple w:instr=" STYLEREF 1 \s ">
+        <w:r>
+          <w:rPr>
+            <w:noProof/>
+          </w:rPr>
+          <w:t>3</w:t>
+        </w:r>
+      </w:fldSimple>
       <w:r>
         <w:noBreakHyphen/>
       </w:r>
-      <w:r>
-        <w:fldChar w:fldCharType="begin"/>
-      </w:r>
-      <w:r>
-        <w:instrText xml:space="preserve"> SEQ Hình \* ARABIC \s 1 </w:instrText>
-      </w:r>
-      <w:r>
-        <w:fldChar w:fldCharType="separate"/>
-      </w:r>
-      <w:r>
-        <w:rPr>
-          <w:noProof/>
-        </w:rPr>
-        <w:t>4</w:t>
-      </w:r>
-      <w:r>
-        <w:rPr>
-          <w:noProof/>
-        </w:rPr>
-        <w:fldChar w:fldCharType="end"/>
-      </w:r>
+      <w:fldSimple w:instr=" SEQ Hình \* ARABIC \s 1 ">
+        <w:r>
+          <w:rPr>
+            <w:noProof/>
+          </w:rPr>
+          <w:t>4</w:t>
+        </w:r>
+      </w:fldSimple>
       <w:r>
         <w:t xml:space="preserve"> Giao diện sau khi test “</w:t>
       </w:r>
@@ -20004,7 +19370,7 @@
         </w:rPr>
         <w:t>”</w:t>
       </w:r>
-      <w:bookmarkEnd w:id="86"/>
+      <w:bookmarkEnd w:id="85"/>
     </w:p>
     <w:p>
       <w:pPr>
@@ -20057,7 +19423,7 @@
                     <pic:cNvPicPr/>
                   </pic:nvPicPr>
                   <pic:blipFill>
-                    <a:blip r:embed="rId39"/>
+                    <a:blip r:embed="rId31"/>
                     <a:stretch>
                       <a:fillRect/>
                     </a:stretch>
@@ -20088,55 +19454,29 @@
       <w:pPr>
         <w:pStyle w:val="Caption"/>
       </w:pPr>
-      <w:bookmarkStart w:id="87" w:name="_Toc110947162"/>
+      <w:bookmarkStart w:id="86" w:name="_Toc110947162"/>
       <w:r>
         <w:t xml:space="preserve">Hình </w:t>
       </w:r>
-      <w:r>
-        <w:fldChar w:fldCharType="begin"/>
-      </w:r>
-      <w:r>
-        <w:instrText xml:space="preserve"> STYLEREF 1 \s </w:instrText>
-      </w:r>
-      <w:r>
-        <w:fldChar w:fldCharType="separate"/>
-      </w:r>
-      <w:r>
-        <w:rPr>
-          <w:noProof/>
-        </w:rPr>
-        <w:t>3</w:t>
-      </w:r>
-      <w:r>
-        <w:rPr>
-          <w:noProof/>
-        </w:rPr>
-        <w:fldChar w:fldCharType="end"/>
-      </w:r>
+      <w:fldSimple w:instr=" STYLEREF 1 \s ">
+        <w:r>
+          <w:rPr>
+            <w:noProof/>
+          </w:rPr>
+          <w:t>3</w:t>
+        </w:r>
+      </w:fldSimple>
       <w:r>
         <w:noBreakHyphen/>
       </w:r>
-      <w:r>
-        <w:fldChar w:fldCharType="begin"/>
-      </w:r>
-      <w:r>
-        <w:instrText xml:space="preserve"> SEQ Hình \* ARABIC \s 1 </w:instrText>
-      </w:r>
-      <w:r>
-        <w:fldChar w:fldCharType="separate"/>
-      </w:r>
-      <w:r>
-        <w:rPr>
-          <w:noProof/>
-        </w:rPr>
-        <w:t>5</w:t>
-      </w:r>
-      <w:r>
-        <w:rPr>
-          <w:noProof/>
-        </w:rPr>
-        <w:fldChar w:fldCharType="end"/>
-      </w:r>
+      <w:fldSimple w:instr=" SEQ Hình \* ARABIC \s 1 ">
+        <w:r>
+          <w:rPr>
+            <w:noProof/>
+          </w:rPr>
+          <w:t>5</w:t>
+        </w:r>
+      </w:fldSimple>
       <w:r>
         <w:t xml:space="preserve"> </w:t>
       </w:r>
@@ -20157,7 +19497,7 @@
         </w:rPr>
         <w:t>”</w:t>
       </w:r>
-      <w:bookmarkEnd w:id="87"/>
+      <w:bookmarkEnd w:id="86"/>
     </w:p>
     <w:p>
       <w:pPr>
@@ -20208,7 +19548,7 @@
                     <pic:cNvPicPr/>
                   </pic:nvPicPr>
                   <pic:blipFill>
-                    <a:blip r:embed="rId40"/>
+                    <a:blip r:embed="rId32"/>
                     <a:stretch>
                       <a:fillRect/>
                     </a:stretch>
@@ -20238,55 +19578,29 @@
           <w:iCs/>
         </w:rPr>
       </w:pPr>
-      <w:bookmarkStart w:id="88" w:name="_Toc110947163"/>
+      <w:bookmarkStart w:id="87" w:name="_Toc110947163"/>
       <w:r>
         <w:t xml:space="preserve">Hình </w:t>
       </w:r>
-      <w:r>
-        <w:fldChar w:fldCharType="begin"/>
-      </w:r>
-      <w:r>
-        <w:instrText xml:space="preserve"> STYLEREF 1 \s </w:instrText>
-      </w:r>
-      <w:r>
-        <w:fldChar w:fldCharType="separate"/>
-      </w:r>
-      <w:r>
-        <w:rPr>
-          <w:noProof/>
-        </w:rPr>
-        <w:t>3</w:t>
-      </w:r>
-      <w:r>
-        <w:rPr>
-          <w:noProof/>
-        </w:rPr>
-        <w:fldChar w:fldCharType="end"/>
-      </w:r>
+      <w:fldSimple w:instr=" STYLEREF 1 \s ">
+        <w:r>
+          <w:rPr>
+            <w:noProof/>
+          </w:rPr>
+          <w:t>3</w:t>
+        </w:r>
+      </w:fldSimple>
       <w:r>
         <w:noBreakHyphen/>
       </w:r>
-      <w:r>
-        <w:fldChar w:fldCharType="begin"/>
-      </w:r>
-      <w:r>
-        <w:instrText xml:space="preserve"> SEQ Hình \* ARABIC \s 1 </w:instrText>
-      </w:r>
-      <w:r>
-        <w:fldChar w:fldCharType="separate"/>
-      </w:r>
-      <w:r>
-        <w:rPr>
-          <w:noProof/>
-        </w:rPr>
-        <w:t>6</w:t>
-      </w:r>
-      <w:r>
-        <w:rPr>
-          <w:noProof/>
-        </w:rPr>
-        <w:fldChar w:fldCharType="end"/>
-      </w:r>
+      <w:fldSimple w:instr=" SEQ Hình \* ARABIC \s 1 ">
+        <w:r>
+          <w:rPr>
+            <w:noProof/>
+          </w:rPr>
+          <w:t>6</w:t>
+        </w:r>
+      </w:fldSimple>
       <w:r>
         <w:t xml:space="preserve"> Giao diện sao khi test “</w:t>
       </w:r>
@@ -20304,7 +19618,7 @@
         </w:rPr>
         <w:t>”</w:t>
       </w:r>
-      <w:bookmarkEnd w:id="88"/>
+      <w:bookmarkEnd w:id="87"/>
     </w:p>
     <w:p>
       <w:pPr>
@@ -20361,7 +19675,7 @@
                     <pic:cNvPicPr/>
                   </pic:nvPicPr>
                   <pic:blipFill>
-                    <a:blip r:embed="rId41"/>
+                    <a:blip r:embed="rId33"/>
                     <a:stretch>
                       <a:fillRect/>
                     </a:stretch>
@@ -20391,55 +19705,29 @@
           <w:iCs/>
         </w:rPr>
       </w:pPr>
-      <w:bookmarkStart w:id="89" w:name="_Toc110947164"/>
+      <w:bookmarkStart w:id="88" w:name="_Toc110947164"/>
       <w:r>
         <w:t xml:space="preserve">Hình </w:t>
       </w:r>
-      <w:r>
-        <w:fldChar w:fldCharType="begin"/>
-      </w:r>
-      <w:r>
-        <w:instrText xml:space="preserve"> STYLEREF 1 \s </w:instrText>
-      </w:r>
-      <w:r>
-        <w:fldChar w:fldCharType="separate"/>
-      </w:r>
-      <w:r>
-        <w:rPr>
-          <w:noProof/>
-        </w:rPr>
-        <w:t>3</w:t>
-      </w:r>
-      <w:r>
-        <w:rPr>
-          <w:noProof/>
-        </w:rPr>
-        <w:fldChar w:fldCharType="end"/>
-      </w:r>
+      <w:fldSimple w:instr=" STYLEREF 1 \s ">
+        <w:r>
+          <w:rPr>
+            <w:noProof/>
+          </w:rPr>
+          <w:t>3</w:t>
+        </w:r>
+      </w:fldSimple>
       <w:r>
         <w:noBreakHyphen/>
       </w:r>
-      <w:r>
-        <w:fldChar w:fldCharType="begin"/>
-      </w:r>
-      <w:r>
-        <w:instrText xml:space="preserve"> SEQ Hình \* ARABIC \s 1 </w:instrText>
-      </w:r>
-      <w:r>
-        <w:fldChar w:fldCharType="separate"/>
-      </w:r>
-      <w:r>
-        <w:rPr>
-          <w:noProof/>
-        </w:rPr>
-        <w:t>7</w:t>
-      </w:r>
-      <w:r>
-        <w:rPr>
-          <w:noProof/>
-        </w:rPr>
-        <w:fldChar w:fldCharType="end"/>
-      </w:r>
+      <w:fldSimple w:instr=" SEQ Hình \* ARABIC \s 1 ">
+        <w:r>
+          <w:rPr>
+            <w:noProof/>
+          </w:rPr>
+          <w:t>7</w:t>
+        </w:r>
+      </w:fldSimple>
       <w:r>
         <w:t xml:space="preserve"> Giao diện sau khi test “</w:t>
       </w:r>
@@ -20457,7 +19745,7 @@
         </w:rPr>
         <w:t>”</w:t>
       </w:r>
-      <w:bookmarkEnd w:id="89"/>
+      <w:bookmarkEnd w:id="88"/>
     </w:p>
     <w:p>
       <w:pPr>
@@ -20510,7 +19798,7 @@
                     <pic:cNvPicPr/>
                   </pic:nvPicPr>
                   <pic:blipFill>
-                    <a:blip r:embed="rId42"/>
+                    <a:blip r:embed="rId34"/>
                     <a:stretch>
                       <a:fillRect/>
                     </a:stretch>
@@ -20540,55 +19828,29 @@
           <w:iCs/>
         </w:rPr>
       </w:pPr>
-      <w:bookmarkStart w:id="90" w:name="_Toc110947165"/>
+      <w:bookmarkStart w:id="89" w:name="_Toc110947165"/>
       <w:r>
         <w:t xml:space="preserve">Hình </w:t>
       </w:r>
-      <w:r>
-        <w:fldChar w:fldCharType="begin"/>
-      </w:r>
-      <w:r>
-        <w:instrText xml:space="preserve"> STYLEREF 1 \s </w:instrText>
-      </w:r>
-      <w:r>
-        <w:fldChar w:fldCharType="separate"/>
-      </w:r>
-      <w:r>
-        <w:rPr>
-          <w:noProof/>
-        </w:rPr>
-        <w:t>3</w:t>
-      </w:r>
-      <w:r>
-        <w:rPr>
-          <w:noProof/>
-        </w:rPr>
-        <w:fldChar w:fldCharType="end"/>
-      </w:r>
+      <w:fldSimple w:instr=" STYLEREF 1 \s ">
+        <w:r>
+          <w:rPr>
+            <w:noProof/>
+          </w:rPr>
+          <w:t>3</w:t>
+        </w:r>
+      </w:fldSimple>
       <w:r>
         <w:noBreakHyphen/>
       </w:r>
-      <w:r>
-        <w:fldChar w:fldCharType="begin"/>
-      </w:r>
-      <w:r>
-        <w:instrText xml:space="preserve"> SEQ Hình \* ARABIC \s 1 </w:instrText>
-      </w:r>
-      <w:r>
-        <w:fldChar w:fldCharType="separate"/>
-      </w:r>
-      <w:r>
-        <w:rPr>
-          <w:noProof/>
-        </w:rPr>
-        <w:t>8</w:t>
-      </w:r>
-      <w:r>
-        <w:rPr>
-          <w:noProof/>
-        </w:rPr>
-        <w:fldChar w:fldCharType="end"/>
-      </w:r>
+      <w:fldSimple w:instr=" SEQ Hình \* ARABIC \s 1 ">
+        <w:r>
+          <w:rPr>
+            <w:noProof/>
+          </w:rPr>
+          <w:t>8</w:t>
+        </w:r>
+      </w:fldSimple>
       <w:r>
         <w:t xml:space="preserve"> Giao diện sau khi test “</w:t>
       </w:r>
@@ -20606,7 +19868,7 @@
         </w:rPr>
         <w:t>”</w:t>
       </w:r>
-      <w:bookmarkEnd w:id="90"/>
+      <w:bookmarkEnd w:id="89"/>
     </w:p>
     <w:p>
       <w:pPr>
@@ -20664,7 +19926,7 @@
                     <pic:cNvPicPr/>
                   </pic:nvPicPr>
                   <pic:blipFill>
-                    <a:blip r:embed="rId43"/>
+                    <a:blip r:embed="rId35"/>
                     <a:stretch>
                       <a:fillRect/>
                     </a:stretch>
@@ -20693,55 +19955,29 @@
           <w:iCs/>
         </w:rPr>
       </w:pPr>
-      <w:bookmarkStart w:id="91" w:name="_Toc110947166"/>
+      <w:bookmarkStart w:id="90" w:name="_Toc110947166"/>
       <w:r>
         <w:t xml:space="preserve">Hình </w:t>
       </w:r>
-      <w:r>
-        <w:fldChar w:fldCharType="begin"/>
-      </w:r>
-      <w:r>
-        <w:instrText xml:space="preserve"> STYLEREF 1 \s </w:instrText>
-      </w:r>
-      <w:r>
-        <w:fldChar w:fldCharType="separate"/>
-      </w:r>
-      <w:r>
-        <w:rPr>
-          <w:noProof/>
-        </w:rPr>
-        <w:t>3</w:t>
-      </w:r>
-      <w:r>
-        <w:rPr>
-          <w:noProof/>
-        </w:rPr>
-        <w:fldChar w:fldCharType="end"/>
-      </w:r>
+      <w:fldSimple w:instr=" STYLEREF 1 \s ">
+        <w:r>
+          <w:rPr>
+            <w:noProof/>
+          </w:rPr>
+          <w:t>3</w:t>
+        </w:r>
+      </w:fldSimple>
       <w:r>
         <w:noBreakHyphen/>
       </w:r>
-      <w:r>
-        <w:fldChar w:fldCharType="begin"/>
-      </w:r>
-      <w:r>
-        <w:instrText xml:space="preserve"> SEQ Hình \* ARABIC \s 1 </w:instrText>
-      </w:r>
-      <w:r>
-        <w:fldChar w:fldCharType="separate"/>
-      </w:r>
-      <w:r>
-        <w:rPr>
-          <w:noProof/>
-        </w:rPr>
-        <w:t>9</w:t>
-      </w:r>
-      <w:r>
-        <w:rPr>
-          <w:noProof/>
-        </w:rPr>
-        <w:fldChar w:fldCharType="end"/>
-      </w:r>
+      <w:fldSimple w:instr=" SEQ Hình \* ARABIC \s 1 ">
+        <w:r>
+          <w:rPr>
+            <w:noProof/>
+          </w:rPr>
+          <w:t>9</w:t>
+        </w:r>
+      </w:fldSimple>
       <w:r>
         <w:t xml:space="preserve"> Giao diện sau khi test “</w:t>
       </w:r>
@@ -20759,7 +19995,7 @@
         </w:rPr>
         <w:t>”</w:t>
       </w:r>
-      <w:bookmarkEnd w:id="91"/>
+      <w:bookmarkEnd w:id="90"/>
     </w:p>
     <w:p>
       <w:pPr>
@@ -20816,7 +20052,7 @@
                     <pic:cNvPicPr/>
                   </pic:nvPicPr>
                   <pic:blipFill>
-                    <a:blip r:embed="rId44"/>
+                    <a:blip r:embed="rId36"/>
                     <a:stretch>
                       <a:fillRect/>
                     </a:stretch>
@@ -20846,55 +20082,29 @@
           <w:iCs/>
         </w:rPr>
       </w:pPr>
-      <w:bookmarkStart w:id="92" w:name="_Toc110947167"/>
+      <w:bookmarkStart w:id="91" w:name="_Toc110947167"/>
       <w:r>
         <w:t xml:space="preserve">Hình </w:t>
       </w:r>
-      <w:r>
-        <w:fldChar w:fldCharType="begin"/>
-      </w:r>
-      <w:r>
-        <w:instrText xml:space="preserve"> STYLEREF 1 \s </w:instrText>
-      </w:r>
-      <w:r>
-        <w:fldChar w:fldCharType="separate"/>
-      </w:r>
-      <w:r>
-        <w:rPr>
-          <w:noProof/>
-        </w:rPr>
-        <w:t>3</w:t>
-      </w:r>
-      <w:r>
-        <w:rPr>
-          <w:noProof/>
-        </w:rPr>
-        <w:fldChar w:fldCharType="end"/>
-      </w:r>
+      <w:fldSimple w:instr=" STYLEREF 1 \s ">
+        <w:r>
+          <w:rPr>
+            <w:noProof/>
+          </w:rPr>
+          <w:t>3</w:t>
+        </w:r>
+      </w:fldSimple>
       <w:r>
         <w:noBreakHyphen/>
       </w:r>
-      <w:r>
-        <w:fldChar w:fldCharType="begin"/>
-      </w:r>
-      <w:r>
-        <w:instrText xml:space="preserve"> SEQ Hình \* ARABIC \s 1 </w:instrText>
-      </w:r>
-      <w:r>
-        <w:fldChar w:fldCharType="separate"/>
-      </w:r>
-      <w:r>
-        <w:rPr>
-          <w:noProof/>
-        </w:rPr>
-        <w:t>10</w:t>
-      </w:r>
-      <w:r>
-        <w:rPr>
-          <w:noProof/>
-        </w:rPr>
-        <w:fldChar w:fldCharType="end"/>
-      </w:r>
+      <w:fldSimple w:instr=" SEQ Hình \* ARABIC \s 1 ">
+        <w:r>
+          <w:rPr>
+            <w:noProof/>
+          </w:rPr>
+          <w:t>10</w:t>
+        </w:r>
+      </w:fldSimple>
       <w:r>
         <w:t xml:space="preserve"> Giao diện sau khi test “</w:t>
       </w:r>
@@ -20912,7 +20122,7 @@
         </w:rPr>
         <w:t>”</w:t>
       </w:r>
-      <w:bookmarkEnd w:id="92"/>
+      <w:bookmarkEnd w:id="91"/>
     </w:p>
     <w:p>
       <w:pPr>
@@ -20970,7 +20180,7 @@
                     <pic:cNvPicPr/>
                   </pic:nvPicPr>
                   <pic:blipFill>
-                    <a:blip r:embed="rId45"/>
+                    <a:blip r:embed="rId37"/>
                     <a:stretch>
                       <a:fillRect/>
                     </a:stretch>
@@ -20999,55 +20209,29 @@
           <w:iCs/>
         </w:rPr>
       </w:pPr>
-      <w:bookmarkStart w:id="93" w:name="_Toc110947168"/>
+      <w:bookmarkStart w:id="92" w:name="_Toc110947168"/>
       <w:r>
         <w:t xml:space="preserve">Hình </w:t>
       </w:r>
-      <w:r>
-        <w:fldChar w:fldCharType="begin"/>
-      </w:r>
-      <w:r>
-        <w:instrText xml:space="preserve"> STYLEREF 1 \s </w:instrText>
-      </w:r>
-      <w:r>
-        <w:fldChar w:fldCharType="separate"/>
-      </w:r>
-      <w:r>
-        <w:rPr>
-          <w:noProof/>
-        </w:rPr>
-        <w:t>3</w:t>
-      </w:r>
-      <w:r>
-        <w:rPr>
-          <w:noProof/>
-        </w:rPr>
-        <w:fldChar w:fldCharType="end"/>
-      </w:r>
+      <w:fldSimple w:instr=" STYLEREF 1 \s ">
+        <w:r>
+          <w:rPr>
+            <w:noProof/>
+          </w:rPr>
+          <w:t>3</w:t>
+        </w:r>
+      </w:fldSimple>
       <w:r>
         <w:noBreakHyphen/>
       </w:r>
-      <w:r>
-        <w:fldChar w:fldCharType="begin"/>
-      </w:r>
-      <w:r>
-        <w:instrText xml:space="preserve"> SEQ Hình \* ARABIC \s 1 </w:instrText>
-      </w:r>
-      <w:r>
-        <w:fldChar w:fldCharType="separate"/>
-      </w:r>
-      <w:r>
-        <w:rPr>
-          <w:noProof/>
-        </w:rPr>
-        <w:t>11</w:t>
-      </w:r>
-      <w:r>
-        <w:rPr>
-          <w:noProof/>
-        </w:rPr>
-        <w:fldChar w:fldCharType="end"/>
-      </w:r>
+      <w:fldSimple w:instr=" SEQ Hình \* ARABIC \s 1 ">
+        <w:r>
+          <w:rPr>
+            <w:noProof/>
+          </w:rPr>
+          <w:t>11</w:t>
+        </w:r>
+      </w:fldSimple>
       <w:r>
         <w:t xml:space="preserve"> Giao diện khi nhấn vào link “</w:t>
       </w:r>
@@ -21057,7 +20241,7 @@
       <w:r>
         <w:t>”</w:t>
       </w:r>
-      <w:bookmarkEnd w:id="93"/>
+      <w:bookmarkEnd w:id="92"/>
     </w:p>
     <w:p>
       <w:pPr>
@@ -21094,7 +20278,7 @@
                     <pic:cNvPicPr/>
                   </pic:nvPicPr>
                   <pic:blipFill>
-                    <a:blip r:embed="rId46"/>
+                    <a:blip r:embed="rId38"/>
                     <a:stretch>
                       <a:fillRect/>
                     </a:stretch>
@@ -21119,55 +20303,29 @@
       <w:pPr>
         <w:pStyle w:val="Caption"/>
       </w:pPr>
-      <w:bookmarkStart w:id="94" w:name="_Toc110947169"/>
+      <w:bookmarkStart w:id="93" w:name="_Toc110947169"/>
       <w:r>
         <w:t xml:space="preserve">Hình </w:t>
       </w:r>
-      <w:r>
-        <w:fldChar w:fldCharType="begin"/>
-      </w:r>
-      <w:r>
-        <w:instrText xml:space="preserve"> STYLEREF 1 \s </w:instrText>
-      </w:r>
-      <w:r>
-        <w:fldChar w:fldCharType="separate"/>
-      </w:r>
-      <w:r>
-        <w:rPr>
-          <w:noProof/>
-        </w:rPr>
-        <w:t>3</w:t>
-      </w:r>
-      <w:r>
-        <w:rPr>
-          <w:noProof/>
-        </w:rPr>
-        <w:fldChar w:fldCharType="end"/>
-      </w:r>
+      <w:fldSimple w:instr=" STYLEREF 1 \s ">
+        <w:r>
+          <w:rPr>
+            <w:noProof/>
+          </w:rPr>
+          <w:t>3</w:t>
+        </w:r>
+      </w:fldSimple>
       <w:r>
         <w:noBreakHyphen/>
       </w:r>
-      <w:r>
-        <w:fldChar w:fldCharType="begin"/>
-      </w:r>
-      <w:r>
-        <w:instrText xml:space="preserve"> SEQ Hình \* ARABIC \s 1 </w:instrText>
-      </w:r>
-      <w:r>
-        <w:fldChar w:fldCharType="separate"/>
-      </w:r>
-      <w:r>
-        <w:rPr>
-          <w:noProof/>
-        </w:rPr>
-        <w:t>12</w:t>
-      </w:r>
-      <w:r>
-        <w:rPr>
-          <w:noProof/>
-        </w:rPr>
-        <w:fldChar w:fldCharType="end"/>
-      </w:r>
+      <w:fldSimple w:instr=" SEQ Hình \* ARABIC \s 1 ">
+        <w:r>
+          <w:rPr>
+            <w:noProof/>
+          </w:rPr>
+          <w:t>12</w:t>
+        </w:r>
+      </w:fldSimple>
       <w:r>
         <w:t xml:space="preserve"> Giao diện khi nhấn vào link “</w:t>
       </w:r>
@@ -21177,7 +20335,7 @@
       <w:r>
         <w:t>”</w:t>
       </w:r>
-      <w:bookmarkEnd w:id="94"/>
+      <w:bookmarkEnd w:id="93"/>
     </w:p>
     <w:p>
       <w:pPr>
@@ -21229,7 +20387,7 @@
                     <pic:cNvPicPr/>
                   </pic:nvPicPr>
                   <pic:blipFill>
-                    <a:blip r:embed="rId47"/>
+                    <a:blip r:embed="rId39"/>
                     <a:stretch>
                       <a:fillRect/>
                     </a:stretch>
@@ -21274,55 +20432,29 @@
           <w:iCs/>
         </w:rPr>
       </w:pPr>
-      <w:bookmarkStart w:id="95" w:name="_Toc110947170"/>
+      <w:bookmarkStart w:id="94" w:name="_Toc110947170"/>
       <w:r>
         <w:t xml:space="preserve">Hình </w:t>
       </w:r>
-      <w:r>
-        <w:fldChar w:fldCharType="begin"/>
-      </w:r>
-      <w:r>
-        <w:instrText xml:space="preserve"> STYLEREF 1 \s </w:instrText>
-      </w:r>
-      <w:r>
-        <w:fldChar w:fldCharType="separate"/>
-      </w:r>
-      <w:r>
-        <w:rPr>
-          <w:noProof/>
-        </w:rPr>
-        <w:t>3</w:t>
-      </w:r>
-      <w:r>
-        <w:rPr>
-          <w:noProof/>
-        </w:rPr>
-        <w:fldChar w:fldCharType="end"/>
-      </w:r>
+      <w:fldSimple w:instr=" STYLEREF 1 \s ">
+        <w:r>
+          <w:rPr>
+            <w:noProof/>
+          </w:rPr>
+          <w:t>3</w:t>
+        </w:r>
+      </w:fldSimple>
       <w:r>
         <w:noBreakHyphen/>
       </w:r>
-      <w:r>
-        <w:fldChar w:fldCharType="begin"/>
-      </w:r>
-      <w:r>
-        <w:instrText xml:space="preserve"> SEQ Hình \* ARABIC \s 1 </w:instrText>
-      </w:r>
-      <w:r>
-        <w:fldChar w:fldCharType="separate"/>
-      </w:r>
-      <w:r>
-        <w:rPr>
-          <w:noProof/>
-        </w:rPr>
-        <w:t>13</w:t>
-      </w:r>
-      <w:r>
-        <w:rPr>
-          <w:noProof/>
-        </w:rPr>
-        <w:fldChar w:fldCharType="end"/>
-      </w:r>
+      <w:fldSimple w:instr=" SEQ Hình \* ARABIC \s 1 ">
+        <w:r>
+          <w:rPr>
+            <w:noProof/>
+          </w:rPr>
+          <w:t>13</w:t>
+        </w:r>
+      </w:fldSimple>
       <w:r>
         <w:t xml:space="preserve"> Giao diện sau khi click “</w:t>
       </w:r>
@@ -21340,22 +20472,22 @@
         </w:rPr>
         <w:t>”</w:t>
       </w:r>
+      <w:bookmarkEnd w:id="94"/>
+    </w:p>
+    <w:p>
+      <w:pPr>
+        <w:pStyle w:val="Caption"/>
+      </w:pPr>
+    </w:p>
+    <w:p>
+      <w:pPr>
+        <w:pStyle w:val="Heading3"/>
+      </w:pPr>
+      <w:bookmarkStart w:id="95" w:name="_Toc110947976"/>
+      <w:r>
+        <w:t>Kết quả thực hiện kiểm thử:</w:t>
+      </w:r>
       <w:bookmarkEnd w:id="95"/>
-    </w:p>
-    <w:p>
-      <w:pPr>
-        <w:pStyle w:val="Caption"/>
-      </w:pPr>
-    </w:p>
-    <w:p>
-      <w:pPr>
-        <w:pStyle w:val="Heading3"/>
-      </w:pPr>
-      <w:bookmarkStart w:id="96" w:name="_Toc110947976"/>
-      <w:r>
-        <w:t>Kết quả thực hiện kiểm thử:</w:t>
-      </w:r>
-      <w:bookmarkEnd w:id="96"/>
       <w:r>
         <w:t xml:space="preserve"> </w:t>
       </w:r>
@@ -21571,64 +20703,38 @@
       <w:pPr>
         <w:pStyle w:val="Caption"/>
       </w:pPr>
-      <w:bookmarkStart w:id="97" w:name="_Toc110947746"/>
+      <w:bookmarkStart w:id="96" w:name="_Toc110947746"/>
       <w:r>
         <w:t xml:space="preserve">Bảng </w:t>
       </w:r>
-      <w:r>
-        <w:fldChar w:fldCharType="begin"/>
-      </w:r>
-      <w:r>
-        <w:instrText xml:space="preserve"> STYLEREF 1 \s </w:instrText>
-      </w:r>
-      <w:r>
-        <w:fldChar w:fldCharType="separate"/>
-      </w:r>
-      <w:r>
-        <w:rPr>
-          <w:noProof/>
-        </w:rPr>
-        <w:t>3</w:t>
-      </w:r>
-      <w:r>
-        <w:rPr>
-          <w:noProof/>
-        </w:rPr>
-        <w:fldChar w:fldCharType="end"/>
-      </w:r>
+      <w:fldSimple w:instr=" STYLEREF 1 \s ">
+        <w:r>
+          <w:rPr>
+            <w:noProof/>
+          </w:rPr>
+          <w:t>3</w:t>
+        </w:r>
+      </w:fldSimple>
       <w:r>
         <w:noBreakHyphen/>
       </w:r>
-      <w:r>
-        <w:fldChar w:fldCharType="begin"/>
-      </w:r>
-      <w:r>
-        <w:instrText xml:space="preserve"> SEQ Bảng \* ARABIC \s 1 </w:instrText>
-      </w:r>
-      <w:r>
-        <w:fldChar w:fldCharType="separate"/>
-      </w:r>
-      <w:r>
-        <w:rPr>
-          <w:noProof/>
-        </w:rPr>
-        <w:t>2</w:t>
-      </w:r>
-      <w:r>
-        <w:rPr>
-          <w:noProof/>
-        </w:rPr>
-        <w:fldChar w:fldCharType="end"/>
-      </w:r>
+      <w:fldSimple w:instr=" SEQ Bảng \* ARABIC \s 1 ">
+        <w:r>
+          <w:rPr>
+            <w:noProof/>
+          </w:rPr>
+          <w:t>2</w:t>
+        </w:r>
+      </w:fldSimple>
       <w:r>
         <w:t xml:space="preserve"> Kết quả kiểm thử chức năng trang Login</w:t>
       </w:r>
-      <w:bookmarkStart w:id="98" w:name="_Toc342760222"/>
+      <w:bookmarkStart w:id="97" w:name="_Toc342760222"/>
       <w:bookmarkEnd w:id="2"/>
       <w:bookmarkEnd w:id="3"/>
       <w:bookmarkEnd w:id="4"/>
       <w:bookmarkEnd w:id="5"/>
-      <w:bookmarkEnd w:id="97"/>
+      <w:bookmarkEnd w:id="96"/>
     </w:p>
     <w:p>
       <w:pPr>
@@ -21661,12 +20767,12 @@
           <w:numId w:val="0"/>
         </w:numPr>
       </w:pPr>
-      <w:bookmarkStart w:id="99" w:name="_Toc110947977"/>
+      <w:bookmarkStart w:id="98" w:name="_Toc110947977"/>
       <w:r>
         <w:lastRenderedPageBreak/>
         <w:t>KẾT LUẬN VÀ HƯỚNG PHÁT TRIỂN</w:t>
       </w:r>
-      <w:bookmarkEnd w:id="99"/>
+      <w:bookmarkEnd w:id="98"/>
     </w:p>
     <w:p>
       <w:pPr>
@@ -22219,14 +21325,14 @@
           <w:numId w:val="0"/>
         </w:numPr>
       </w:pPr>
-      <w:bookmarkStart w:id="100" w:name="_Toc110938189"/>
-      <w:bookmarkStart w:id="101" w:name="_Toc110947978"/>
+      <w:bookmarkStart w:id="99" w:name="_Toc110938189"/>
+      <w:bookmarkStart w:id="100" w:name="_Toc110947978"/>
       <w:r>
         <w:lastRenderedPageBreak/>
         <w:t>TÀI LIỆU THAM KHẢO</w:t>
       </w:r>
+      <w:bookmarkEnd w:id="99"/>
       <w:bookmarkEnd w:id="100"/>
-      <w:bookmarkEnd w:id="101"/>
     </w:p>
     <w:p>
       <w:pPr>
@@ -22234,7 +21340,7 @@
         <w:ind w:firstLine="0"/>
         <w:jc w:val="left"/>
       </w:pPr>
-      <w:bookmarkStart w:id="102" w:name="_Hlk110946121"/>
+      <w:bookmarkStart w:id="101" w:name="_Hlk110946121"/>
       <w:r>
         <w:t>1. Giáo trình Foundations of Software Testing của tác giả Rex, Black, Dorothy Graham</w:t>
       </w:r>
@@ -22275,8 +21381,8 @@
         </w:rPr>
       </w:pPr>
     </w:p>
-    <w:bookmarkEnd w:id="98"/>
-    <w:bookmarkEnd w:id="102"/>
+    <w:bookmarkEnd w:id="97"/>
+    <w:bookmarkEnd w:id="101"/>
     <w:p>
       <w:pPr>
         <w:spacing w:before="0" w:line="240" w:lineRule="auto"/>
@@ -22369,7 +21475,7 @@
 </file>
 
 <file path=word/endnotes.xml><?xml version="1.0" encoding="utf-8"?>
-<w:endnotes xmlns:wpc="http://schemas.microsoft.com/office/word/2010/wordprocessingCanvas" xmlns:cx="http://schemas.microsoft.com/office/drawing/2014/chartex" xmlns:cx1="http://schemas.microsoft.com/office/drawing/2015/9/8/chartex" xmlns:cx2="http://schemas.microsoft.com/office/drawing/2015/10/21/chartex" xmlns:cx3="http://schemas.microsoft.com/office/drawing/2016/5/9/chartex" xmlns:cx4="http://schemas.microsoft.com/office/drawing/2016/5/10/chartex" xmlns:cx5="http://schemas.microsoft.com/office/drawing/2016/5/11/chartex" xmlns:cx6="http://schemas.microsoft.com/office/drawing/2016/5/12/chartex" xmlns:cx7="http://schemas.microsoft.com/office/drawing/2016/5/13/chartex" xmlns:cx8="http://schemas.microsoft.com/office/drawing/2016/5/14/chartex" xmlns:mc="http://schemas.openxmlformats.org/markup-compatibility/2006" xmlns:aink="http://schemas.microsoft.com/office/drawing/2016/ink" xmlns:am3d="http://schemas.microsoft.com/office/drawing/2017/model3d" xmlns:o="urn:schemas-microsoft-com:office:office" xmlns:r="http://schemas.openxmlformats.org/officeDocument/2006/relationships" xmlns:m="http://schemas.openxmlformats.org/officeDocument/2006/math" xmlns:v="urn:schemas-microsoft-com:vml" xmlns:wp14="http://schemas.microsoft.com/office/word/2010/wordprocessingDrawing" xmlns:wp="http://schemas.openxmlformats.org/drawingml/2006/wordprocessingDrawing" xmlns:w10="urn:schemas-microsoft-com:office:word" xmlns:w="http://schemas.openxmlformats.org/wordprocessingml/2006/main" xmlns:w14="http://schemas.microsoft.com/office/word/2010/wordml" xmlns:w15="http://schemas.microsoft.com/office/word/2012/wordml" xmlns:w16cid="http://schemas.microsoft.com/office/word/2016/wordml/cid" xmlns:w16se="http://schemas.microsoft.com/office/word/2015/wordml/symex" xmlns:wpg="http://schemas.microsoft.com/office/word/2010/wordprocessingGroup" xmlns:wpi="http://schemas.microsoft.com/office/word/2010/wordprocessingInk" xmlns:wne="http://schemas.microsoft.com/office/word/2006/wordml" xmlns:wps="http://schemas.microsoft.com/office/word/2010/wordprocessingShape" mc:Ignorable="w14 w15 w16se w16cid wp14">
+<w:endnotes xmlns:wpc="http://schemas.microsoft.com/office/word/2010/wordprocessingCanvas" xmlns:cx="http://schemas.microsoft.com/office/drawing/2014/chartex" xmlns:cx1="http://schemas.microsoft.com/office/drawing/2015/9/8/chartex" xmlns:cx2="http://schemas.microsoft.com/office/drawing/2015/10/21/chartex" xmlns:cx3="http://schemas.microsoft.com/office/drawing/2016/5/9/chartex" xmlns:cx4="http://schemas.microsoft.com/office/drawing/2016/5/10/chartex" xmlns:cx5="http://schemas.microsoft.com/office/drawing/2016/5/11/chartex" xmlns:cx6="http://schemas.microsoft.com/office/drawing/2016/5/12/chartex" xmlns:cx7="http://schemas.microsoft.com/office/drawing/2016/5/13/chartex" xmlns:cx8="http://schemas.microsoft.com/office/drawing/2016/5/14/chartex" xmlns:mc="http://schemas.openxmlformats.org/markup-compatibility/2006" xmlns:aink="http://schemas.microsoft.com/office/drawing/2016/ink" xmlns:am3d="http://schemas.microsoft.com/office/drawing/2017/model3d" xmlns:o="urn:schemas-microsoft-com:office:office" xmlns:oel="http://schemas.microsoft.com/office/2019/extlst" xmlns:r="http://schemas.openxmlformats.org/officeDocument/2006/relationships" xmlns:m="http://schemas.openxmlformats.org/officeDocument/2006/math" xmlns:v="urn:schemas-microsoft-com:vml" xmlns:wp14="http://schemas.microsoft.com/office/word/2010/wordprocessingDrawing" xmlns:wp="http://schemas.openxmlformats.org/drawingml/2006/wordprocessingDrawing" xmlns:w10="urn:schemas-microsoft-com:office:word" xmlns:w="http://schemas.openxmlformats.org/wordprocessingml/2006/main" xmlns:w14="http://schemas.microsoft.com/office/word/2010/wordml" xmlns:w15="http://schemas.microsoft.com/office/word/2012/wordml" xmlns:w16cex="http://schemas.microsoft.com/office/word/2018/wordml/cex" xmlns:w16cid="http://schemas.microsoft.com/office/word/2016/wordml/cid" xmlns:w16="http://schemas.microsoft.com/office/word/2018/wordml" xmlns:w16sdtdh="http://schemas.microsoft.com/office/word/2020/wordml/sdtdatahash" xmlns:w16se="http://schemas.microsoft.com/office/word/2015/wordml/symex" xmlns:wpg="http://schemas.microsoft.com/office/word/2010/wordprocessingGroup" xmlns:wpi="http://schemas.microsoft.com/office/word/2010/wordprocessingInk" xmlns:wne="http://schemas.microsoft.com/office/word/2006/wordml" xmlns:wps="http://schemas.microsoft.com/office/word/2010/wordprocessingShape" mc:Ignorable="w14 w15 w16se w16cid w16 w16cex w16sdtdh wp14">
   <w:endnote w:type="separator" w:id="-1">
     <w:p>
       <w:r>
@@ -22394,7 +21500,7 @@
 </file>
 
 <file path=word/footer1.xml><?xml version="1.0" encoding="utf-8"?>
-<w:ftr xmlns:wpc="http://schemas.microsoft.com/office/word/2010/wordprocessingCanvas" xmlns:cx="http://schemas.microsoft.com/office/drawing/2014/chartex" xmlns:cx1="http://schemas.microsoft.com/office/drawing/2015/9/8/chartex" xmlns:cx2="http://schemas.microsoft.com/office/drawing/2015/10/21/chartex" xmlns:cx3="http://schemas.microsoft.com/office/drawing/2016/5/9/chartex" xmlns:cx4="http://schemas.microsoft.com/office/drawing/2016/5/10/chartex" xmlns:cx5="http://schemas.microsoft.com/office/drawing/2016/5/11/chartex" xmlns:cx6="http://schemas.microsoft.com/office/drawing/2016/5/12/chartex" xmlns:cx7="http://schemas.microsoft.com/office/drawing/2016/5/13/chartex" xmlns:cx8="http://schemas.microsoft.com/office/drawing/2016/5/14/chartex" xmlns:mc="http://schemas.openxmlformats.org/markup-compatibility/2006" xmlns:aink="http://schemas.microsoft.com/office/drawing/2016/ink" xmlns:am3d="http://schemas.microsoft.com/office/drawing/2017/model3d" xmlns:o="urn:schemas-microsoft-com:office:office" xmlns:r="http://schemas.openxmlformats.org/officeDocument/2006/relationships" xmlns:m="http://schemas.openxmlformats.org/officeDocument/2006/math" xmlns:v="urn:schemas-microsoft-com:vml" xmlns:wp14="http://schemas.microsoft.com/office/word/2010/wordprocessingDrawing" xmlns:wp="http://schemas.openxmlformats.org/drawingml/2006/wordprocessingDrawing" xmlns:w10="urn:schemas-microsoft-com:office:word" xmlns:w="http://schemas.openxmlformats.org/wordprocessingml/2006/main" xmlns:w14="http://schemas.microsoft.com/office/word/2010/wordml" xmlns:w15="http://schemas.microsoft.com/office/word/2012/wordml" xmlns:w16cid="http://schemas.microsoft.com/office/word/2016/wordml/cid" xmlns:w16se="http://schemas.microsoft.com/office/word/2015/wordml/symex" xmlns:wpg="http://schemas.microsoft.com/office/word/2010/wordprocessingGroup" xmlns:wpi="http://schemas.microsoft.com/office/word/2010/wordprocessingInk" xmlns:wne="http://schemas.microsoft.com/office/word/2006/wordml" xmlns:wps="http://schemas.microsoft.com/office/word/2010/wordprocessingShape" mc:Ignorable="w14 w15 w16se w16cid wp14">
+<w:ftr xmlns:wpc="http://schemas.microsoft.com/office/word/2010/wordprocessingCanvas" xmlns:cx="http://schemas.microsoft.com/office/drawing/2014/chartex" xmlns:cx1="http://schemas.microsoft.com/office/drawing/2015/9/8/chartex" xmlns:cx2="http://schemas.microsoft.com/office/drawing/2015/10/21/chartex" xmlns:cx3="http://schemas.microsoft.com/office/drawing/2016/5/9/chartex" xmlns:cx4="http://schemas.microsoft.com/office/drawing/2016/5/10/chartex" xmlns:cx5="http://schemas.microsoft.com/office/drawing/2016/5/11/chartex" xmlns:cx6="http://schemas.microsoft.com/office/drawing/2016/5/12/chartex" xmlns:cx7="http://schemas.microsoft.com/office/drawing/2016/5/13/chartex" xmlns:cx8="http://schemas.microsoft.com/office/drawing/2016/5/14/chartex" xmlns:mc="http://schemas.openxmlformats.org/markup-compatibility/2006" xmlns:aink="http://schemas.microsoft.com/office/drawing/2016/ink" xmlns:am3d="http://schemas.microsoft.com/office/drawing/2017/model3d" xmlns:o="urn:schemas-microsoft-com:office:office" xmlns:oel="http://schemas.microsoft.com/office/2019/extlst" xmlns:r="http://schemas.openxmlformats.org/officeDocument/2006/relationships" xmlns:m="http://schemas.openxmlformats.org/officeDocument/2006/math" xmlns:v="urn:schemas-microsoft-com:vml" xmlns:wp14="http://schemas.microsoft.com/office/word/2010/wordprocessingDrawing" xmlns:wp="http://schemas.openxmlformats.org/drawingml/2006/wordprocessingDrawing" xmlns:w10="urn:schemas-microsoft-com:office:word" xmlns:w="http://schemas.openxmlformats.org/wordprocessingml/2006/main" xmlns:w14="http://schemas.microsoft.com/office/word/2010/wordml" xmlns:w15="http://schemas.microsoft.com/office/word/2012/wordml" xmlns:w16cex="http://schemas.microsoft.com/office/word/2018/wordml/cex" xmlns:w16cid="http://schemas.microsoft.com/office/word/2016/wordml/cid" xmlns:w16="http://schemas.microsoft.com/office/word/2018/wordml" xmlns:w16sdtdh="http://schemas.microsoft.com/office/word/2020/wordml/sdtdatahash" xmlns:w16se="http://schemas.microsoft.com/office/word/2015/wordml/symex" xmlns:wpg="http://schemas.microsoft.com/office/word/2010/wordprocessingGroup" xmlns:wpi="http://schemas.microsoft.com/office/word/2010/wordprocessingInk" xmlns:wne="http://schemas.microsoft.com/office/word/2006/wordml" xmlns:wps="http://schemas.microsoft.com/office/word/2010/wordprocessingShape" mc:Ignorable="w14 w15 w16se w16cid w16 w16cex w16sdtdh wp14">
   <w:p>
     <w:pPr>
       <w:pStyle w:val="Footer"/>
@@ -22408,7 +21514,7 @@
 </file>
 
 <file path=word/footer2.xml><?xml version="1.0" encoding="utf-8"?>
-<w:ftr xmlns:wpc="http://schemas.microsoft.com/office/word/2010/wordprocessingCanvas" xmlns:cx="http://schemas.microsoft.com/office/drawing/2014/chartex" xmlns:cx1="http://schemas.microsoft.com/office/drawing/2015/9/8/chartex" xmlns:cx2="http://schemas.microsoft.com/office/drawing/2015/10/21/chartex" xmlns:cx3="http://schemas.microsoft.com/office/drawing/2016/5/9/chartex" xmlns:cx4="http://schemas.microsoft.com/office/drawing/2016/5/10/chartex" xmlns:cx5="http://schemas.microsoft.com/office/drawing/2016/5/11/chartex" xmlns:cx6="http://schemas.microsoft.com/office/drawing/2016/5/12/chartex" xmlns:cx7="http://schemas.microsoft.com/office/drawing/2016/5/13/chartex" xmlns:cx8="http://schemas.microsoft.com/office/drawing/2016/5/14/chartex" xmlns:mc="http://schemas.openxmlformats.org/markup-compatibility/2006" xmlns:aink="http://schemas.microsoft.com/office/drawing/2016/ink" xmlns:am3d="http://schemas.microsoft.com/office/drawing/2017/model3d" xmlns:o="urn:schemas-microsoft-com:office:office" xmlns:r="http://schemas.openxmlformats.org/officeDocument/2006/relationships" xmlns:m="http://schemas.openxmlformats.org/officeDocument/2006/math" xmlns:v="urn:schemas-microsoft-com:vml" xmlns:wp14="http://schemas.microsoft.com/office/word/2010/wordprocessingDrawing" xmlns:wp="http://schemas.openxmlformats.org/drawingml/2006/wordprocessingDrawing" xmlns:w10="urn:schemas-microsoft-com:office:word" xmlns:w="http://schemas.openxmlformats.org/wordprocessingml/2006/main" xmlns:w14="http://schemas.microsoft.com/office/word/2010/wordml" xmlns:w15="http://schemas.microsoft.com/office/word/2012/wordml" xmlns:w16cid="http://schemas.microsoft.com/office/word/2016/wordml/cid" xmlns:w16se="http://schemas.microsoft.com/office/word/2015/wordml/symex" xmlns:wpg="http://schemas.microsoft.com/office/word/2010/wordprocessingGroup" xmlns:wpi="http://schemas.microsoft.com/office/word/2010/wordprocessingInk" xmlns:wne="http://schemas.microsoft.com/office/word/2006/wordml" xmlns:wps="http://schemas.microsoft.com/office/word/2010/wordprocessingShape" mc:Ignorable="w14 w15 w16se w16cid wp14">
+<w:ftr xmlns:wpc="http://schemas.microsoft.com/office/word/2010/wordprocessingCanvas" xmlns:cx="http://schemas.microsoft.com/office/drawing/2014/chartex" xmlns:cx1="http://schemas.microsoft.com/office/drawing/2015/9/8/chartex" xmlns:cx2="http://schemas.microsoft.com/office/drawing/2015/10/21/chartex" xmlns:cx3="http://schemas.microsoft.com/office/drawing/2016/5/9/chartex" xmlns:cx4="http://schemas.microsoft.com/office/drawing/2016/5/10/chartex" xmlns:cx5="http://schemas.microsoft.com/office/drawing/2016/5/11/chartex" xmlns:cx6="http://schemas.microsoft.com/office/drawing/2016/5/12/chartex" xmlns:cx7="http://schemas.microsoft.com/office/drawing/2016/5/13/chartex" xmlns:cx8="http://schemas.microsoft.com/office/drawing/2016/5/14/chartex" xmlns:mc="http://schemas.openxmlformats.org/markup-compatibility/2006" xmlns:aink="http://schemas.microsoft.com/office/drawing/2016/ink" xmlns:am3d="http://schemas.microsoft.com/office/drawing/2017/model3d" xmlns:o="urn:schemas-microsoft-com:office:office" xmlns:oel="http://schemas.microsoft.com/office/2019/extlst" xmlns:r="http://schemas.openxmlformats.org/officeDocument/2006/relationships" xmlns:m="http://schemas.openxmlformats.org/officeDocument/2006/math" xmlns:v="urn:schemas-microsoft-com:vml" xmlns:wp14="http://schemas.microsoft.com/office/word/2010/wordprocessingDrawing" xmlns:wp="http://schemas.openxmlformats.org/drawingml/2006/wordprocessingDrawing" xmlns:w10="urn:schemas-microsoft-com:office:word" xmlns:w="http://schemas.openxmlformats.org/wordprocessingml/2006/main" xmlns:w14="http://schemas.microsoft.com/office/word/2010/wordml" xmlns:w15="http://schemas.microsoft.com/office/word/2012/wordml" xmlns:w16cex="http://schemas.microsoft.com/office/word/2018/wordml/cex" xmlns:w16cid="http://schemas.microsoft.com/office/word/2016/wordml/cid" xmlns:w16="http://schemas.microsoft.com/office/word/2018/wordml" xmlns:w16sdtdh="http://schemas.microsoft.com/office/word/2020/wordml/sdtdatahash" xmlns:w16se="http://schemas.microsoft.com/office/word/2015/wordml/symex" xmlns:wpg="http://schemas.microsoft.com/office/word/2010/wordprocessingGroup" xmlns:wpi="http://schemas.microsoft.com/office/word/2010/wordprocessingInk" xmlns:wne="http://schemas.microsoft.com/office/word/2006/wordml" xmlns:wps="http://schemas.microsoft.com/office/word/2010/wordprocessingShape" mc:Ignorable="w14 w15 w16se w16cid w16 w16cex w16sdtdh wp14">
   <w:sdt>
     <w:sdtPr>
       <w:id w:val="2028130989"/>
@@ -22456,7 +21562,7 @@
 </file>
 
 <file path=word/footnotes.xml><?xml version="1.0" encoding="utf-8"?>
-<w:footnotes xmlns:wpc="http://schemas.microsoft.com/office/word/2010/wordprocessingCanvas" xmlns:cx="http://schemas.microsoft.com/office/drawing/2014/chartex" xmlns:cx1="http://schemas.microsoft.com/office/drawing/2015/9/8/chartex" xmlns:cx2="http://schemas.microsoft.com/office/drawing/2015/10/21/chartex" xmlns:cx3="http://schemas.microsoft.com/office/drawing/2016/5/9/chartex" xmlns:cx4="http://schemas.microsoft.com/office/drawing/2016/5/10/chartex" xmlns:cx5="http://schemas.microsoft.com/office/drawing/2016/5/11/chartex" xmlns:cx6="http://schemas.microsoft.com/office/drawing/2016/5/12/chartex" xmlns:cx7="http://schemas.microsoft.com/office/drawing/2016/5/13/chartex" xmlns:cx8="http://schemas.microsoft.com/office/drawing/2016/5/14/chartex" xmlns:mc="http://schemas.openxmlformats.org/markup-compatibility/2006" xmlns:aink="http://schemas.microsoft.com/office/drawing/2016/ink" xmlns:am3d="http://schemas.microsoft.com/office/drawing/2017/model3d" xmlns:o="urn:schemas-microsoft-com:office:office" xmlns:r="http://schemas.openxmlformats.org/officeDocument/2006/relationships" xmlns:m="http://schemas.openxmlformats.org/officeDocument/2006/math" xmlns:v="urn:schemas-microsoft-com:vml" xmlns:wp14="http://schemas.microsoft.com/office/word/2010/wordprocessingDrawing" xmlns:wp="http://schemas.openxmlformats.org/drawingml/2006/wordprocessingDrawing" xmlns:w10="urn:schemas-microsoft-com:office:word" xmlns:w="http://schemas.openxmlformats.org/wordprocessingml/2006/main" xmlns:w14="http://schemas.microsoft.com/office/word/2010/wordml" xmlns:w15="http://schemas.microsoft.com/office/word/2012/wordml" xmlns:w16cid="http://schemas.microsoft.com/office/word/2016/wordml/cid" xmlns:w16se="http://schemas.microsoft.com/office/word/2015/wordml/symex" xmlns:wpg="http://schemas.microsoft.com/office/word/2010/wordprocessingGroup" xmlns:wpi="http://schemas.microsoft.com/office/word/2010/wordprocessingInk" xmlns:wne="http://schemas.microsoft.com/office/word/2006/wordml" xmlns:wps="http://schemas.microsoft.com/office/word/2010/wordprocessingShape" mc:Ignorable="w14 w15 w16se w16cid wp14">
+<w:footnotes xmlns:wpc="http://schemas.microsoft.com/office/word/2010/wordprocessingCanvas" xmlns:cx="http://schemas.microsoft.com/office/drawing/2014/chartex" xmlns:cx1="http://schemas.microsoft.com/office/drawing/2015/9/8/chartex" xmlns:cx2="http://schemas.microsoft.com/office/drawing/2015/10/21/chartex" xmlns:cx3="http://schemas.microsoft.com/office/drawing/2016/5/9/chartex" xmlns:cx4="http://schemas.microsoft.com/office/drawing/2016/5/10/chartex" xmlns:cx5="http://schemas.microsoft.com/office/drawing/2016/5/11/chartex" xmlns:cx6="http://schemas.microsoft.com/office/drawing/2016/5/12/chartex" xmlns:cx7="http://schemas.microsoft.com/office/drawing/2016/5/13/chartex" xmlns:cx8="http://schemas.microsoft.com/office/drawing/2016/5/14/chartex" xmlns:mc="http://schemas.openxmlformats.org/markup-compatibility/2006" xmlns:aink="http://schemas.microsoft.com/office/drawing/2016/ink" xmlns:am3d="http://schemas.microsoft.com/office/drawing/2017/model3d" xmlns:o="urn:schemas-microsoft-com:office:office" xmlns:oel="http://schemas.microsoft.com/office/2019/extlst" xmlns:r="http://schemas.openxmlformats.org/officeDocument/2006/relationships" xmlns:m="http://schemas.openxmlformats.org/officeDocument/2006/math" xmlns:v="urn:schemas-microsoft-com:vml" xmlns:wp14="http://schemas.microsoft.com/office/word/2010/wordprocessingDrawing" xmlns:wp="http://schemas.openxmlformats.org/drawingml/2006/wordprocessingDrawing" xmlns:w10="urn:schemas-microsoft-com:office:word" xmlns:w="http://schemas.openxmlformats.org/wordprocessingml/2006/main" xmlns:w14="http://schemas.microsoft.com/office/word/2010/wordml" xmlns:w15="http://schemas.microsoft.com/office/word/2012/wordml" xmlns:w16cex="http://schemas.microsoft.com/office/word/2018/wordml/cex" xmlns:w16cid="http://schemas.microsoft.com/office/word/2016/wordml/cid" xmlns:w16="http://schemas.microsoft.com/office/word/2018/wordml" xmlns:w16sdtdh="http://schemas.microsoft.com/office/word/2020/wordml/sdtdatahash" xmlns:w16se="http://schemas.microsoft.com/office/word/2015/wordml/symex" xmlns:wpg="http://schemas.microsoft.com/office/word/2010/wordprocessingGroup" xmlns:wpi="http://schemas.microsoft.com/office/word/2010/wordprocessingInk" xmlns:wne="http://schemas.microsoft.com/office/word/2006/wordml" xmlns:wps="http://schemas.microsoft.com/office/word/2010/wordprocessingShape" mc:Ignorable="w14 w15 w16se w16cid w16 w16cex w16sdtdh wp14">
   <w:footnote w:type="separator" w:id="-1">
     <w:p>
       <w:r>
@@ -22478,7 +21584,7 @@
 </file>
 
 <file path=word/header1.xml><?xml version="1.0" encoding="utf-8"?>
-<w:hdr xmlns:wpc="http://schemas.microsoft.com/office/word/2010/wordprocessingCanvas" xmlns:cx="http://schemas.microsoft.com/office/drawing/2014/chartex" xmlns:cx1="http://schemas.microsoft.com/office/drawing/2015/9/8/chartex" xmlns:cx2="http://schemas.microsoft.com/office/drawing/2015/10/21/chartex" xmlns:cx3="http://schemas.microsoft.com/office/drawing/2016/5/9/chartex" xmlns:cx4="http://schemas.microsoft.com/office/drawing/2016/5/10/chartex" xmlns:cx5="http://schemas.microsoft.com/office/drawing/2016/5/11/chartex" xmlns:cx6="http://schemas.microsoft.com/office/drawing/2016/5/12/chartex" xmlns:cx7="http://schemas.microsoft.com/office/drawing/2016/5/13/chartex" xmlns:cx8="http://schemas.microsoft.com/office/drawing/2016/5/14/chartex" xmlns:mc="http://schemas.openxmlformats.org/markup-compatibility/2006" xmlns:aink="http://schemas.microsoft.com/office/drawing/2016/ink" xmlns:am3d="http://schemas.microsoft.com/office/drawing/2017/model3d" xmlns:o="urn:schemas-microsoft-com:office:office" xmlns:r="http://schemas.openxmlformats.org/officeDocument/2006/relationships" xmlns:m="http://schemas.openxmlformats.org/officeDocument/2006/math" xmlns:v="urn:schemas-microsoft-com:vml" xmlns:wp14="http://schemas.microsoft.com/office/word/2010/wordprocessingDrawing" xmlns:wp="http://schemas.openxmlformats.org/drawingml/2006/wordprocessingDrawing" xmlns:w10="urn:schemas-microsoft-com:office:word" xmlns:w="http://schemas.openxmlformats.org/wordprocessingml/2006/main" xmlns:w14="http://schemas.microsoft.com/office/word/2010/wordml" xmlns:w15="http://schemas.microsoft.com/office/word/2012/wordml" xmlns:w16cid="http://schemas.microsoft.com/office/word/2016/wordml/cid" xmlns:w16se="http://schemas.microsoft.com/office/word/2015/wordml/symex" xmlns:wpg="http://schemas.microsoft.com/office/word/2010/wordprocessingGroup" xmlns:wpi="http://schemas.microsoft.com/office/word/2010/wordprocessingInk" xmlns:wne="http://schemas.microsoft.com/office/word/2006/wordml" xmlns:wps="http://schemas.microsoft.com/office/word/2010/wordprocessingShape" mc:Ignorable="w14 w15 w16se w16cid wp14">
+<w:hdr xmlns:wpc="http://schemas.microsoft.com/office/word/2010/wordprocessingCanvas" xmlns:cx="http://schemas.microsoft.com/office/drawing/2014/chartex" xmlns:cx1="http://schemas.microsoft.com/office/drawing/2015/9/8/chartex" xmlns:cx2="http://schemas.microsoft.com/office/drawing/2015/10/21/chartex" xmlns:cx3="http://schemas.microsoft.com/office/drawing/2016/5/9/chartex" xmlns:cx4="http://schemas.microsoft.com/office/drawing/2016/5/10/chartex" xmlns:cx5="http://schemas.microsoft.com/office/drawing/2016/5/11/chartex" xmlns:cx6="http://schemas.microsoft.com/office/drawing/2016/5/12/chartex" xmlns:cx7="http://schemas.microsoft.com/office/drawing/2016/5/13/chartex" xmlns:cx8="http://schemas.microsoft.com/office/drawing/2016/5/14/chartex" xmlns:mc="http://schemas.openxmlformats.org/markup-compatibility/2006" xmlns:aink="http://schemas.microsoft.com/office/drawing/2016/ink" xmlns:am3d="http://schemas.microsoft.com/office/drawing/2017/model3d" xmlns:o="urn:schemas-microsoft-com:office:office" xmlns:oel="http://schemas.microsoft.com/office/2019/extlst" xmlns:r="http://schemas.openxmlformats.org/officeDocument/2006/relationships" xmlns:m="http://schemas.openxmlformats.org/officeDocument/2006/math" xmlns:v="urn:schemas-microsoft-com:vml" xmlns:wp14="http://schemas.microsoft.com/office/word/2010/wordprocessingDrawing" xmlns:wp="http://schemas.openxmlformats.org/drawingml/2006/wordprocessingDrawing" xmlns:w10="urn:schemas-microsoft-com:office:word" xmlns:w="http://schemas.openxmlformats.org/wordprocessingml/2006/main" xmlns:w14="http://schemas.microsoft.com/office/word/2010/wordml" xmlns:w15="http://schemas.microsoft.com/office/word/2012/wordml" xmlns:w16cex="http://schemas.microsoft.com/office/word/2018/wordml/cex" xmlns:w16cid="http://schemas.microsoft.com/office/word/2016/wordml/cid" xmlns:w16="http://schemas.microsoft.com/office/word/2018/wordml" xmlns:w16sdtdh="http://schemas.microsoft.com/office/word/2020/wordml/sdtdatahash" xmlns:w16se="http://schemas.microsoft.com/office/word/2015/wordml/symex" xmlns:wpg="http://schemas.microsoft.com/office/word/2010/wordprocessingGroup" xmlns:wpi="http://schemas.microsoft.com/office/word/2010/wordprocessingInk" xmlns:wne="http://schemas.microsoft.com/office/word/2006/wordml" xmlns:wps="http://schemas.microsoft.com/office/word/2010/wordprocessingShape" mc:Ignorable="w14 w15 w16se w16cid w16 w16cex w16sdtdh wp14">
   <w:p>
     <w:pPr>
       <w:pStyle w:val="Header"/>
@@ -22507,7 +21613,7 @@
           <v:path o:extrusionok="f" gradientshapeok="t" o:connecttype="rect"/>
           <o:lock v:ext="edit" aspectratio="t"/>
         </v:shapetype>
-        <v:shape id="WordPictureWatermark10314751" o:spid="_x0000_s2056" type="#_x0000_t75" style="position:absolute;left:0;text-align:left;margin-left:0;margin-top:0;width:124.5pt;height:124.5pt;z-index:-251650048;mso-position-horizontal:center;mso-position-horizontal-relative:margin;mso-position-vertical:center;mso-position-vertical-relative:margin" o:allowincell="f">
+        <v:shape id="WordPictureWatermark10314751" o:spid="_x0000_s1032" type="#_x0000_t75" style="position:absolute;left:0;text-align:left;margin-left:0;margin-top:0;width:124.5pt;height:124.5pt;z-index:-251650048;mso-position-horizontal:center;mso-position-horizontal-relative:margin;mso-position-vertical:center;mso-position-vertical-relative:margin" o:allowincell="f">
           <v:imagedata r:id="rId1" o:title="Logo_DUE" gain="19661f" blacklevel="22938f"/>
           <w10:wrap anchorx="margin" anchory="margin"/>
         </v:shape>
@@ -22518,7 +21624,7 @@
 </file>
 
 <file path=word/header2.xml><?xml version="1.0" encoding="utf-8"?>
-<w:hdr xmlns:wpc="http://schemas.microsoft.com/office/word/2010/wordprocessingCanvas" xmlns:cx="http://schemas.microsoft.com/office/drawing/2014/chartex" xmlns:cx1="http://schemas.microsoft.com/office/drawing/2015/9/8/chartex" xmlns:cx2="http://schemas.microsoft.com/office/drawing/2015/10/21/chartex" xmlns:cx3="http://schemas.microsoft.com/office/drawing/2016/5/9/chartex" xmlns:cx4="http://schemas.microsoft.com/office/drawing/2016/5/10/chartex" xmlns:cx5="http://schemas.microsoft.com/office/drawing/2016/5/11/chartex" xmlns:cx6="http://schemas.microsoft.com/office/drawing/2016/5/12/chartex" xmlns:cx7="http://schemas.microsoft.com/office/drawing/2016/5/13/chartex" xmlns:cx8="http://schemas.microsoft.com/office/drawing/2016/5/14/chartex" xmlns:mc="http://schemas.openxmlformats.org/markup-compatibility/2006" xmlns:aink="http://schemas.microsoft.com/office/drawing/2016/ink" xmlns:am3d="http://schemas.microsoft.com/office/drawing/2017/model3d" xmlns:o="urn:schemas-microsoft-com:office:office" xmlns:r="http://schemas.openxmlformats.org/officeDocument/2006/relationships" xmlns:m="http://schemas.openxmlformats.org/officeDocument/2006/math" xmlns:v="urn:schemas-microsoft-com:vml" xmlns:wp14="http://schemas.microsoft.com/office/word/2010/wordprocessingDrawing" xmlns:wp="http://schemas.openxmlformats.org/drawingml/2006/wordprocessingDrawing" xmlns:w10="urn:schemas-microsoft-com:office:word" xmlns:w="http://schemas.openxmlformats.org/wordprocessingml/2006/main" xmlns:w14="http://schemas.microsoft.com/office/word/2010/wordml" xmlns:w15="http://schemas.microsoft.com/office/word/2012/wordml" xmlns:w16cid="http://schemas.microsoft.com/office/word/2016/wordml/cid" xmlns:w16se="http://schemas.microsoft.com/office/word/2015/wordml/symex" xmlns:wpg="http://schemas.microsoft.com/office/word/2010/wordprocessingGroup" xmlns:wpi="http://schemas.microsoft.com/office/word/2010/wordprocessingInk" xmlns:wne="http://schemas.microsoft.com/office/word/2006/wordml" xmlns:wps="http://schemas.microsoft.com/office/word/2010/wordprocessingShape" mc:Ignorable="w14 w15 w16se w16cid wp14">
+<w:hdr xmlns:wpc="http://schemas.microsoft.com/office/word/2010/wordprocessingCanvas" xmlns:cx="http://schemas.microsoft.com/office/drawing/2014/chartex" xmlns:cx1="http://schemas.microsoft.com/office/drawing/2015/9/8/chartex" xmlns:cx2="http://schemas.microsoft.com/office/drawing/2015/10/21/chartex" xmlns:cx3="http://schemas.microsoft.com/office/drawing/2016/5/9/chartex" xmlns:cx4="http://schemas.microsoft.com/office/drawing/2016/5/10/chartex" xmlns:cx5="http://schemas.microsoft.com/office/drawing/2016/5/11/chartex" xmlns:cx6="http://schemas.microsoft.com/office/drawing/2016/5/12/chartex" xmlns:cx7="http://schemas.microsoft.com/office/drawing/2016/5/13/chartex" xmlns:cx8="http://schemas.microsoft.com/office/drawing/2016/5/14/chartex" xmlns:mc="http://schemas.openxmlformats.org/markup-compatibility/2006" xmlns:aink="http://schemas.microsoft.com/office/drawing/2016/ink" xmlns:am3d="http://schemas.microsoft.com/office/drawing/2017/model3d" xmlns:o="urn:schemas-microsoft-com:office:office" xmlns:oel="http://schemas.microsoft.com/office/2019/extlst" xmlns:r="http://schemas.openxmlformats.org/officeDocument/2006/relationships" xmlns:m="http://schemas.openxmlformats.org/officeDocument/2006/math" xmlns:v="urn:schemas-microsoft-com:vml" xmlns:wp14="http://schemas.microsoft.com/office/word/2010/wordprocessingDrawing" xmlns:wp="http://schemas.openxmlformats.org/drawingml/2006/wordprocessingDrawing" xmlns:w10="urn:schemas-microsoft-com:office:word" xmlns:w="http://schemas.openxmlformats.org/wordprocessingml/2006/main" xmlns:w14="http://schemas.microsoft.com/office/word/2010/wordml" xmlns:w15="http://schemas.microsoft.com/office/word/2012/wordml" xmlns:w16cex="http://schemas.microsoft.com/office/word/2018/wordml/cex" xmlns:w16cid="http://schemas.microsoft.com/office/word/2016/wordml/cid" xmlns:w16="http://schemas.microsoft.com/office/word/2018/wordml" xmlns:w16sdtdh="http://schemas.microsoft.com/office/word/2020/wordml/sdtdatahash" xmlns:w16se="http://schemas.microsoft.com/office/word/2015/wordml/symex" xmlns:wpg="http://schemas.microsoft.com/office/word/2010/wordprocessingGroup" xmlns:wpi="http://schemas.microsoft.com/office/word/2010/wordprocessingInk" xmlns:wne="http://schemas.microsoft.com/office/word/2006/wordml" xmlns:wps="http://schemas.microsoft.com/office/word/2010/wordprocessingShape" mc:Ignorable="w14 w15 w16se w16cid w16 w16cex w16sdtdh wp14">
   <w:p>
     <w:pPr>
       <w:pStyle w:val="Header"/>
@@ -22547,7 +21653,7 @@
           <v:path o:extrusionok="f" gradientshapeok="t" o:connecttype="rect"/>
           <o:lock v:ext="edit" aspectratio="t"/>
         </v:shapetype>
-        <v:shape id="WordPictureWatermark10314750" o:spid="_x0000_s2055" type="#_x0000_t75" style="position:absolute;left:0;text-align:left;margin-left:0;margin-top:0;width:124.5pt;height:124.5pt;z-index:-251651072;mso-position-horizontal:center;mso-position-horizontal-relative:margin;mso-position-vertical:center;mso-position-vertical-relative:margin" o:allowincell="f">
+        <v:shape id="WordPictureWatermark10314750" o:spid="_x0000_s1031" type="#_x0000_t75" style="position:absolute;left:0;text-align:left;margin-left:0;margin-top:0;width:124.5pt;height:124.5pt;z-index:-251651072;mso-position-horizontal:center;mso-position-horizontal-relative:margin;mso-position-vertical:center;mso-position-vertical-relative:margin" o:allowincell="f">
           <v:imagedata r:id="rId1" o:title="Logo_DUE" gain="19661f" blacklevel="22938f"/>
           <w10:wrap anchorx="margin" anchory="margin"/>
         </v:shape>
@@ -22558,7 +21664,7 @@
 </file>
 
 <file path=word/header3.xml><?xml version="1.0" encoding="utf-8"?>
-<w:hdr xmlns:wpc="http://schemas.microsoft.com/office/word/2010/wordprocessingCanvas" xmlns:cx="http://schemas.microsoft.com/office/drawing/2014/chartex" xmlns:cx1="http://schemas.microsoft.com/office/drawing/2015/9/8/chartex" xmlns:cx2="http://schemas.microsoft.com/office/drawing/2015/10/21/chartex" xmlns:cx3="http://schemas.microsoft.com/office/drawing/2016/5/9/chartex" xmlns:cx4="http://schemas.microsoft.com/office/drawing/2016/5/10/chartex" xmlns:cx5="http://schemas.microsoft.com/office/drawing/2016/5/11/chartex" xmlns:cx6="http://schemas.microsoft.com/office/drawing/2016/5/12/chartex" xmlns:cx7="http://schemas.microsoft.com/office/drawing/2016/5/13/chartex" xmlns:cx8="http://schemas.microsoft.com/office/drawing/2016/5/14/chartex" xmlns:mc="http://schemas.openxmlformats.org/markup-compatibility/2006" xmlns:aink="http://schemas.microsoft.com/office/drawing/2016/ink" xmlns:am3d="http://schemas.microsoft.com/office/drawing/2017/model3d" xmlns:o="urn:schemas-microsoft-com:office:office" xmlns:r="http://schemas.openxmlformats.org/officeDocument/2006/relationships" xmlns:m="http://schemas.openxmlformats.org/officeDocument/2006/math" xmlns:v="urn:schemas-microsoft-com:vml" xmlns:wp14="http://schemas.microsoft.com/office/word/2010/wordprocessingDrawing" xmlns:wp="http://schemas.openxmlformats.org/drawingml/2006/wordprocessingDrawing" xmlns:w10="urn:schemas-microsoft-com:office:word" xmlns:w="http://schemas.openxmlformats.org/wordprocessingml/2006/main" xmlns:w14="http://schemas.microsoft.com/office/word/2010/wordml" xmlns:w15="http://schemas.microsoft.com/office/word/2012/wordml" xmlns:w16cid="http://schemas.microsoft.com/office/word/2016/wordml/cid" xmlns:w16se="http://schemas.microsoft.com/office/word/2015/wordml/symex" xmlns:wpg="http://schemas.microsoft.com/office/word/2010/wordprocessingGroup" xmlns:wpi="http://schemas.microsoft.com/office/word/2010/wordprocessingInk" xmlns:wne="http://schemas.microsoft.com/office/word/2006/wordml" xmlns:wps="http://schemas.microsoft.com/office/word/2010/wordprocessingShape" mc:Ignorable="w14 w15 w16se w16cid wp14">
+<w:hdr xmlns:wpc="http://schemas.microsoft.com/office/word/2010/wordprocessingCanvas" xmlns:cx="http://schemas.microsoft.com/office/drawing/2014/chartex" xmlns:cx1="http://schemas.microsoft.com/office/drawing/2015/9/8/chartex" xmlns:cx2="http://schemas.microsoft.com/office/drawing/2015/10/21/chartex" xmlns:cx3="http://schemas.microsoft.com/office/drawing/2016/5/9/chartex" xmlns:cx4="http://schemas.microsoft.com/office/drawing/2016/5/10/chartex" xmlns:cx5="http://schemas.microsoft.com/office/drawing/2016/5/11/chartex" xmlns:cx6="http://schemas.microsoft.com/office/drawing/2016/5/12/chartex" xmlns:cx7="http://schemas.microsoft.com/office/drawing/2016/5/13/chartex" xmlns:cx8="http://schemas.microsoft.com/office/drawing/2016/5/14/chartex" xmlns:mc="http://schemas.openxmlformats.org/markup-compatibility/2006" xmlns:aink="http://schemas.microsoft.com/office/drawing/2016/ink" xmlns:am3d="http://schemas.microsoft.com/office/drawing/2017/model3d" xmlns:o="urn:schemas-microsoft-com:office:office" xmlns:oel="http://schemas.microsoft.com/office/2019/extlst" xmlns:r="http://schemas.openxmlformats.org/officeDocument/2006/relationships" xmlns:m="http://schemas.openxmlformats.org/officeDocument/2006/math" xmlns:v="urn:schemas-microsoft-com:vml" xmlns:wp14="http://schemas.microsoft.com/office/word/2010/wordprocessingDrawing" xmlns:wp="http://schemas.openxmlformats.org/drawingml/2006/wordprocessingDrawing" xmlns:w10="urn:schemas-microsoft-com:office:word" xmlns:w="http://schemas.openxmlformats.org/wordprocessingml/2006/main" xmlns:w14="http://schemas.microsoft.com/office/word/2010/wordml" xmlns:w15="http://schemas.microsoft.com/office/word/2012/wordml" xmlns:w16cex="http://schemas.microsoft.com/office/word/2018/wordml/cex" xmlns:w16cid="http://schemas.microsoft.com/office/word/2016/wordml/cid" xmlns:w16="http://schemas.microsoft.com/office/word/2018/wordml" xmlns:w16sdtdh="http://schemas.microsoft.com/office/word/2020/wordml/sdtdatahash" xmlns:w16se="http://schemas.microsoft.com/office/word/2015/wordml/symex" xmlns:wpg="http://schemas.microsoft.com/office/word/2010/wordprocessingGroup" xmlns:wpi="http://schemas.microsoft.com/office/word/2010/wordprocessingInk" xmlns:wne="http://schemas.microsoft.com/office/word/2006/wordml" xmlns:wps="http://schemas.microsoft.com/office/word/2010/wordprocessingShape" mc:Ignorable="w14 w15 w16se w16cid w16 w16cex w16sdtdh wp14">
   <w:p>
     <w:pPr>
       <w:pStyle w:val="Header"/>
@@ -22587,7 +21693,7 @@
           <v:path o:extrusionok="f" gradientshapeok="t" o:connecttype="rect"/>
           <o:lock v:ext="edit" aspectratio="t"/>
         </v:shapetype>
-        <v:shape id="WordPictureWatermark10314754" o:spid="_x0000_s2053" type="#_x0000_t75" style="position:absolute;left:0;text-align:left;margin-left:0;margin-top:0;width:124.5pt;height:124.5pt;z-index:-251654144;mso-position-horizontal:center;mso-position-horizontal-relative:margin;mso-position-vertical:center;mso-position-vertical-relative:margin" o:allowincell="f">
+        <v:shape id="WordPictureWatermark10314754" o:spid="_x0000_s1029" type="#_x0000_t75" style="position:absolute;left:0;text-align:left;margin-left:0;margin-top:0;width:124.5pt;height:124.5pt;z-index:-251654144;mso-position-horizontal:center;mso-position-horizontal-relative:margin;mso-position-vertical:center;mso-position-vertical-relative:margin" o:allowincell="f">
           <v:imagedata r:id="rId1" o:title="Logo_DUE" gain="19661f" blacklevel="22938f"/>
           <w10:wrap anchorx="margin" anchory="margin"/>
         </v:shape>
@@ -22598,7 +21704,7 @@
 </file>
 
 <file path=word/header4.xml><?xml version="1.0" encoding="utf-8"?>
-<w:hdr xmlns:wpc="http://schemas.microsoft.com/office/word/2010/wordprocessingCanvas" xmlns:cx="http://schemas.microsoft.com/office/drawing/2014/chartex" xmlns:cx1="http://schemas.microsoft.com/office/drawing/2015/9/8/chartex" xmlns:cx2="http://schemas.microsoft.com/office/drawing/2015/10/21/chartex" xmlns:cx3="http://schemas.microsoft.com/office/drawing/2016/5/9/chartex" xmlns:cx4="http://schemas.microsoft.com/office/drawing/2016/5/10/chartex" xmlns:cx5="http://schemas.microsoft.com/office/drawing/2016/5/11/chartex" xmlns:cx6="http://schemas.microsoft.com/office/drawing/2016/5/12/chartex" xmlns:cx7="http://schemas.microsoft.com/office/drawing/2016/5/13/chartex" xmlns:cx8="http://schemas.microsoft.com/office/drawing/2016/5/14/chartex" xmlns:mc="http://schemas.openxmlformats.org/markup-compatibility/2006" xmlns:aink="http://schemas.microsoft.com/office/drawing/2016/ink" xmlns:am3d="http://schemas.microsoft.com/office/drawing/2017/model3d" xmlns:o="urn:schemas-microsoft-com:office:office" xmlns:r="http://schemas.openxmlformats.org/officeDocument/2006/relationships" xmlns:m="http://schemas.openxmlformats.org/officeDocument/2006/math" xmlns:v="urn:schemas-microsoft-com:vml" xmlns:wp14="http://schemas.microsoft.com/office/word/2010/wordprocessingDrawing" xmlns:wp="http://schemas.openxmlformats.org/drawingml/2006/wordprocessingDrawing" xmlns:w10="urn:schemas-microsoft-com:office:word" xmlns:w="http://schemas.openxmlformats.org/wordprocessingml/2006/main" xmlns:w14="http://schemas.microsoft.com/office/word/2010/wordml" xmlns:w15="http://schemas.microsoft.com/office/word/2012/wordml" xmlns:w16cid="http://schemas.microsoft.com/office/word/2016/wordml/cid" xmlns:w16se="http://schemas.microsoft.com/office/word/2015/wordml/symex" xmlns:wpg="http://schemas.microsoft.com/office/word/2010/wordprocessingGroup" xmlns:wpi="http://schemas.microsoft.com/office/word/2010/wordprocessingInk" xmlns:wne="http://schemas.microsoft.com/office/word/2006/wordml" xmlns:wps="http://schemas.microsoft.com/office/word/2010/wordprocessingShape" mc:Ignorable="w14 w15 w16se w16cid wp14">
+<w:hdr xmlns:wpc="http://schemas.microsoft.com/office/word/2010/wordprocessingCanvas" xmlns:cx="http://schemas.microsoft.com/office/drawing/2014/chartex" xmlns:cx1="http://schemas.microsoft.com/office/drawing/2015/9/8/chartex" xmlns:cx2="http://schemas.microsoft.com/office/drawing/2015/10/21/chartex" xmlns:cx3="http://schemas.microsoft.com/office/drawing/2016/5/9/chartex" xmlns:cx4="http://schemas.microsoft.com/office/drawing/2016/5/10/chartex" xmlns:cx5="http://schemas.microsoft.com/office/drawing/2016/5/11/chartex" xmlns:cx6="http://schemas.microsoft.com/office/drawing/2016/5/12/chartex" xmlns:cx7="http://schemas.microsoft.com/office/drawing/2016/5/13/chartex" xmlns:cx8="http://schemas.microsoft.com/office/drawing/2016/5/14/chartex" xmlns:mc="http://schemas.openxmlformats.org/markup-compatibility/2006" xmlns:aink="http://schemas.microsoft.com/office/drawing/2016/ink" xmlns:am3d="http://schemas.microsoft.com/office/drawing/2017/model3d" xmlns:o="urn:schemas-microsoft-com:office:office" xmlns:oel="http://schemas.microsoft.com/office/2019/extlst" xmlns:r="http://schemas.openxmlformats.org/officeDocument/2006/relationships" xmlns:m="http://schemas.openxmlformats.org/officeDocument/2006/math" xmlns:v="urn:schemas-microsoft-com:vml" xmlns:wp14="http://schemas.microsoft.com/office/word/2010/wordprocessingDrawing" xmlns:wp="http://schemas.openxmlformats.org/drawingml/2006/wordprocessingDrawing" xmlns:w10="urn:schemas-microsoft-com:office:word" xmlns:w="http://schemas.openxmlformats.org/wordprocessingml/2006/main" xmlns:w14="http://schemas.microsoft.com/office/word/2010/wordml" xmlns:w15="http://schemas.microsoft.com/office/word/2012/wordml" xmlns:w16cex="http://schemas.microsoft.com/office/word/2018/wordml/cex" xmlns:w16cid="http://schemas.microsoft.com/office/word/2016/wordml/cid" xmlns:w16="http://schemas.microsoft.com/office/word/2018/wordml" xmlns:w16sdtdh="http://schemas.microsoft.com/office/word/2020/wordml/sdtdatahash" xmlns:w16se="http://schemas.microsoft.com/office/word/2015/wordml/symex" xmlns:wpg="http://schemas.microsoft.com/office/word/2010/wordprocessingGroup" xmlns:wpi="http://schemas.microsoft.com/office/word/2010/wordprocessingInk" xmlns:wne="http://schemas.microsoft.com/office/word/2006/wordml" xmlns:wps="http://schemas.microsoft.com/office/word/2010/wordprocessingShape" mc:Ignorable="w14 w15 w16se w16cid w16 w16cex w16sdtdh wp14">
   <w:p>
     <w:pPr>
       <w:pStyle w:val="Header"/>
@@ -22627,7 +21733,7 @@
           <v:path o:extrusionok="f" gradientshapeok="t" o:connecttype="rect"/>
           <o:lock v:ext="edit" aspectratio="t"/>
         </v:shapetype>
-        <v:shape id="WordPictureWatermark10314755" o:spid="_x0000_s2054" type="#_x0000_t75" style="position:absolute;left:0;text-align:left;margin-left:0;margin-top:0;width:124.5pt;height:124.5pt;z-index:-251653120;mso-position-horizontal:center;mso-position-horizontal-relative:margin;mso-position-vertical:center;mso-position-vertical-relative:margin" o:allowincell="f">
+        <v:shape id="WordPictureWatermark10314755" o:spid="_x0000_s1030" type="#_x0000_t75" style="position:absolute;left:0;text-align:left;margin-left:0;margin-top:0;width:124.5pt;height:124.5pt;z-index:-251653120;mso-position-horizontal:center;mso-position-horizontal-relative:margin;mso-position-vertical:center;mso-position-vertical-relative:margin" o:allowincell="f">
           <v:imagedata r:id="rId1" o:title="Logo_DUE" gain="19661f" blacklevel="22938f"/>
           <w10:wrap anchorx="margin" anchory="margin"/>
         </v:shape>
@@ -22638,7 +21744,7 @@
 </file>
 
 <file path=word/header5.xml><?xml version="1.0" encoding="utf-8"?>
-<w:hdr xmlns:wpc="http://schemas.microsoft.com/office/word/2010/wordprocessingCanvas" xmlns:cx="http://schemas.microsoft.com/office/drawing/2014/chartex" xmlns:cx1="http://schemas.microsoft.com/office/drawing/2015/9/8/chartex" xmlns:cx2="http://schemas.microsoft.com/office/drawing/2015/10/21/chartex" xmlns:cx3="http://schemas.microsoft.com/office/drawing/2016/5/9/chartex" xmlns:cx4="http://schemas.microsoft.com/office/drawing/2016/5/10/chartex" xmlns:cx5="http://schemas.microsoft.com/office/drawing/2016/5/11/chartex" xmlns:cx6="http://schemas.microsoft.com/office/drawing/2016/5/12/chartex" xmlns:cx7="http://schemas.microsoft.com/office/drawing/2016/5/13/chartex" xmlns:cx8="http://schemas.microsoft.com/office/drawing/2016/5/14/chartex" xmlns:mc="http://schemas.openxmlformats.org/markup-compatibility/2006" xmlns:aink="http://schemas.microsoft.com/office/drawing/2016/ink" xmlns:am3d="http://schemas.microsoft.com/office/drawing/2017/model3d" xmlns:o="urn:schemas-microsoft-com:office:office" xmlns:r="http://schemas.openxmlformats.org/officeDocument/2006/relationships" xmlns:m="http://schemas.openxmlformats.org/officeDocument/2006/math" xmlns:v="urn:schemas-microsoft-com:vml" xmlns:wp14="http://schemas.microsoft.com/office/word/2010/wordprocessingDrawing" xmlns:wp="http://schemas.openxmlformats.org/drawingml/2006/wordprocessingDrawing" xmlns:w10="urn:schemas-microsoft-com:office:word" xmlns:w="http://schemas.openxmlformats.org/wordprocessingml/2006/main" xmlns:w14="http://schemas.microsoft.com/office/word/2010/wordml" xmlns:w15="http://schemas.microsoft.com/office/word/2012/wordml" xmlns:w16cid="http://schemas.microsoft.com/office/word/2016/wordml/cid" xmlns:w16se="http://schemas.microsoft.com/office/word/2015/wordml/symex" xmlns:wpg="http://schemas.microsoft.com/office/word/2010/wordprocessingGroup" xmlns:wpi="http://schemas.microsoft.com/office/word/2010/wordprocessingInk" xmlns:wne="http://schemas.microsoft.com/office/word/2006/wordml" xmlns:wps="http://schemas.microsoft.com/office/word/2010/wordprocessingShape" mc:Ignorable="w14 w15 w16se w16cid wp14">
+<w:hdr xmlns:wpc="http://schemas.microsoft.com/office/word/2010/wordprocessingCanvas" xmlns:cx="http://schemas.microsoft.com/office/drawing/2014/chartex" xmlns:cx1="http://schemas.microsoft.com/office/drawing/2015/9/8/chartex" xmlns:cx2="http://schemas.microsoft.com/office/drawing/2015/10/21/chartex" xmlns:cx3="http://schemas.microsoft.com/office/drawing/2016/5/9/chartex" xmlns:cx4="http://schemas.microsoft.com/office/drawing/2016/5/10/chartex" xmlns:cx5="http://schemas.microsoft.com/office/drawing/2016/5/11/chartex" xmlns:cx6="http://schemas.microsoft.com/office/drawing/2016/5/12/chartex" xmlns:cx7="http://schemas.microsoft.com/office/drawing/2016/5/13/chartex" xmlns:cx8="http://schemas.microsoft.com/office/drawing/2016/5/14/chartex" xmlns:mc="http://schemas.openxmlformats.org/markup-compatibility/2006" xmlns:aink="http://schemas.microsoft.com/office/drawing/2016/ink" xmlns:am3d="http://schemas.microsoft.com/office/drawing/2017/model3d" xmlns:o="urn:schemas-microsoft-com:office:office" xmlns:oel="http://schemas.microsoft.com/office/2019/extlst" xmlns:r="http://schemas.openxmlformats.org/officeDocument/2006/relationships" xmlns:m="http://schemas.openxmlformats.org/officeDocument/2006/math" xmlns:v="urn:schemas-microsoft-com:vml" xmlns:wp14="http://schemas.microsoft.com/office/word/2010/wordprocessingDrawing" xmlns:wp="http://schemas.openxmlformats.org/drawingml/2006/wordprocessingDrawing" xmlns:w10="urn:schemas-microsoft-com:office:word" xmlns:w="http://schemas.openxmlformats.org/wordprocessingml/2006/main" xmlns:w14="http://schemas.microsoft.com/office/word/2010/wordml" xmlns:w15="http://schemas.microsoft.com/office/word/2012/wordml" xmlns:w16cex="http://schemas.microsoft.com/office/word/2018/wordml/cex" xmlns:w16cid="http://schemas.microsoft.com/office/word/2016/wordml/cid" xmlns:w16="http://schemas.microsoft.com/office/word/2018/wordml" xmlns:w16sdtdh="http://schemas.microsoft.com/office/word/2020/wordml/sdtdatahash" xmlns:w16se="http://schemas.microsoft.com/office/word/2015/wordml/symex" xmlns:wpg="http://schemas.microsoft.com/office/word/2010/wordprocessingGroup" xmlns:wpi="http://schemas.microsoft.com/office/word/2010/wordprocessingInk" xmlns:wne="http://schemas.microsoft.com/office/word/2006/wordml" xmlns:wps="http://schemas.microsoft.com/office/word/2010/wordprocessingShape" mc:Ignorable="w14 w15 w16se w16cid w16 w16cex w16sdtdh wp14">
   <w:p>
     <w:pPr>
       <w:pStyle w:val="Header"/>
@@ -22667,7 +21773,7 @@
           <v:path o:extrusionok="f" gradientshapeok="t" o:connecttype="rect"/>
           <o:lock v:ext="edit" aspectratio="t"/>
         </v:shapetype>
-        <v:shape id="WordPictureWatermark10314753" o:spid="_x0000_s2052" type="#_x0000_t75" style="position:absolute;left:0;text-align:left;margin-left:0;margin-top:0;width:124.5pt;height:124.5pt;z-index:-251655168;mso-position-horizontal:center;mso-position-horizontal-relative:margin;mso-position-vertical:center;mso-position-vertical-relative:margin" o:allowincell="f">
+        <v:shape id="WordPictureWatermark10314753" o:spid="_x0000_s1028" type="#_x0000_t75" style="position:absolute;left:0;text-align:left;margin-left:0;margin-top:0;width:124.5pt;height:124.5pt;z-index:-251655168;mso-position-horizontal:center;mso-position-horizontal-relative:margin;mso-position-vertical:center;mso-position-vertical-relative:margin" o:allowincell="f">
           <v:imagedata r:id="rId1" o:title="Logo_DUE" gain="19661f" blacklevel="22938f"/>
           <w10:wrap anchorx="margin" anchory="margin"/>
         </v:shape>
@@ -22678,7 +21784,7 @@
 </file>
 
 <file path=word/numbering.xml><?xml version="1.0" encoding="utf-8"?>
-<w:numbering xmlns:wpc="http://schemas.microsoft.com/office/word/2010/wordprocessingCanvas" xmlns:cx="http://schemas.microsoft.com/office/drawing/2014/chartex" xmlns:cx1="http://schemas.microsoft.com/office/drawing/2015/9/8/chartex" xmlns:cx2="http://schemas.microsoft.com/office/drawing/2015/10/21/chartex" xmlns:cx3="http://schemas.microsoft.com/office/drawing/2016/5/9/chartex" xmlns:cx4="http://schemas.microsoft.com/office/drawing/2016/5/10/chartex" xmlns:cx5="http://schemas.microsoft.com/office/drawing/2016/5/11/chartex" xmlns:cx6="http://schemas.microsoft.com/office/drawing/2016/5/12/chartex" xmlns:cx7="http://schemas.microsoft.com/office/drawing/2016/5/13/chartex" xmlns:cx8="http://schemas.microsoft.com/office/drawing/2016/5/14/chartex" xmlns:mc="http://schemas.openxmlformats.org/markup-compatibility/2006" xmlns:aink="http://schemas.microsoft.com/office/drawing/2016/ink" xmlns:am3d="http://schemas.microsoft.com/office/drawing/2017/model3d" xmlns:o="urn:schemas-microsoft-com:office:office" xmlns:r="http://schemas.openxmlformats.org/officeDocument/2006/relationships" xmlns:m="http://schemas.openxmlformats.org/officeDocument/2006/math" xmlns:v="urn:schemas-microsoft-com:vml" xmlns:wp14="http://schemas.microsoft.com/office/word/2010/wordprocessingDrawing" xmlns:wp="http://schemas.openxmlformats.org/drawingml/2006/wordprocessingDrawing" xmlns:w10="urn:schemas-microsoft-com:office:word" xmlns:w="http://schemas.openxmlformats.org/wordprocessingml/2006/main" xmlns:w14="http://schemas.microsoft.com/office/word/2010/wordml" xmlns:w15="http://schemas.microsoft.com/office/word/2012/wordml" xmlns:w16cid="http://schemas.microsoft.com/office/word/2016/wordml/cid" xmlns:w16se="http://schemas.microsoft.com/office/word/2015/wordml/symex" xmlns:wpg="http://schemas.microsoft.com/office/word/2010/wordprocessingGroup" xmlns:wpi="http://schemas.microsoft.com/office/word/2010/wordprocessingInk" xmlns:wne="http://schemas.microsoft.com/office/word/2006/wordml" xmlns:wps="http://schemas.microsoft.com/office/word/2010/wordprocessingShape" mc:Ignorable="w14 w15 w16se w16cid wp14">
+<w:numbering xmlns:wpc="http://schemas.microsoft.com/office/word/2010/wordprocessingCanvas" xmlns:cx="http://schemas.microsoft.com/office/drawing/2014/chartex" xmlns:cx1="http://schemas.microsoft.com/office/drawing/2015/9/8/chartex" xmlns:cx2="http://schemas.microsoft.com/office/drawing/2015/10/21/chartex" xmlns:cx3="http://schemas.microsoft.com/office/drawing/2016/5/9/chartex" xmlns:cx4="http://schemas.microsoft.com/office/drawing/2016/5/10/chartex" xmlns:cx5="http://schemas.microsoft.com/office/drawing/2016/5/11/chartex" xmlns:cx6="http://schemas.microsoft.com/office/drawing/2016/5/12/chartex" xmlns:cx7="http://schemas.microsoft.com/office/drawing/2016/5/13/chartex" xmlns:cx8="http://schemas.microsoft.com/office/drawing/2016/5/14/chartex" xmlns:mc="http://schemas.openxmlformats.org/markup-compatibility/2006" xmlns:aink="http://schemas.microsoft.com/office/drawing/2016/ink" xmlns:am3d="http://schemas.microsoft.com/office/drawing/2017/model3d" xmlns:o="urn:schemas-microsoft-com:office:office" xmlns:oel="http://schemas.microsoft.com/office/2019/extlst" xmlns:r="http://schemas.openxmlformats.org/officeDocument/2006/relationships" xmlns:m="http://schemas.openxmlformats.org/officeDocument/2006/math" xmlns:v="urn:schemas-microsoft-com:vml" xmlns:wp14="http://schemas.microsoft.com/office/word/2010/wordprocessingDrawing" xmlns:wp="http://schemas.openxmlformats.org/drawingml/2006/wordprocessingDrawing" xmlns:w10="urn:schemas-microsoft-com:office:word" xmlns:w="http://schemas.openxmlformats.org/wordprocessingml/2006/main" xmlns:w14="http://schemas.microsoft.com/office/word/2010/wordml" xmlns:w15="http://schemas.microsoft.com/office/word/2012/wordml" xmlns:w16cex="http://schemas.microsoft.com/office/word/2018/wordml/cex" xmlns:w16cid="http://schemas.microsoft.com/office/word/2016/wordml/cid" xmlns:w16="http://schemas.microsoft.com/office/word/2018/wordml" xmlns:w16sdtdh="http://schemas.microsoft.com/office/word/2020/wordml/sdtdatahash" xmlns:w16se="http://schemas.microsoft.com/office/word/2015/wordml/symex" xmlns:wpg="http://schemas.microsoft.com/office/word/2010/wordprocessingGroup" xmlns:wpi="http://schemas.microsoft.com/office/word/2010/wordprocessingInk" xmlns:wne="http://schemas.microsoft.com/office/word/2006/wordml" xmlns:wps="http://schemas.microsoft.com/office/word/2010/wordprocessingShape" mc:Ignorable="w14 w15 w16se w16cid w16 w16cex w16sdtdh wp14">
   <w:abstractNum w:abstractNumId="0" w15:restartNumberingAfterBreak="0">
     <w:nsid w:val="0BFE2EDE"/>
     <w:multiLevelType w:val="hybridMultilevel"/>
@@ -27297,19 +26403,19 @@
       </w:rPr>
     </w:lvl>
   </w:abstractNum>
-  <w:num w:numId="1">
+  <w:num w:numId="1" w16cid:durableId="2056464677">
     <w:abstractNumId w:val="15"/>
   </w:num>
-  <w:num w:numId="2">
+  <w:num w:numId="2" w16cid:durableId="379863048">
     <w:abstractNumId w:val="0"/>
   </w:num>
-  <w:num w:numId="3">
+  <w:num w:numId="3" w16cid:durableId="932125086">
     <w:abstractNumId w:val="1"/>
   </w:num>
-  <w:num w:numId="4">
+  <w:num w:numId="4" w16cid:durableId="1695112968">
     <w:abstractNumId w:val="32"/>
   </w:num>
-  <w:num w:numId="5">
+  <w:num w:numId="5" w16cid:durableId="872888070">
     <w:abstractNumId w:val="17"/>
     <w:lvlOverride w:ilvl="0">
       <w:lvl w:ilvl="0">
@@ -27486,31 +26592,31 @@
       </w:lvl>
     </w:lvlOverride>
   </w:num>
-  <w:num w:numId="6">
+  <w:num w:numId="6" w16cid:durableId="144009315">
     <w:abstractNumId w:val="33"/>
   </w:num>
-  <w:num w:numId="7">
+  <w:num w:numId="7" w16cid:durableId="560363104">
     <w:abstractNumId w:val="11"/>
   </w:num>
-  <w:num w:numId="8">
+  <w:num w:numId="8" w16cid:durableId="1807552568">
     <w:abstractNumId w:val="7"/>
   </w:num>
-  <w:num w:numId="9">
+  <w:num w:numId="9" w16cid:durableId="76563329">
     <w:abstractNumId w:val="2"/>
   </w:num>
-  <w:num w:numId="10">
+  <w:num w:numId="10" w16cid:durableId="1729112356">
     <w:abstractNumId w:val="19"/>
   </w:num>
-  <w:num w:numId="11">
+  <w:num w:numId="11" w16cid:durableId="1115519848">
     <w:abstractNumId w:val="29"/>
   </w:num>
-  <w:num w:numId="12">
+  <w:num w:numId="12" w16cid:durableId="137115578">
     <w:abstractNumId w:val="30"/>
   </w:num>
-  <w:num w:numId="13">
+  <w:num w:numId="13" w16cid:durableId="288122259">
     <w:abstractNumId w:val="17"/>
   </w:num>
-  <w:num w:numId="14">
+  <w:num w:numId="14" w16cid:durableId="1282299058">
     <w:abstractNumId w:val="3"/>
     <w:lvlOverride w:ilvl="0">
       <w:startOverride w:val="1"/>
@@ -27540,67 +26646,67 @@
       <w:startOverride w:val="1"/>
     </w:lvlOverride>
   </w:num>
-  <w:num w:numId="15">
+  <w:num w:numId="15" w16cid:durableId="806122920">
     <w:abstractNumId w:val="27"/>
   </w:num>
-  <w:num w:numId="16">
+  <w:num w:numId="16" w16cid:durableId="214397707">
     <w:abstractNumId w:val="13"/>
   </w:num>
-  <w:num w:numId="17">
+  <w:num w:numId="17" w16cid:durableId="1490712596">
     <w:abstractNumId w:val="24"/>
   </w:num>
-  <w:num w:numId="18">
+  <w:num w:numId="18" w16cid:durableId="1928691528">
     <w:abstractNumId w:val="21"/>
   </w:num>
-  <w:num w:numId="19">
+  <w:num w:numId="19" w16cid:durableId="1256212911">
     <w:abstractNumId w:val="23"/>
   </w:num>
-  <w:num w:numId="20">
+  <w:num w:numId="20" w16cid:durableId="1748108448">
     <w:abstractNumId w:val="14"/>
   </w:num>
-  <w:num w:numId="21">
+  <w:num w:numId="21" w16cid:durableId="1395198823">
     <w:abstractNumId w:val="26"/>
   </w:num>
-  <w:num w:numId="22">
+  <w:num w:numId="22" w16cid:durableId="698509087">
     <w:abstractNumId w:val="28"/>
   </w:num>
-  <w:num w:numId="23">
+  <w:num w:numId="23" w16cid:durableId="393741351">
     <w:abstractNumId w:val="4"/>
   </w:num>
-  <w:num w:numId="24">
+  <w:num w:numId="24" w16cid:durableId="592780292">
     <w:abstractNumId w:val="22"/>
   </w:num>
-  <w:num w:numId="25">
+  <w:num w:numId="25" w16cid:durableId="637107002">
     <w:abstractNumId w:val="8"/>
   </w:num>
-  <w:num w:numId="26">
+  <w:num w:numId="26" w16cid:durableId="489056998">
     <w:abstractNumId w:val="10"/>
   </w:num>
-  <w:num w:numId="27">
+  <w:num w:numId="27" w16cid:durableId="2058965372">
     <w:abstractNumId w:val="25"/>
   </w:num>
-  <w:num w:numId="28">
+  <w:num w:numId="28" w16cid:durableId="1810785641">
     <w:abstractNumId w:val="9"/>
   </w:num>
-  <w:num w:numId="29">
+  <w:num w:numId="29" w16cid:durableId="1929996589">
     <w:abstractNumId w:val="12"/>
   </w:num>
-  <w:num w:numId="30">
+  <w:num w:numId="30" w16cid:durableId="331225990">
     <w:abstractNumId w:val="16"/>
   </w:num>
-  <w:num w:numId="31">
+  <w:num w:numId="31" w16cid:durableId="974987739">
     <w:abstractNumId w:val="31"/>
   </w:num>
-  <w:num w:numId="32">
+  <w:num w:numId="32" w16cid:durableId="785580754">
     <w:abstractNumId w:val="5"/>
   </w:num>
-  <w:num w:numId="33">
+  <w:num w:numId="33" w16cid:durableId="1685131874">
     <w:abstractNumId w:val="6"/>
   </w:num>
-  <w:num w:numId="34">
+  <w:num w:numId="34" w16cid:durableId="1675572892">
     <w:abstractNumId w:val="20"/>
   </w:num>
-  <w:num w:numId="35">
+  <w:num w:numId="35" w16cid:durableId="1492478219">
     <w:abstractNumId w:val="18"/>
   </w:num>
   <w:numIdMacAtCleanup w:val="32"/>
@@ -27608,7 +26714,7 @@
 </file>
 
 <file path=word/styles.xml><?xml version="1.0" encoding="utf-8"?>
-<w:styles xmlns:mc="http://schemas.openxmlformats.org/markup-compatibility/2006" xmlns:r="http://schemas.openxmlformats.org/officeDocument/2006/relationships" xmlns:w="http://schemas.openxmlformats.org/wordprocessingml/2006/main" xmlns:w14="http://schemas.microsoft.com/office/word/2010/wordml" xmlns:w15="http://schemas.microsoft.com/office/word/2012/wordml" xmlns:w16cid="http://schemas.microsoft.com/office/word/2016/wordml/cid" xmlns:w16se="http://schemas.microsoft.com/office/word/2015/wordml/symex" mc:Ignorable="w14 w15 w16se w16cid">
+<w:styles xmlns:mc="http://schemas.openxmlformats.org/markup-compatibility/2006" xmlns:r="http://schemas.openxmlformats.org/officeDocument/2006/relationships" xmlns:w="http://schemas.openxmlformats.org/wordprocessingml/2006/main" xmlns:w14="http://schemas.microsoft.com/office/word/2010/wordml" xmlns:w15="http://schemas.microsoft.com/office/word/2012/wordml" xmlns:w16cex="http://schemas.microsoft.com/office/word/2018/wordml/cex" xmlns:w16cid="http://schemas.microsoft.com/office/word/2016/wordml/cid" xmlns:w16="http://schemas.microsoft.com/office/word/2018/wordml" xmlns:w16sdtdh="http://schemas.microsoft.com/office/word/2020/wordml/sdtdatahash" xmlns:w16se="http://schemas.microsoft.com/office/word/2015/wordml/symex" mc:Ignorable="w14 w15 w16se w16cid w16 w16cex w16sdtdh">
   <w:docDefaults>
     <w:rPrDefault>
       <w:rPr>
@@ -27618,7 +26724,7 @@
     </w:rPrDefault>
     <w:pPrDefault/>
   </w:docDefaults>
-  <w:latentStyles w:defLockedState="0" w:defUIPriority="0" w:defSemiHidden="0" w:defUnhideWhenUsed="0" w:defQFormat="0" w:count="375">
+  <w:latentStyles w:defLockedState="0" w:defUIPriority="0" w:defSemiHidden="0" w:defUnhideWhenUsed="0" w:defQFormat="0" w:count="376">
     <w:lsdException w:name="Normal" w:qFormat="1"/>
     <w:lsdException w:name="heading 1" w:uiPriority="9" w:qFormat="1"/>
     <w:lsdException w:name="heading 2" w:uiPriority="9" w:qFormat="1"/>
@@ -27987,6 +27093,7 @@
     <w:lsdException w:name="Smart Hyperlink" w:semiHidden="1" w:uiPriority="99" w:unhideWhenUsed="1"/>
     <w:lsdException w:name="Hashtag" w:semiHidden="1" w:uiPriority="99" w:unhideWhenUsed="1"/>
     <w:lsdException w:name="Unresolved Mention" w:semiHidden="1" w:uiPriority="99" w:unhideWhenUsed="1"/>
+    <w:lsdException w:name="Smart Link" w:semiHidden="1" w:uiPriority="99" w:unhideWhenUsed="1"/>
   </w:latentStyles>
   <w:style w:type="paragraph" w:default="1" w:styleId="Normal">
     <w:name w:val="Normal"/>
@@ -31426,118 +30533,6 @@
 </w:styles>
 </file>
 
-<file path=word/ink/ink1.xml><?xml version="1.0" encoding="utf-8"?>
-<inkml:ink xmlns:inkml="http://www.w3.org/2003/InkML">
-  <inkml:definitions>
-    <inkml:context xml:id="ctx0">
-      <inkml:inkSource xml:id="inkSrc0">
-        <inkml:traceFormat>
-          <inkml:channel name="X" type="integer" min="-2.14748E9" max="2.14748E9" units="cm"/>
-          <inkml:channel name="Y" type="integer" min="-2.14748E9" max="2.14748E9" units="cm"/>
-        </inkml:traceFormat>
-        <inkml:channelProperties>
-          <inkml:channelProperty channel="X" name="resolution" value="1000" units="1/cm"/>
-          <inkml:channelProperty channel="Y" name="resolution" value="1000" units="1/cm"/>
-        </inkml:channelProperties>
-      </inkml:inkSource>
-      <inkml:timestamp xml:id="ts0" timeString="2022-08-10T07:42:51.664"/>
-    </inkml:context>
-    <inkml:brush xml:id="br0">
-      <inkml:brushProperty name="width" value="0.025" units="cm"/>
-      <inkml:brushProperty name="height" value="0.025" units="cm"/>
-      <inkml:brushProperty name="color" value="#E71224"/>
-      <inkml:brushProperty name="ignorePressure" value="1"/>
-    </inkml:brush>
-  </inkml:definitions>
-  <inkml:trace contextRef="#ctx0" brushRef="#br0">437 1,'3'2,"4"6,9 9,7 10,8 9,4 2,6 5,14 5,9 4,4 0,0-4,-5-7,-8-4,-10-8,-7-6,-6-6,-9-7</inkml:trace>
-  <inkml:trace contextRef="#ctx0" brushRef="#br0" timeOffset="903.501">1166 53,'-107'74,"74"-55,-71 37,-108 42,74-36,-398 171,516-225,5-3</inkml:trace>
-</inkml:ink>
-</file>
-
-<file path=word/ink/ink2.xml><?xml version="1.0" encoding="utf-8"?>
-<inkml:ink xmlns:inkml="http://www.w3.org/2003/InkML">
-  <inkml:definitions>
-    <inkml:context xml:id="ctx0">
-      <inkml:inkSource xml:id="inkSrc0">
-        <inkml:traceFormat>
-          <inkml:channel name="X" type="integer" min="-2.14748E9" max="2.14748E9" units="cm"/>
-          <inkml:channel name="Y" type="integer" min="-2.14748E9" max="2.14748E9" units="cm"/>
-        </inkml:traceFormat>
-        <inkml:channelProperties>
-          <inkml:channelProperty channel="X" name="resolution" value="1000" units="1/cm"/>
-          <inkml:channelProperty channel="Y" name="resolution" value="1000" units="1/cm"/>
-        </inkml:channelProperties>
-      </inkml:inkSource>
-      <inkml:timestamp xml:id="ts0" timeString="2022-08-10T07:42:46.528"/>
-    </inkml:context>
-    <inkml:brush xml:id="br0">
-      <inkml:brushProperty name="width" value="0.025" units="cm"/>
-      <inkml:brushProperty name="height" value="0.025" units="cm"/>
-      <inkml:brushProperty name="color" value="#E71224"/>
-      <inkml:brushProperty name="ignorePressure" value="1"/>
-    </inkml:brush>
-  </inkml:definitions>
-  <inkml:trace contextRef="#ctx0" brushRef="#br0">0 1,'62'31,"-28"-7,36 25,2-4,57 27,100 29,-212-95,-3-2</inkml:trace>
-  <inkml:trace contextRef="#ctx0" brushRef="#br0" timeOffset="1103.06">583 41,'-6'1,"-1"0,1 1,0 0,0 0,0 1,1 0,-1 0,1 0,-1 1,1-1,0 1,0 1,1-1,-1 1,1-1,0 1,0 0,1 1,-3 2,-17 21,-8 4,-1-1,-2-2,0-1,-19 11,-3-2,47-32,1-2</inkml:trace>
-</inkml:ink>
-</file>
-
-<file path=word/ink/ink3.xml><?xml version="1.0" encoding="utf-8"?>
-<inkml:ink xmlns:inkml="http://www.w3.org/2003/InkML">
-  <inkml:definitions>
-    <inkml:context xml:id="ctx0">
-      <inkml:inkSource xml:id="inkSrc0">
-        <inkml:traceFormat>
-          <inkml:channel name="X" type="integer" min="-2.14748E9" max="2.14748E9" units="cm"/>
-          <inkml:channel name="Y" type="integer" min="-2.14748E9" max="2.14748E9" units="cm"/>
-        </inkml:traceFormat>
-        <inkml:channelProperties>
-          <inkml:channelProperty channel="X" name="resolution" value="1000" units="1/cm"/>
-          <inkml:channelProperty channel="Y" name="resolution" value="1000" units="1/cm"/>
-        </inkml:channelProperties>
-      </inkml:inkSource>
-      <inkml:timestamp xml:id="ts0" timeString="2022-08-10T07:42:44.008"/>
-    </inkml:context>
-    <inkml:brush xml:id="br0">
-      <inkml:brushProperty name="width" value="0.025" units="cm"/>
-      <inkml:brushProperty name="height" value="0.025" units="cm"/>
-      <inkml:brushProperty name="color" value="#E71224"/>
-      <inkml:brushProperty name="ignorePressure" value="1"/>
-    </inkml:brush>
-  </inkml:definitions>
-  <inkml:trace contextRef="#ctx0" brushRef="#br0">40 0,'3'0,"4"7,7 9,11 10,11 13,6 6,2 0,1-3,-3-5,-4-3,-4-6,-3-5,-5-7,-7-3,-4-5,-2-3,-4-2</inkml:trace>
-  <inkml:trace contextRef="#ctx0" brushRef="#br0" timeOffset="950.253">572 40,'-4'1,"0"0,0 1,0-1,1 1,-1 0,0 0,1 0,0 0,-1 0,1 1,0 0,0-1,0 1,-2 3,-3 2,-30 30,-3-2,-1-2,-1-2,-23 12,-201 91,254-129</inkml:trace>
-</inkml:ink>
-</file>
-
-<file path=word/ink/ink4.xml><?xml version="1.0" encoding="utf-8"?>
-<inkml:ink xmlns:inkml="http://www.w3.org/2003/InkML">
-  <inkml:definitions>
-    <inkml:context xml:id="ctx0">
-      <inkml:inkSource xml:id="inkSrc0">
-        <inkml:traceFormat>
-          <inkml:channel name="X" type="integer" min="-2.14748E9" max="2.14748E9" units="cm"/>
-          <inkml:channel name="Y" type="integer" min="-2.14748E9" max="2.14748E9" units="cm"/>
-        </inkml:traceFormat>
-        <inkml:channelProperties>
-          <inkml:channelProperty channel="X" name="resolution" value="1000" units="1/cm"/>
-          <inkml:channelProperty channel="Y" name="resolution" value="1000" units="1/cm"/>
-        </inkml:channelProperties>
-      </inkml:inkSource>
-      <inkml:timestamp xml:id="ts0" timeString="2022-08-10T07:42:29.672"/>
-    </inkml:context>
-    <inkml:brush xml:id="br0">
-      <inkml:brushProperty name="width" value="0.025" units="cm"/>
-      <inkml:brushProperty name="height" value="0.025" units="cm"/>
-      <inkml:brushProperty name="color" value="#E71224"/>
-      <inkml:brushProperty name="ignorePressure" value="1"/>
-    </inkml:brush>
-  </inkml:definitions>
-  <inkml:trace contextRef="#ctx0" brushRef="#br0">1 0,'2'3,"14"15,19 17,9 9,11 6,14 6,0-2,-1-4,-2-1,-7-5,-6-7,-7-5,-10-5,-6-3,-6-5,-5-4,-5-6</inkml:trace>
-  <inkml:trace contextRef="#ctx0" brushRef="#br0" timeOffset="1641.022">410 54,'-14'32,"-107"144,86-131,-133 130,146-154,12-13</inkml:trace>
-</inkml:ink>
-</file>
-
 <file path=word/theme/theme1.xml><?xml version="1.0" encoding="utf-8"?>
 <a:theme xmlns:a="http://schemas.openxmlformats.org/drawingml/2006/main" name="Office Theme">
   <a:themeElements>

</xml_diff>